<commit_message>
Sliding mode control part temporary end
</commit_message>
<xml_diff>
--- a/Paper/KSAE_IJAT_Template_MIN.docx
+++ b/Paper/KSAE_IJAT_Template_MIN.docx
@@ -1839,10 +1839,10 @@
             <v:path o:extrusionok="f" gradientshapeok="t" o:connecttype="rect"/>
             <o:lock v:ext="edit" aspectratio="t"/>
           </v:shapetype>
-          <v:shape id="_x0000_i1025" type="#_x0000_t75" style="width:232.25pt;height:159pt" o:ole="" fillcolor="window">
+          <v:shape id="_x0000_i1025" type="#_x0000_t75" style="width:232.1pt;height:159.05pt" o:ole="" fillcolor="window">
             <v:imagedata r:id="rId9" o:title="" cropright="3114f"/>
           </v:shape>
-          <o:OLEObject Type="Embed" ProgID="Origin50.Graph" ShapeID="_x0000_i1025" DrawAspect="Content" ObjectID="_1784466879" r:id="rId10"/>
+          <o:OLEObject Type="Embed" ProgID="Origin50.Graph" ShapeID="_x0000_i1025" DrawAspect="Content" ObjectID="_1784581645" r:id="rId10"/>
         </w:object>
       </w:r>
     </w:p>
@@ -3270,10 +3270,10 @@
           <w:position w:val="-10"/>
         </w:rPr>
         <w:object w:dxaOrig="820" w:dyaOrig="340" w14:anchorId="6903646E">
-          <v:shape id="_x0000_i1026" type="#_x0000_t75" style="width:41.2pt;height:16.65pt" o:ole="">
+          <v:shape id="_x0000_i1026" type="#_x0000_t75" style="width:41.35pt;height:16.65pt" o:ole="">
             <v:imagedata r:id="rId11" o:title=""/>
           </v:shape>
-          <o:OLEObject Type="Embed" ProgID="Equation.DSMT4" ShapeID="_x0000_i1026" DrawAspect="Content" ObjectID="_1784466880" r:id="rId12"/>
+          <o:OLEObject Type="Embed" ProgID="Equation.DSMT4" ShapeID="_x0000_i1026" DrawAspect="Content" ObjectID="_1784581646" r:id="rId12"/>
         </w:object>
       </w:r>
       <w:r>
@@ -3348,10 +3348,10 @@
           <w:position w:val="-36"/>
         </w:rPr>
         <w:object w:dxaOrig="1680" w:dyaOrig="800" w14:anchorId="7588E345">
-          <v:shape id="_x0000_i1027" type="#_x0000_t75" style="width:84.05pt;height:40.35pt" o:ole="">
+          <v:shape id="_x0000_i1027" type="#_x0000_t75" style="width:83.8pt;height:40.3pt" o:ole="">
             <v:imagedata r:id="rId13" o:title=""/>
           </v:shape>
-          <o:OLEObject Type="Embed" ProgID="Equation.DSMT4" ShapeID="_x0000_i1027" DrawAspect="Content" ObjectID="_1784466881" r:id="rId14"/>
+          <o:OLEObject Type="Embed" ProgID="Equation.DSMT4" ShapeID="_x0000_i1027" DrawAspect="Content" ObjectID="_1784581647" r:id="rId14"/>
         </w:object>
       </w:r>
       <w:bookmarkEnd w:id="0"/>
@@ -3491,6 +3491,9 @@
       <w:pPr>
         <w:pStyle w:val="Body"/>
         <w:ind w:firstLine="0"/>
+        <w:rPr>
+          <w:rFonts w:hint="eastAsia"/>
+        </w:rPr>
       </w:pPr>
       <w:r>
         <w:t>robustness to maintain performance under these conditions. To satisfy these requirements, this paper employs a Sliding Mode Controller (SMC) to calculate the yaw moment. However, the use of SMC introduces a chattering problem, where the control input rapidly switches between different values, deteriorating vehicle ride comfort and the durability of vehicle components. To address these challenges, we utilize the lateral tire force (</w:t>
@@ -3503,18 +3506,6 @@
       <w:r>
         <w:t>) estimated by the Extended Kalman Filter (EKF), as detailed in Section 2</w:t>
       </w:r>
-      <w:r>
-        <w:rPr>
-          <w:rFonts w:hint="eastAsia"/>
-        </w:rPr>
-        <w:t xml:space="preserve"> </w:t>
-      </w:r>
-    </w:p>
-    <w:p>
-      <w:pPr>
-        <w:pStyle w:val="Body"/>
-        <w:ind w:firstLine="0"/>
-      </w:pPr>
       <w:r>
         <w:rPr>
           <w:rFonts w:hint="eastAsia"/>
@@ -3562,10 +3553,10 @@
                 <w:position w:val="-100"/>
               </w:rPr>
               <w:object w:dxaOrig="2940" w:dyaOrig="2079" w14:anchorId="1EEABF21">
-                <v:shape id="_x0000_i1028" type="#_x0000_t75" style="width:147.35pt;height:104.05pt" o:ole="">
+                <v:shape id="_x0000_i1028" type="#_x0000_t75" style="width:147.2pt;height:104.25pt" o:ole="">
                   <v:imagedata r:id="rId15" o:title=""/>
                 </v:shape>
-                <o:OLEObject Type="Embed" ProgID="Equation.DSMT4" ShapeID="_x0000_i1028" DrawAspect="Content" ObjectID="_1784466882" r:id="rId16"/>
+                <o:OLEObject Type="Embed" ProgID="Equation.DSMT4" ShapeID="_x0000_i1028" DrawAspect="Content" ObjectID="_1784581648" r:id="rId16"/>
               </w:object>
             </w:r>
           </w:p>
@@ -3608,6 +3599,9 @@
       <w:pPr>
         <w:pStyle w:val="Body"/>
         <w:ind w:firstLine="0"/>
+        <w:rPr>
+          <w:rFonts w:hint="eastAsia"/>
+        </w:rPr>
       </w:pPr>
       <w:r>
         <w:rPr>
@@ -3620,10 +3614,10 @@
           <w:position w:val="-10"/>
         </w:rPr>
         <w:object w:dxaOrig="240" w:dyaOrig="300" w14:anchorId="69E2DB26">
-          <v:shape id="_x0000_i1049" type="#_x0000_t75" style="width:11.65pt;height:15pt" o:ole="">
+          <v:shape id="_x0000_i1029" type="#_x0000_t75" style="width:11.8pt;height:15.05pt" o:ole="">
             <v:imagedata r:id="rId17" o:title=""/>
           </v:shape>
-          <o:OLEObject Type="Embed" ProgID="Equation.DSMT4" ShapeID="_x0000_i1049" DrawAspect="Content" ObjectID="_1784466883" r:id="rId18"/>
+          <o:OLEObject Type="Embed" ProgID="Equation.DSMT4" ShapeID="_x0000_i1029" DrawAspect="Content" ObjectID="_1784581649" r:id="rId18"/>
         </w:object>
       </w:r>
       <w:r>
@@ -3644,10 +3638,10 @@
           <w:position w:val="-10"/>
         </w:rPr>
         <w:object w:dxaOrig="260" w:dyaOrig="300" w14:anchorId="3170BD20">
-          <v:shape id="_x0000_i1046" type="#_x0000_t75" style="width:12.9pt;height:15pt" o:ole="">
+          <v:shape id="_x0000_i1030" type="#_x0000_t75" style="width:12.9pt;height:15.05pt" o:ole="">
             <v:imagedata r:id="rId19" o:title=""/>
           </v:shape>
-          <o:OLEObject Type="Embed" ProgID="Equation.DSMT4" ShapeID="_x0000_i1046" DrawAspect="Content" ObjectID="_1784466884" r:id="rId20"/>
+          <o:OLEObject Type="Embed" ProgID="Equation.DSMT4" ShapeID="_x0000_i1030" DrawAspect="Content" ObjectID="_1784581650" r:id="rId20"/>
         </w:object>
       </w:r>
       <w:r>
@@ -3667,10 +3661,10 @@
           <w:position w:val="-12"/>
         </w:rPr>
         <w:object w:dxaOrig="260" w:dyaOrig="320" w14:anchorId="44DCCC22">
-          <v:shape id="_x0000_i1044" type="#_x0000_t75" style="width:12.9pt;height:15.8pt" o:ole="">
+          <v:shape id="_x0000_i1031" type="#_x0000_t75" style="width:12.9pt;height:15.6pt" o:ole="">
             <v:imagedata r:id="rId21" o:title=""/>
           </v:shape>
-          <o:OLEObject Type="Embed" ProgID="Equation.DSMT4" ShapeID="_x0000_i1044" DrawAspect="Content" ObjectID="_1784466885" r:id="rId22"/>
+          <o:OLEObject Type="Embed" ProgID="Equation.DSMT4" ShapeID="_x0000_i1031" DrawAspect="Content" ObjectID="_1784581651" r:id="rId22"/>
         </w:object>
       </w:r>
       <w:r>
@@ -3684,10 +3678,10 @@
           <w:position w:val="-6"/>
         </w:rPr>
         <w:object w:dxaOrig="200" w:dyaOrig="240" w14:anchorId="4F667577">
-          <v:shape id="_x0000_i1052" type="#_x0000_t75" style="width:10pt;height:12.05pt" o:ole="">
+          <v:shape id="_x0000_i1032" type="#_x0000_t75" style="width:10.2pt;height:11.8pt" o:ole="">
             <v:imagedata r:id="rId23" o:title=""/>
           </v:shape>
-          <o:OLEObject Type="Embed" ProgID="Equation.DSMT4" ShapeID="_x0000_i1052" DrawAspect="Content" ObjectID="_1784466886" r:id="rId24"/>
+          <o:OLEObject Type="Embed" ProgID="Equation.DSMT4" ShapeID="_x0000_i1032" DrawAspect="Content" ObjectID="_1784581652" r:id="rId24"/>
         </w:object>
       </w:r>
       <w:r>
@@ -3737,10 +3731,10 @@
           <w:position w:val="-10"/>
         </w:rPr>
         <w:object w:dxaOrig="300" w:dyaOrig="300" w14:anchorId="0B9ACDAD">
-          <v:shape id="_x0000_i1064" type="#_x0000_t75" style="width:15pt;height:15pt" o:ole="">
+          <v:shape id="_x0000_i1033" type="#_x0000_t75" style="width:15.05pt;height:15.05pt" o:ole="">
             <v:imagedata r:id="rId25" o:title=""/>
           </v:shape>
-          <o:OLEObject Type="Embed" ProgID="Equation.DSMT4" ShapeID="_x0000_i1064" DrawAspect="Content" ObjectID="_1784466887" r:id="rId26"/>
+          <o:OLEObject Type="Embed" ProgID="Equation.DSMT4" ShapeID="_x0000_i1033" DrawAspect="Content" ObjectID="_1784581653" r:id="rId26"/>
         </w:object>
       </w:r>
       <w:r>
@@ -3754,10 +3748,10 @@
           <w:position w:val="-10"/>
         </w:rPr>
         <w:object w:dxaOrig="279" w:dyaOrig="300" w14:anchorId="6B304FDC">
-          <v:shape id="_x0000_i1062" type="#_x0000_t75" style="width:13.75pt;height:15pt" o:ole="">
+          <v:shape id="_x0000_i1034" type="#_x0000_t75" style="width:13.95pt;height:15.05pt" o:ole="">
             <v:imagedata r:id="rId27" o:title=""/>
           </v:shape>
-          <o:OLEObject Type="Embed" ProgID="Equation.DSMT4" ShapeID="_x0000_i1062" DrawAspect="Content" ObjectID="_1784466888" r:id="rId28"/>
+          <o:OLEObject Type="Embed" ProgID="Equation.DSMT4" ShapeID="_x0000_i1034" DrawAspect="Content" ObjectID="_1784581654" r:id="rId28"/>
         </w:object>
       </w:r>
       <w:r>
@@ -3790,16 +3784,28 @@
         <w:rPr>
           <w:strike/>
         </w:rPr>
-        <w:t>a and b are the front and rear lengths of the wheelbase and the mass center.</w:t>
-      </w:r>
+        <w:t xml:space="preserve">a and b are the front and rear lengths of the wheelbase and the mass </w:t>
+      </w:r>
+      <w:proofErr w:type="spellStart"/>
+      <w:r>
+        <w:rPr>
+          <w:strike/>
+        </w:rPr>
+        <w:t>center.</w:t>
+      </w:r>
+      <w:r>
+        <w:rPr>
+          <w:rFonts w:hint="eastAsia"/>
+          <w:strike/>
+        </w:rPr>
+        <w:t>sds</w:t>
+      </w:r>
+      <w:proofErr w:type="spellEnd"/>
     </w:p>
     <w:p>
       <w:pPr>
         <w:pStyle w:val="Body"/>
         <w:ind w:firstLine="0"/>
-        <w:rPr>
-          <w:rFonts w:hint="eastAsia"/>
-        </w:rPr>
       </w:pPr>
       <w:r>
         <w:rPr>
@@ -3884,10 +3890,10 @@
           <w:position w:val="-10"/>
         </w:rPr>
         <w:object w:dxaOrig="340" w:dyaOrig="300" w14:anchorId="5C243897">
-          <v:shape id="_x0000_i1029" type="#_x0000_t75" style="width:16.65pt;height:15pt" o:ole="">
+          <v:shape id="_x0000_i1035" type="#_x0000_t75" style="width:16.65pt;height:15.05pt" o:ole="">
             <v:imagedata r:id="rId29" o:title=""/>
           </v:shape>
-          <o:OLEObject Type="Embed" ProgID="Equation.DSMT4" ShapeID="_x0000_i1029" DrawAspect="Content" ObjectID="_1784466889" r:id="rId30"/>
+          <o:OLEObject Type="Embed" ProgID="Equation.DSMT4" ShapeID="_x0000_i1035" DrawAspect="Content" ObjectID="_1784581655" r:id="rId30"/>
         </w:object>
       </w:r>
       <w:r>
@@ -3921,10 +3927,10 @@
           <w:position w:val="-10"/>
         </w:rPr>
         <w:object w:dxaOrig="260" w:dyaOrig="300" w14:anchorId="0F4A013E">
-          <v:shape id="_x0000_i1030" type="#_x0000_t75" style="width:12.9pt;height:15pt" o:ole="">
+          <v:shape id="_x0000_i1036" type="#_x0000_t75" style="width:12.9pt;height:15.05pt" o:ole="">
             <v:imagedata r:id="rId31" o:title=""/>
           </v:shape>
-          <o:OLEObject Type="Embed" ProgID="Equation.DSMT4" ShapeID="_x0000_i1030" DrawAspect="Content" ObjectID="_1784466890" r:id="rId32"/>
+          <o:OLEObject Type="Embed" ProgID="Equation.DSMT4" ShapeID="_x0000_i1036" DrawAspect="Content" ObjectID="_1784581656" r:id="rId32"/>
         </w:object>
       </w:r>
       <w:r>
@@ -3950,10 +3956,10 @@
           <w:position w:val="-12"/>
         </w:rPr>
         <w:object w:dxaOrig="340" w:dyaOrig="320" w14:anchorId="3B9B763D">
-          <v:shape id="_x0000_i1031" type="#_x0000_t75" style="width:16.65pt;height:15.8pt" o:ole="">
+          <v:shape id="_x0000_i1037" type="#_x0000_t75" style="width:16.65pt;height:15.6pt" o:ole="">
             <v:imagedata r:id="rId33" o:title=""/>
           </v:shape>
-          <o:OLEObject Type="Embed" ProgID="Equation.DSMT4" ShapeID="_x0000_i1031" DrawAspect="Content" ObjectID="_1784466891" r:id="rId34"/>
+          <o:OLEObject Type="Embed" ProgID="Equation.DSMT4" ShapeID="_x0000_i1037" DrawAspect="Content" ObjectID="_1784581657" r:id="rId34"/>
         </w:object>
       </w:r>
       <w:r>
@@ -3979,10 +3985,10 @@
           <w:position w:val="-12"/>
         </w:rPr>
         <w:object w:dxaOrig="260" w:dyaOrig="320" w14:anchorId="5E647289">
-          <v:shape id="_x0000_i1032" type="#_x0000_t75" style="width:12.9pt;height:15.8pt" o:ole="">
+          <v:shape id="_x0000_i1038" type="#_x0000_t75" style="width:12.9pt;height:15.6pt" o:ole="">
             <v:imagedata r:id="rId35" o:title=""/>
           </v:shape>
-          <o:OLEObject Type="Embed" ProgID="Equation.DSMT4" ShapeID="_x0000_i1032" DrawAspect="Content" ObjectID="_1784466892" r:id="rId36"/>
+          <o:OLEObject Type="Embed" ProgID="Equation.DSMT4" ShapeID="_x0000_i1038" DrawAspect="Content" ObjectID="_1784581658" r:id="rId36"/>
         </w:object>
       </w:r>
       <w:r>
@@ -3996,10 +4002,10 @@
           <w:position w:val="-10"/>
         </w:rPr>
         <w:object w:dxaOrig="260" w:dyaOrig="300" w14:anchorId="21B56DE8">
-          <v:shape id="_x0000_i1067" type="#_x0000_t75" style="width:12.9pt;height:15pt" o:ole="">
+          <v:shape id="_x0000_i1039" type="#_x0000_t75" style="width:12.9pt;height:15.05pt" o:ole="">
             <v:imagedata r:id="rId31" o:title=""/>
           </v:shape>
-          <o:OLEObject Type="Embed" ProgID="Equation.DSMT4" ShapeID="_x0000_i1067" DrawAspect="Content" ObjectID="_1784466893" r:id="rId37"/>
+          <o:OLEObject Type="Embed" ProgID="Equation.DSMT4" ShapeID="_x0000_i1039" DrawAspect="Content" ObjectID="_1784581659" r:id="rId37"/>
         </w:object>
       </w:r>
       <w:r>
@@ -4013,10 +4019,10 @@
           <w:position w:val="-10"/>
         </w:rPr>
         <w:object w:dxaOrig="340" w:dyaOrig="300" w14:anchorId="696FC806">
-          <v:shape id="_x0000_i1068" type="#_x0000_t75" style="width:16.65pt;height:15pt" o:ole="">
+          <v:shape id="_x0000_i1040" type="#_x0000_t75" style="width:16.65pt;height:15.05pt" o:ole="">
             <v:imagedata r:id="rId29" o:title=""/>
           </v:shape>
-          <o:OLEObject Type="Embed" ProgID="Equation.DSMT4" ShapeID="_x0000_i1068" DrawAspect="Content" ObjectID="_1784466894" r:id="rId38"/>
+          <o:OLEObject Type="Embed" ProgID="Equation.DSMT4" ShapeID="_x0000_i1040" DrawAspect="Content" ObjectID="_1784581660" r:id="rId38"/>
         </w:object>
       </w:r>
       <w:r>
@@ -4065,9 +4071,16 @@
         <w:rPr>
           <w:rFonts w:hint="eastAsia"/>
         </w:rPr>
+        <w:t>. So we can use this part for the control</w:t>
+      </w:r>
+      <w:r>
+        <w:rPr>
+          <w:rFonts w:hint="eastAsia"/>
+        </w:rPr>
         <w:t xml:space="preserve">, as </w:t>
       </w:r>
       <w:proofErr w:type="spellStart"/>
+      <w:proofErr w:type="gramStart"/>
       <w:r>
         <w:rPr>
           <w:rFonts w:hint="eastAsia"/>
@@ -4079,7 +4092,14 @@
         <w:rPr>
           <w:rFonts w:hint="eastAsia"/>
         </w:rPr>
-        <w:t xml:space="preserve">  in the following:</w:t>
+        <w:t xml:space="preserve">  in</w:t>
+      </w:r>
+      <w:proofErr w:type="gramEnd"/>
+      <w:r>
+        <w:rPr>
+          <w:rFonts w:hint="eastAsia"/>
+        </w:rPr>
+        <w:t xml:space="preserve"> the following:</w:t>
       </w:r>
     </w:p>
     <w:tbl>
@@ -4107,10 +4127,10 @@
                 <w:position w:val="-66"/>
               </w:rPr>
               <w:object w:dxaOrig="3100" w:dyaOrig="1400" w14:anchorId="7E64512A">
-                <v:shape id="_x0000_i1073" type="#_x0000_t75" style="width:154.8pt;height:69.9pt" o:ole="">
+                <v:shape id="_x0000_i1041" type="#_x0000_t75" style="width:154.75pt;height:69.85pt" o:ole="">
                   <v:imagedata r:id="rId39" o:title=""/>
                 </v:shape>
-                <o:OLEObject Type="Embed" ProgID="Equation.DSMT4" ShapeID="_x0000_i1073" DrawAspect="Content" ObjectID="_1784466895" r:id="rId40"/>
+                <o:OLEObject Type="Embed" ProgID="Equation.DSMT4" ShapeID="_x0000_i1041" DrawAspect="Content" ObjectID="_1784581661" r:id="rId40"/>
               </w:object>
             </w:r>
           </w:p>
@@ -4141,19 +4161,16 @@
       <w:pPr>
         <w:pStyle w:val="Body"/>
         <w:ind w:firstLine="0"/>
-        <w:rPr>
-          <w:rFonts w:hint="eastAsia"/>
-        </w:rPr>
       </w:pPr>
       <w:r>
         <w:rPr>
           <w:position w:val="-12"/>
         </w:rPr>
         <w:object w:dxaOrig="260" w:dyaOrig="320" w14:anchorId="29035BCE">
-          <v:shape id="_x0000_i1080" type="#_x0000_t75" style="width:12.9pt;height:15.8pt" o:ole="">
+          <v:shape id="_x0000_i1042" type="#_x0000_t75" style="width:12.9pt;height:15.6pt" o:ole="">
             <v:imagedata r:id="rId41" o:title=""/>
           </v:shape>
-          <o:OLEObject Type="Embed" ProgID="Equation.DSMT4" ShapeID="_x0000_i1080" DrawAspect="Content" ObjectID="_1784466896" r:id="rId42"/>
+          <o:OLEObject Type="Embed" ProgID="Equation.DSMT4" ShapeID="_x0000_i1042" DrawAspect="Content" ObjectID="_1784581662" r:id="rId42"/>
         </w:object>
       </w:r>
       <w:r>
@@ -4167,10 +4184,10 @@
           <w:position w:val="-12"/>
         </w:rPr>
         <w:object w:dxaOrig="340" w:dyaOrig="320" w14:anchorId="00E5AA15">
-          <v:shape id="_x0000_i1082" type="#_x0000_t75" style="width:16.65pt;height:15.8pt" o:ole="">
+          <v:shape id="_x0000_i1043" type="#_x0000_t75" style="width:16.65pt;height:15.6pt" o:ole="">
             <v:imagedata r:id="rId43" o:title=""/>
           </v:shape>
-          <o:OLEObject Type="Embed" ProgID="Equation.DSMT4" ShapeID="_x0000_i1082" DrawAspect="Content" ObjectID="_1784466897" r:id="rId44"/>
+          <o:OLEObject Type="Embed" ProgID="Equation.DSMT4" ShapeID="_x0000_i1043" DrawAspect="Content" ObjectID="_1784581663" r:id="rId44"/>
         </w:object>
       </w:r>
       <w:r>
@@ -4233,10 +4250,10 @@
                 <w:position w:val="-46"/>
               </w:rPr>
               <w:object w:dxaOrig="3080" w:dyaOrig="1200" w14:anchorId="5A53FED3">
-                <v:shape id="_x0000_i1076" type="#_x0000_t75" style="width:154pt;height:59.95pt" o:ole="">
+                <v:shape id="_x0000_i1628" type="#_x0000_t75" style="width:154.2pt;height:60.2pt" o:ole="">
                   <v:imagedata r:id="rId45" o:title=""/>
                 </v:shape>
-                <o:OLEObject Type="Embed" ProgID="Equation.DSMT4" ShapeID="_x0000_i1076" DrawAspect="Content" ObjectID="_1784466898" r:id="rId46"/>
+                <o:OLEObject Type="Embed" ProgID="Equation.DSMT4" ShapeID="_x0000_i1628" DrawAspect="Content" ObjectID="_1784581664" r:id="rId46"/>
               </w:object>
             </w:r>
           </w:p>
@@ -4267,12 +4284,18 @@
       <w:pPr>
         <w:pStyle w:val="Body"/>
         <w:ind w:firstLine="0"/>
-      </w:pPr>
-      <w:r>
-        <w:rPr>
-          <w:rFonts w:hint="eastAsia"/>
-        </w:rPr>
-        <w:t>To track the desired yaw rate, sliding surface is designed as the following.</w:t>
+        <w:rPr>
+          <w:rFonts w:hint="eastAsia"/>
+        </w:rPr>
+      </w:pPr>
+      <w:r>
+        <w:t>For torque vectoring, a sliding surface is designed to achieve the desired yaw rate as follows</w:t>
+      </w:r>
+      <w:r>
+        <w:rPr>
+          <w:rFonts w:hint="eastAsia"/>
+        </w:rPr>
+        <w:t>.</w:t>
       </w:r>
     </w:p>
     <w:tbl>
@@ -4299,11 +4322,11 @@
               <w:rPr>
                 <w:position w:val="-10"/>
               </w:rPr>
-              <w:object w:dxaOrig="960" w:dyaOrig="300" w14:anchorId="48593868">
-                <v:shape id="_x0000_i1085" type="#_x0000_t75" style="width:47.85pt;height:15pt" o:ole="">
+              <w:object w:dxaOrig="960" w:dyaOrig="300" w14:anchorId="3465ACCC">
+                <v:shape id="_x0000_i1631" type="#_x0000_t75" style="width:47.8pt;height:15.05pt" o:ole="">
                   <v:imagedata r:id="rId47" o:title=""/>
                 </v:shape>
-                <o:OLEObject Type="Embed" ProgID="Equation.DSMT4" ShapeID="_x0000_i1085" DrawAspect="Content" ObjectID="_1784466899" r:id="rId48"/>
+                <o:OLEObject Type="Embed" ProgID="Equation.DSMT4" ShapeID="_x0000_i1631" DrawAspect="Content" ObjectID="_1784581665" r:id="rId48"/>
               </w:object>
             </w:r>
           </w:p>
@@ -4338,6 +4361,650 @@
           <w:rFonts w:hint="eastAsia"/>
         </w:rPr>
       </w:pPr>
+      <w:r>
+        <w:rPr>
+          <w:rFonts w:hint="eastAsia"/>
+        </w:rPr>
+        <w:t>The process of setting the</w:t>
+      </w:r>
+      <w:r>
+        <w:rPr>
+          <w:rFonts w:hint="eastAsia"/>
+        </w:rPr>
+        <w:t xml:space="preserve"> control input</w:t>
+      </w:r>
+      <w:r>
+        <w:rPr>
+          <w:rFonts w:hint="eastAsia"/>
+        </w:rPr>
+        <w:t xml:space="preserve"> involves</w:t>
+      </w:r>
+      <w:r>
+        <w:rPr>
+          <w:rFonts w:hint="eastAsia"/>
+        </w:rPr>
+        <w:t xml:space="preserve"> following</w:t>
+      </w:r>
+      <w:r>
+        <w:rPr>
+          <w:rFonts w:hint="eastAsia"/>
+        </w:rPr>
+        <w:t xml:space="preserve"> two</w:t>
+      </w:r>
+      <w:r>
+        <w:rPr>
+          <w:rFonts w:hint="eastAsia"/>
+        </w:rPr>
+        <w:t xml:space="preserve"> step</w:t>
+      </w:r>
+      <w:r>
+        <w:rPr>
+          <w:rFonts w:hint="eastAsia"/>
+        </w:rPr>
+        <w:t>s</w:t>
+      </w:r>
+      <w:r>
+        <w:rPr>
+          <w:rFonts w:hint="eastAsia"/>
+        </w:rPr>
+        <w:t>.</w:t>
+      </w:r>
+      <w:r>
+        <w:rPr>
+          <w:rFonts w:hint="eastAsia"/>
+        </w:rPr>
+        <w:t xml:space="preserve"> </w:t>
+      </w:r>
+      <w:r>
+        <w:rPr>
+          <w:rFonts w:hint="eastAsia"/>
+        </w:rPr>
+        <w:t>F</w:t>
+      </w:r>
+      <w:r>
+        <w:rPr>
+          <w:rFonts w:hint="eastAsia"/>
+        </w:rPr>
+        <w:t>irst,</w:t>
+      </w:r>
+      <w:r>
+        <w:rPr>
+          <w:rFonts w:hint="eastAsia"/>
+        </w:rPr>
+        <w:t xml:space="preserve"> </w:t>
+      </w:r>
+      <w:r>
+        <w:rPr>
+          <w:rFonts w:hint="eastAsia"/>
+        </w:rPr>
+        <w:t>establish</w:t>
+      </w:r>
+      <w:r>
+        <w:rPr>
+          <w:rFonts w:hint="eastAsia"/>
+        </w:rPr>
+        <w:t xml:space="preserve"> the </w:t>
+      </w:r>
+      <w:proofErr w:type="spellStart"/>
+      <w:r>
+        <w:rPr>
+          <w:rFonts w:hint="eastAsia"/>
+        </w:rPr>
+        <w:t>equivalnt</w:t>
+      </w:r>
+      <w:proofErr w:type="spellEnd"/>
+      <w:r>
+        <w:rPr>
+          <w:rFonts w:hint="eastAsia"/>
+        </w:rPr>
+        <w:t xml:space="preserve"> control</w:t>
+      </w:r>
+      <w:r>
+        <w:rPr>
+          <w:rFonts w:hint="eastAsia"/>
+        </w:rPr>
+        <w:t>, which</w:t>
+      </w:r>
+      <w:r>
+        <w:rPr>
+          <w:rFonts w:hint="eastAsia"/>
+        </w:rPr>
+        <w:t xml:space="preserve"> </w:t>
+      </w:r>
+      <w:r>
+        <w:rPr>
+          <w:rFonts w:hint="eastAsia"/>
+        </w:rPr>
+        <w:t xml:space="preserve">ensures </w:t>
+      </w:r>
+      <w:r>
+        <w:rPr>
+          <w:position w:val="-6"/>
+        </w:rPr>
+        <w:object w:dxaOrig="499" w:dyaOrig="240" w14:anchorId="6DA9201D">
+          <v:shape id="_x0000_i1100" type="#_x0000_t75" style="width:24.7pt;height:11.8pt" o:ole="">
+            <v:imagedata r:id="rId49" o:title=""/>
+          </v:shape>
+          <o:OLEObject Type="Embed" ProgID="Equation.DSMT4" ShapeID="_x0000_i1100" DrawAspect="Content" ObjectID="_1784581666" r:id="rId50"/>
+        </w:object>
+      </w:r>
+      <w:r>
+        <w:rPr>
+          <w:rFonts w:hint="eastAsia"/>
+        </w:rPr>
+        <w:t xml:space="preserve"> under the </w:t>
+      </w:r>
+      <w:proofErr w:type="spellStart"/>
+      <w:r>
+        <w:rPr>
+          <w:rFonts w:hint="eastAsia"/>
+        </w:rPr>
+        <w:t>assumtion</w:t>
+      </w:r>
+      <w:proofErr w:type="spellEnd"/>
+      <w:r>
+        <w:rPr>
+          <w:rFonts w:hint="eastAsia"/>
+        </w:rPr>
+        <w:t xml:space="preserve"> of no disturbances</w:t>
+      </w:r>
+      <w:r>
+        <w:rPr>
+          <w:rFonts w:hint="eastAsia"/>
+        </w:rPr>
+        <w:t xml:space="preserve"> and </w:t>
+      </w:r>
+      <w:r>
+        <w:rPr>
+          <w:rFonts w:hint="eastAsia"/>
+        </w:rPr>
+        <w:t>can be determined</w:t>
+      </w:r>
+      <w:r>
+        <w:rPr>
+          <w:rFonts w:hint="eastAsia"/>
+        </w:rPr>
+        <w:t xml:space="preserve"> by</w:t>
+      </w:r>
+      <w:r>
+        <w:rPr>
+          <w:rFonts w:hint="eastAsia"/>
+        </w:rPr>
+        <w:t xml:space="preserve"> imposing </w:t>
+      </w:r>
+      <w:r>
+        <w:rPr>
+          <w:position w:val="-6"/>
+        </w:rPr>
+        <w:object w:dxaOrig="499" w:dyaOrig="300" w14:anchorId="5C546ED8">
+          <v:shape id="_x0000_i1103" type="#_x0000_t75" style="width:24.7pt;height:15.05pt" o:ole="">
+            <v:imagedata r:id="rId51" o:title=""/>
+          </v:shape>
+          <o:OLEObject Type="Embed" ProgID="Equation.DSMT4" ShapeID="_x0000_i1103" DrawAspect="Content" ObjectID="_1784581667" r:id="rId52"/>
+        </w:object>
+      </w:r>
+      <w:r>
+        <w:rPr>
+          <w:rFonts w:hint="eastAsia"/>
+        </w:rPr>
+        <w:t>.</w:t>
+      </w:r>
+      <w:r>
+        <w:rPr>
+          <w:rFonts w:hint="eastAsia"/>
+        </w:rPr>
+        <w:t xml:space="preserve"> </w:t>
+      </w:r>
+      <w:r>
+        <w:rPr>
+          <w:rFonts w:hint="eastAsia"/>
+        </w:rPr>
+        <w:t>Next, add a switching term to eliminate disturbances</w:t>
+      </w:r>
+    </w:p>
+    <w:tbl>
+      <w:tblPr>
+        <w:tblW w:w="4910" w:type="dxa"/>
+        <w:tblLayout w:type="fixed"/>
+        <w:tblLook w:val="04A0" w:firstRow="1" w:lastRow="0" w:firstColumn="1" w:lastColumn="0" w:noHBand="0" w:noVBand="1"/>
+      </w:tblPr>
+      <w:tblGrid>
+        <w:gridCol w:w="4416"/>
+        <w:gridCol w:w="494"/>
+      </w:tblGrid>
+      <w:tr>
+        <w:tc>
+          <w:tcPr>
+            <w:tcW w:w="4416" w:type="dxa"/>
+            <w:shd w:val="clear" w:color="auto" w:fill="auto"/>
+          </w:tcPr>
+          <w:p>
+            <w:pPr>
+              <w:pStyle w:val="Body"/>
+              <w:ind w:firstLine="0"/>
+            </w:pPr>
+            <w:r>
+              <w:rPr>
+                <w:position w:val="-26"/>
+              </w:rPr>
+              <w:object w:dxaOrig="4200" w:dyaOrig="600" w14:anchorId="79A833A7">
+                <v:shape id="_x0000_i1638" type="#_x0000_t75" style="width:210.1pt;height:30.1pt" o:ole="">
+                  <v:imagedata r:id="rId53" o:title=""/>
+                </v:shape>
+                <o:OLEObject Type="Embed" ProgID="Equation.DSMT4" ShapeID="_x0000_i1638" DrawAspect="Content" ObjectID="_1784581668" r:id="rId54"/>
+              </w:object>
+            </w:r>
+          </w:p>
+        </w:tc>
+        <w:tc>
+          <w:tcPr>
+            <w:tcW w:w="494" w:type="dxa"/>
+            <w:shd w:val="clear" w:color="auto" w:fill="auto"/>
+            <w:vAlign w:val="center"/>
+          </w:tcPr>
+          <w:p>
+            <w:pPr>
+              <w:pStyle w:val="Body"/>
+              <w:ind w:firstLine="0"/>
+              <w:jc w:val="right"/>
+            </w:pPr>
+            <w:r>
+              <w:rPr>
+                <w:rFonts w:hint="eastAsia"/>
+              </w:rPr>
+              <w:t>(X)</w:t>
+            </w:r>
+          </w:p>
+        </w:tc>
+      </w:tr>
+      <w:tr>
+        <w:tc>
+          <w:tcPr>
+            <w:tcW w:w="4416" w:type="dxa"/>
+            <w:shd w:val="clear" w:color="auto" w:fill="auto"/>
+          </w:tcPr>
+          <w:p>
+            <w:pPr>
+              <w:pStyle w:val="Body"/>
+              <w:ind w:firstLine="0"/>
+            </w:pPr>
+            <w:r>
+              <w:rPr>
+                <w:position w:val="-12"/>
+              </w:rPr>
+              <w:object w:dxaOrig="3620" w:dyaOrig="320" w14:anchorId="44D28C39">
+                <v:shape id="_x0000_i1639" type="#_x0000_t75" style="width:181.05pt;height:16.1pt" o:ole="">
+                  <v:imagedata r:id="rId55" o:title=""/>
+                </v:shape>
+                <o:OLEObject Type="Embed" ProgID="Equation.DSMT4" ShapeID="_x0000_i1639" DrawAspect="Content" ObjectID="_1784581669" r:id="rId56"/>
+              </w:object>
+            </w:r>
+          </w:p>
+        </w:tc>
+        <w:tc>
+          <w:tcPr>
+            <w:tcW w:w="494" w:type="dxa"/>
+            <w:shd w:val="clear" w:color="auto" w:fill="auto"/>
+            <w:vAlign w:val="center"/>
+          </w:tcPr>
+          <w:p>
+            <w:pPr>
+              <w:pStyle w:val="Body"/>
+              <w:ind w:firstLine="0"/>
+              <w:jc w:val="right"/>
+              <w:rPr>
+                <w:rFonts w:hint="eastAsia"/>
+              </w:rPr>
+            </w:pPr>
+            <w:r>
+              <w:rPr>
+                <w:rFonts w:hint="eastAsia"/>
+              </w:rPr>
+              <w:t>(X)</w:t>
+            </w:r>
+          </w:p>
+        </w:tc>
+      </w:tr>
+      <w:tr>
+        <w:tc>
+          <w:tcPr>
+            <w:tcW w:w="4416" w:type="dxa"/>
+            <w:shd w:val="clear" w:color="auto" w:fill="auto"/>
+          </w:tcPr>
+          <w:p>
+            <w:pPr>
+              <w:pStyle w:val="Body"/>
+              <w:ind w:firstLine="0"/>
+              <w:rPr>
+                <w:rFonts w:hint="eastAsia"/>
+              </w:rPr>
+            </w:pPr>
+            <w:r>
+              <w:rPr>
+                <w:position w:val="-12"/>
+              </w:rPr>
+              <w:object w:dxaOrig="2299" w:dyaOrig="320" w14:anchorId="1B46C26E">
+                <v:shape id="_x0000_i1640" type="#_x0000_t75" style="width:115pt;height:16.1pt" o:ole="">
+                  <v:imagedata r:id="rId57" o:title=""/>
+                </v:shape>
+                <o:OLEObject Type="Embed" ProgID="Equation.DSMT4" ShapeID="_x0000_i1640" DrawAspect="Content" ObjectID="_1784581670" r:id="rId58"/>
+              </w:object>
+            </w:r>
+          </w:p>
+        </w:tc>
+        <w:tc>
+          <w:tcPr>
+            <w:tcW w:w="494" w:type="dxa"/>
+            <w:shd w:val="clear" w:color="auto" w:fill="auto"/>
+            <w:vAlign w:val="center"/>
+          </w:tcPr>
+          <w:p>
+            <w:pPr>
+              <w:pStyle w:val="Body"/>
+              <w:ind w:firstLine="0"/>
+              <w:jc w:val="right"/>
+              <w:rPr>
+                <w:rFonts w:hint="eastAsia"/>
+              </w:rPr>
+            </w:pPr>
+            <w:r>
+              <w:rPr>
+                <w:rFonts w:hint="eastAsia"/>
+              </w:rPr>
+              <w:t>(X)</w:t>
+            </w:r>
+          </w:p>
+        </w:tc>
+      </w:tr>
+    </w:tbl>
+    <w:p>
+      <w:pPr>
+        <w:pStyle w:val="Body"/>
+        <w:ind w:firstLine="0"/>
+        <w:rPr>
+          <w:rFonts w:hint="eastAsia"/>
+        </w:rPr>
+      </w:pPr>
+      <w:r>
+        <w:t>W</w:t>
+      </w:r>
+      <w:r>
+        <w:rPr>
+          <w:rFonts w:hint="eastAsia"/>
+        </w:rPr>
+        <w:t xml:space="preserve">here </w:t>
+      </w:r>
+      <w:r>
+        <w:rPr>
+          <w:position w:val="-4"/>
+        </w:rPr>
+        <w:object w:dxaOrig="240" w:dyaOrig="220" w14:anchorId="0EE45910">
+          <v:shape id="_x0000_i1150" type="#_x0000_t75" style="width:11.8pt;height:10.75pt" o:ole="">
+            <v:imagedata r:id="rId59" o:title=""/>
+          </v:shape>
+          <o:OLEObject Type="Embed" ProgID="Equation.DSMT4" ShapeID="_x0000_i1150" DrawAspect="Content" ObjectID="_1784581671" r:id="rId60"/>
+        </w:object>
+      </w:r>
+      <w:r>
+        <w:rPr>
+          <w:rFonts w:hint="eastAsia"/>
+        </w:rPr>
+        <w:t xml:space="preserve">is </w:t>
+      </w:r>
+      <w:r>
+        <w:rPr>
+          <w:rFonts w:hint="eastAsia"/>
+        </w:rPr>
+        <w:t xml:space="preserve">the </w:t>
+      </w:r>
+      <w:r>
+        <w:rPr>
+          <w:rFonts w:hint="eastAsia"/>
+        </w:rPr>
+        <w:t xml:space="preserve">control gain for </w:t>
+      </w:r>
+      <w:proofErr w:type="spellStart"/>
+      <w:r>
+        <w:rPr>
+          <w:rFonts w:hint="eastAsia"/>
+        </w:rPr>
+        <w:t>slidng</w:t>
+      </w:r>
+      <w:proofErr w:type="spellEnd"/>
+      <w:r>
+        <w:rPr>
+          <w:rFonts w:hint="eastAsia"/>
+        </w:rPr>
+        <w:t xml:space="preserve"> mode control.</w:t>
+      </w:r>
+      <w:r>
+        <w:rPr>
+          <w:rFonts w:hint="eastAsia"/>
+        </w:rPr>
+        <w:t xml:space="preserve"> </w:t>
+      </w:r>
+      <w:r>
+        <w:rPr>
+          <w:position w:val="-10"/>
+        </w:rPr>
+        <w:object w:dxaOrig="340" w:dyaOrig="300" w14:anchorId="7A465B62">
+          <v:shape id="_x0000_i1230" type="#_x0000_t75" style="width:17.2pt;height:15.05pt" o:ole="">
+            <v:imagedata r:id="rId61" o:title=""/>
+          </v:shape>
+          <o:OLEObject Type="Embed" ProgID="Equation.DSMT4" ShapeID="_x0000_i1230" DrawAspect="Content" ObjectID="_1784581672" r:id="rId62"/>
+        </w:object>
+      </w:r>
+      <w:r>
+        <w:rPr>
+          <w:rFonts w:hint="eastAsia"/>
+        </w:rPr>
+        <w:t xml:space="preserve"> </w:t>
+      </w:r>
+      <w:proofErr w:type="gramStart"/>
+      <w:r>
+        <w:rPr>
+          <w:rFonts w:hint="eastAsia"/>
+        </w:rPr>
+        <w:t>is</w:t>
+      </w:r>
+      <w:proofErr w:type="gramEnd"/>
+      <w:r>
+        <w:rPr>
+          <w:rFonts w:hint="eastAsia"/>
+        </w:rPr>
+        <w:t xml:space="preserve"> the disturbances</w:t>
+      </w:r>
+      <w:r>
+        <w:rPr>
+          <w:rFonts w:hint="eastAsia"/>
+        </w:rPr>
+        <w:t xml:space="preserve">, and </w:t>
+      </w:r>
+      <w:r>
+        <w:rPr>
+          <w:position w:val="-12"/>
+        </w:rPr>
+        <w:object w:dxaOrig="580" w:dyaOrig="320" w14:anchorId="692E0339">
+          <v:shape id="_x0000_i1202" type="#_x0000_t75" style="width:29pt;height:16.1pt" o:ole="">
+            <v:imagedata r:id="rId63" o:title=""/>
+          </v:shape>
+          <o:OLEObject Type="Embed" ProgID="Equation.DSMT4" ShapeID="_x0000_i1202" DrawAspect="Content" ObjectID="_1784581673" r:id="rId64"/>
+        </w:object>
+      </w:r>
+      <w:r>
+        <w:rPr>
+          <w:rFonts w:hint="eastAsia"/>
+        </w:rPr>
+        <w:t xml:space="preserve"> is error of the EKF result</w:t>
+      </w:r>
+      <w:r>
+        <w:rPr>
+          <w:rFonts w:hint="eastAsia"/>
+        </w:rPr>
+        <w:t>s</w:t>
+      </w:r>
+    </w:p>
+    <w:p>
+      <w:pPr>
+        <w:pStyle w:val="Body"/>
+        <w:ind w:firstLine="0"/>
+        <w:rPr>
+          <w:rFonts w:hint="eastAsia"/>
+        </w:rPr>
+      </w:pPr>
+      <w:r>
+        <w:rPr>
+          <w:rFonts w:hint="eastAsia"/>
+        </w:rPr>
+        <w:t xml:space="preserve"> </w:t>
+      </w:r>
+      <w:r>
+        <w:t>To ensure the sliding surface converges in finite time, Lyapunov functions V(s)</w:t>
+      </w:r>
+      <w:r>
+        <w:rPr>
+          <w:rFonts w:hint="eastAsia"/>
+        </w:rPr>
+        <w:t xml:space="preserve"> </w:t>
+      </w:r>
+      <w:r>
+        <w:t>are used.</w:t>
+      </w:r>
+      <w:r>
+        <w:rPr>
+          <w:rFonts w:hint="eastAsia"/>
+        </w:rPr>
+        <w:t xml:space="preserve"> </w:t>
+      </w:r>
+      <w:r>
+        <w:t>According</w:t>
+      </w:r>
+      <w:r>
+        <w:rPr>
+          <w:rFonts w:hint="eastAsia"/>
+        </w:rPr>
+        <w:t xml:space="preserve"> to equation </w:t>
+      </w:r>
+      <w:r>
+        <w:rPr>
+          <w:rFonts w:hint="eastAsia"/>
+          <w:highlight w:val="green"/>
+        </w:rPr>
+        <w:t>(x)</w:t>
+      </w:r>
+      <w:r>
+        <w:rPr>
+          <w:rFonts w:hint="eastAsia"/>
+        </w:rPr>
+        <w:t>, control gain</w:t>
+      </w:r>
+      <w:r>
+        <w:rPr>
+          <w:rFonts w:hint="eastAsia"/>
+        </w:rPr>
+        <w:t xml:space="preserve"> must be over the </w:t>
+      </w:r>
+      <w:r>
+        <w:rPr>
+          <w:position w:val="-12"/>
+        </w:rPr>
+        <w:object w:dxaOrig="1060" w:dyaOrig="320" w14:anchorId="186A3765">
+          <v:shape id="_x0000_i1418" type="#_x0000_t75" style="width:53.2pt;height:16.1pt" o:ole="">
+            <v:imagedata r:id="rId65" o:title=""/>
+          </v:shape>
+          <o:OLEObject Type="Embed" ProgID="Equation.DSMT4" ShapeID="_x0000_i1418" DrawAspect="Content" ObjectID="_1784581674" r:id="rId66"/>
+        </w:object>
+      </w:r>
+      <w:r>
+        <w:rPr>
+          <w:rFonts w:hint="eastAsia"/>
+        </w:rPr>
+        <w:t>.</w:t>
+      </w:r>
+    </w:p>
+    <w:tbl>
+      <w:tblPr>
+        <w:tblW w:w="4928" w:type="dxa"/>
+        <w:tblLayout w:type="fixed"/>
+        <w:tblLook w:val="04A0" w:firstRow="1" w:lastRow="0" w:firstColumn="1" w:lastColumn="0" w:noHBand="0" w:noVBand="1"/>
+      </w:tblPr>
+      <w:tblGrid>
+        <w:gridCol w:w="4361"/>
+        <w:gridCol w:w="567"/>
+      </w:tblGrid>
+      <w:tr>
+        <w:tc>
+          <w:tcPr>
+            <w:tcW w:w="4361" w:type="dxa"/>
+            <w:shd w:val="clear" w:color="auto" w:fill="auto"/>
+          </w:tcPr>
+          <w:p>
+            <w:pPr>
+              <w:pStyle w:val="Body"/>
+              <w:ind w:firstLine="0"/>
+            </w:pPr>
+            <w:r>
+              <w:rPr>
+                <w:position w:val="-148"/>
+              </w:rPr>
+              <w:object w:dxaOrig="3100" w:dyaOrig="3060" w14:anchorId="03E34EE2">
+                <v:shape id="_x0000_i1663" type="#_x0000_t75" style="width:139.7pt;height:138.1pt" o:ole="">
+                  <v:imagedata r:id="rId67" o:title=""/>
+                </v:shape>
+                <o:OLEObject Type="Embed" ProgID="Equation.DSMT4" ShapeID="_x0000_i1663" DrawAspect="Content" ObjectID="_1784581675" r:id="rId68"/>
+              </w:object>
+            </w:r>
+          </w:p>
+        </w:tc>
+        <w:tc>
+          <w:tcPr>
+            <w:tcW w:w="567" w:type="dxa"/>
+            <w:shd w:val="clear" w:color="auto" w:fill="auto"/>
+            <w:vAlign w:val="center"/>
+          </w:tcPr>
+          <w:p>
+            <w:pPr>
+              <w:pStyle w:val="Body"/>
+              <w:ind w:firstLine="0"/>
+              <w:jc w:val="right"/>
+            </w:pPr>
+            <w:r>
+              <w:rPr>
+                <w:rFonts w:hint="eastAsia"/>
+              </w:rPr>
+              <w:t>(X)</w:t>
+            </w:r>
+          </w:p>
+        </w:tc>
+      </w:tr>
+    </w:tbl>
+    <w:p>
+      <w:pPr>
+        <w:pStyle w:val="Body"/>
+        <w:ind w:firstLine="0"/>
+        <w:rPr>
+          <w:rFonts w:hint="eastAsia"/>
+        </w:rPr>
+      </w:pPr>
+      <w:r>
+        <w:rPr>
+          <w:position w:val="-4"/>
+        </w:rPr>
+        <w:object w:dxaOrig="160" w:dyaOrig="240" w14:anchorId="1D2C1CA6">
+          <v:shape id="_x0000_i1625" type="#_x0000_t75" style="width:8.05pt;height:11.8pt" o:ole="">
+            <v:imagedata r:id="rId69" o:title=""/>
+          </v:shape>
+          <o:OLEObject Type="Embed" ProgID="Equation.DSMT4" ShapeID="_x0000_i1625" DrawAspect="Content" ObjectID="_1784581676" r:id="rId70"/>
+        </w:object>
+      </w:r>
+      <w:proofErr w:type="spellStart"/>
+      <w:r>
+        <w:rPr>
+          <w:rFonts w:hint="eastAsia"/>
+        </w:rPr>
+        <w:t>sdsdsdsd</w:t>
+      </w:r>
+      <w:proofErr w:type="spellEnd"/>
     </w:p>
     <w:p>
       <w:pPr>
@@ -6153,8 +6820,8 @@
         <w:ind w:leftChars="149" w:left="298" w:firstLine="0"/>
         <w:jc w:val="left"/>
         <w:sectPr>
-          <w:headerReference w:type="default" r:id="rId49"/>
-          <w:footerReference w:type="default" r:id="rId50"/>
+          <w:headerReference w:type="default" r:id="rId71"/>
+          <w:footerReference w:type="default" r:id="rId72"/>
           <w:type w:val="continuous"/>
           <w:pgSz w:w="11907" w:h="16840" w:code="9"/>
           <w:pgMar w:top="964" w:right="1134" w:bottom="1701" w:left="1134" w:header="1814" w:footer="0" w:gutter="0"/>
@@ -6170,7 +6837,7 @@
       </w:pPr>
     </w:p>
     <w:sectPr>
-      <w:headerReference w:type="even" r:id="rId51"/>
+      <w:headerReference w:type="even" r:id="rId73"/>
       <w:type w:val="continuous"/>
       <w:pgSz w:w="11907" w:h="16840" w:code="9"/>
       <w:pgMar w:top="964" w:right="1134" w:bottom="1701" w:left="1134" w:header="1814" w:footer="0" w:gutter="0"/>

</xml_diff>

<commit_message>
chapter 3 temporary ended
</commit_message>
<xml_diff>
--- a/Paper/KSAE_IJAT_Template_MIN.docx
+++ b/Paper/KSAE_IJAT_Template_MIN.docx
@@ -2,6 +2,12 @@
 <file path=word/document.xml><?xml version="1.0" encoding="utf-8"?>
 <w:document xmlns:wpc="http://schemas.microsoft.com/office/word/2010/wordprocessingCanvas" xmlns:cx="http://schemas.microsoft.com/office/drawing/2014/chartex" xmlns:cx1="http://schemas.microsoft.com/office/drawing/2015/9/8/chartex" xmlns:cx2="http://schemas.microsoft.com/office/drawing/2015/10/21/chartex" xmlns:cx3="http://schemas.microsoft.com/office/drawing/2016/5/9/chartex" xmlns:cx4="http://schemas.microsoft.com/office/drawing/2016/5/10/chartex" xmlns:cx5="http://schemas.microsoft.com/office/drawing/2016/5/11/chartex" xmlns:cx6="http://schemas.microsoft.com/office/drawing/2016/5/12/chartex" xmlns:cx7="http://schemas.microsoft.com/office/drawing/2016/5/13/chartex" xmlns:cx8="http://schemas.microsoft.com/office/drawing/2016/5/14/chartex" xmlns:mc="http://schemas.openxmlformats.org/markup-compatibility/2006" xmlns:aink="http://schemas.microsoft.com/office/drawing/2016/ink" xmlns:am3d="http://schemas.microsoft.com/office/drawing/2017/model3d" xmlns:o="urn:schemas-microsoft-com:office:office" xmlns:oel="http://schemas.microsoft.com/office/2019/extlst" xmlns:r="http://schemas.openxmlformats.org/officeDocument/2006/relationships" xmlns:m="http://schemas.openxmlformats.org/officeDocument/2006/math" xmlns:v="urn:schemas-microsoft-com:vml" xmlns:wp14="http://schemas.microsoft.com/office/word/2010/wordprocessingDrawing" xmlns:wp="http://schemas.openxmlformats.org/drawingml/2006/wordprocessingDrawing" xmlns:w10="urn:schemas-microsoft-com:office:word" xmlns:w="http://schemas.openxmlformats.org/wordprocessingml/2006/main" xmlns:w14="http://schemas.microsoft.com/office/word/2010/wordml" xmlns:w15="http://schemas.microsoft.com/office/word/2012/wordml" xmlns:w16cex="http://schemas.microsoft.com/office/word/2018/wordml/cex" xmlns:w16cid="http://schemas.microsoft.com/office/word/2016/wordml/cid" xmlns:w16="http://schemas.microsoft.com/office/word/2018/wordml" xmlns:w16du="http://schemas.microsoft.com/office/word/2023/wordml/word16du" xmlns:w16sdtdh="http://schemas.microsoft.com/office/word/2020/wordml/sdtdatahash" xmlns:w16se="http://schemas.microsoft.com/office/word/2015/wordml/symex" xmlns:wpg="http://schemas.microsoft.com/office/word/2010/wordprocessingGroup" xmlns:wpi="http://schemas.microsoft.com/office/word/2010/wordprocessingInk" xmlns:wne="http://schemas.microsoft.com/office/word/2006/wordml" xmlns:wps="http://schemas.microsoft.com/office/word/2010/wordprocessingShape" mc:Ignorable="w14 w15 w16se w16cid w16 w16cex w16sdtdh w16du wp14">
   <w:body>
+    <w:p>
+      <w:pPr>
+        <w:pStyle w:val="11"/>
+        <w:spacing w:before="567"/>
+      </w:pPr>
+    </w:p>
     <w:p>
       <w:pPr>
         <w:pStyle w:val="11"/>
@@ -1455,7 +1461,14 @@
         <w:rPr>
           <w:rFonts w:hint="eastAsia"/>
         </w:rPr>
-        <w:t>The first paragraph of the section should not be indented. Type the contents of the section here. Type the contents of the section here. Type the contents of the section here. Type the contents of the section here.</w:t>
+        <w:t xml:space="preserve">The first paragraph of the section should not be indented. Type the contents of the section here. Type </w:t>
+      </w:r>
+      <w:r>
+        <w:rPr>
+          <w:rFonts w:hint="eastAsia"/>
+        </w:rPr>
+        <w:lastRenderedPageBreak/>
+        <w:t>the contents of the section here. Type the contents of the section here. Type the contents of the section here.</w:t>
       </w:r>
       <w:r>
         <w:rPr>
@@ -1479,14 +1492,7 @@
         <w:rPr>
           <w:rFonts w:hint="eastAsia"/>
         </w:rPr>
-        <w:t xml:space="preserve">Type the contents of the section here. Type </w:t>
-      </w:r>
-      <w:r>
-        <w:rPr>
-          <w:rFonts w:hint="eastAsia"/>
-        </w:rPr>
-        <w:lastRenderedPageBreak/>
-        <w:t>the contents of the section here.  Type the contents of the section here</w:t>
+        <w:t>Type the contents of the section here. Type the contents of the section here.  Type the contents of the section here</w:t>
       </w:r>
       <w:r>
         <w:rPr>
@@ -1842,7 +1848,7 @@
           <v:shape id="_x0000_i1025" type="#_x0000_t75" style="width:232pt;height:159pt" o:ole="" fillcolor="window">
             <v:imagedata r:id="rId9" o:title="" cropright="3114f"/>
           </v:shape>
-          <o:OLEObject Type="Embed" ProgID="Origin50.Graph" ShapeID="_x0000_i1025" DrawAspect="Content" ObjectID="_1784659352" r:id="rId10"/>
+          <o:OLEObject Type="Embed" ProgID="Origin50.Graph" ShapeID="_x0000_i1025" DrawAspect="Content" ObjectID="_1785085853" r:id="rId10"/>
         </w:object>
       </w:r>
     </w:p>
@@ -3273,7 +3279,7 @@
           <v:shape id="_x0000_i1026" type="#_x0000_t75" style="width:41.5pt;height:16.5pt" o:ole="">
             <v:imagedata r:id="rId11" o:title=""/>
           </v:shape>
-          <o:OLEObject Type="Embed" ProgID="Equation.DSMT4" ShapeID="_x0000_i1026" DrawAspect="Content" ObjectID="_1784659353" r:id="rId12"/>
+          <o:OLEObject Type="Embed" ProgID="Equation.DSMT4" ShapeID="_x0000_i1026" DrawAspect="Content" ObjectID="_1785085854" r:id="rId12"/>
         </w:object>
       </w:r>
       <w:r>
@@ -3351,7 +3357,7 @@
           <v:shape id="_x0000_i1027" type="#_x0000_t75" style="width:84pt;height:40.5pt" o:ole="">
             <v:imagedata r:id="rId13" o:title=""/>
           </v:shape>
-          <o:OLEObject Type="Embed" ProgID="Equation.DSMT4" ShapeID="_x0000_i1027" DrawAspect="Content" ObjectID="_1784659354" r:id="rId14"/>
+          <o:OLEObject Type="Embed" ProgID="Equation.DSMT4" ShapeID="_x0000_i1027" DrawAspect="Content" ObjectID="_1785085855" r:id="rId14"/>
         </w:object>
       </w:r>
       <w:bookmarkEnd w:id="0"/>
@@ -3384,6 +3390,7 @@
         <w:pStyle w:val="SectionTitle"/>
         <w:spacing w:line="240" w:lineRule="auto"/>
         <w:rPr>
+          <w:rFonts w:hint="eastAsia"/>
           <w:sz w:val="20"/>
         </w:rPr>
       </w:pPr>
@@ -3393,25 +3400,6 @@
         <w:pStyle w:val="SectionTitle"/>
         <w:spacing w:line="240" w:lineRule="auto"/>
         <w:rPr>
-          <w:sz w:val="20"/>
-        </w:rPr>
-      </w:pPr>
-    </w:p>
-    <w:p>
-      <w:pPr>
-        <w:pStyle w:val="SectionTitle"/>
-        <w:spacing w:line="240" w:lineRule="auto"/>
-        <w:rPr>
-          <w:sz w:val="20"/>
-        </w:rPr>
-      </w:pPr>
-    </w:p>
-    <w:p>
-      <w:pPr>
-        <w:pStyle w:val="SectionTitle"/>
-        <w:spacing w:line="240" w:lineRule="auto"/>
-        <w:rPr>
-          <w:rFonts w:hint="eastAsia"/>
           <w:b/>
           <w:sz w:val="20"/>
         </w:rPr>
@@ -3421,6 +3409,7 @@
           <w:rFonts w:hint="eastAsia"/>
           <w:sz w:val="20"/>
         </w:rPr>
+        <w:lastRenderedPageBreak/>
         <w:t xml:space="preserve">3. </w:t>
       </w:r>
       <w:r>
@@ -3436,100 +3425,88 @@
         <w:pStyle w:val="Body"/>
         <w:ind w:firstLine="0"/>
       </w:pPr>
+      <w:r>
+        <w:t xml:space="preserve">The implementation of Torque Vectoring requires a control strategy capable of accurately distributing torque between individual wheels to achieve the desired yaw rate. A typical driving environment is subject to various disturbances, and due to the inability to fully sense some aspects of driving dynamics in real time, these parts remain uncertain. Therefore, the controller must ensure robustness to maintain performance under these conditions. To satisfy these requirements, this paper employs a Sliding Mode Controller (SMC) to calculate the yaw moment. However, the use of SMC introduces a chattering problem, where the control input rapidly switches between different values, deteriorating vehicle ride comfort and the durability of vehicle components. To address these challenges, </w:t>
+      </w:r>
+      <w:r>
+        <w:rPr>
+          <w:rFonts w:hint="eastAsia"/>
+        </w:rPr>
+        <w:t>this paper</w:t>
+      </w:r>
+      <w:r>
+        <w:t xml:space="preserve"> utilize</w:t>
+      </w:r>
+      <w:r>
+        <w:rPr>
+          <w:rFonts w:hint="eastAsia"/>
+        </w:rPr>
+        <w:t>s</w:t>
+      </w:r>
+      <w:r>
+        <w:t xml:space="preserve"> the lateral tire force (</w:t>
+      </w:r>
+      <w:proofErr w:type="spellStart"/>
+      <w:r>
+        <w:t>Fy</w:t>
+      </w:r>
+      <w:proofErr w:type="spellEnd"/>
+      <w:r>
+        <w:t>) estimated by the Extended Kalman Filter (EKF), as detailed in Section 2</w:t>
+      </w:r>
+      <w:r>
+        <w:rPr>
+          <w:rFonts w:hint="eastAsia"/>
+        </w:rPr>
+        <w:t xml:space="preserve"> </w:t>
+      </w:r>
     </w:p>
     <w:p>
       <w:pPr>
         <w:pStyle w:val="Body"/>
         <w:ind w:firstLine="0"/>
       </w:pPr>
-      <w:r>
-        <w:t xml:space="preserve">The implementation of Torque Vectoring requires a control strategy capable of accurately distributing torque between individual wheels to achieve the desired yaw rate. A typical driving environment is subject to various disturbances, and due to the inability to fully sense some aspects of driving dynamics in real time, these parts remain uncertain. Therefore, the controller must ensure robustness to maintain performance under these conditions. To satisfy these requirements, this paper employs a Sliding Mode Controller (SMC) to calculate the yaw moment. However, the use of SMC introduces a chattering problem, where the control input rapidly switches between different values, deteriorating vehicle ride comfort and the durability of vehicle components. To address these challenges, </w:t>
-      </w:r>
-      <w:r>
-        <w:rPr>
-          <w:rFonts w:hint="eastAsia"/>
-        </w:rPr>
-        <w:t>this paper</w:t>
-      </w:r>
-      <w:r>
-        <w:t xml:space="preserve"> utilize</w:t>
-      </w:r>
-      <w:r>
-        <w:rPr>
-          <w:rFonts w:hint="eastAsia"/>
-        </w:rPr>
-        <w:t>s</w:t>
-      </w:r>
-      <w:r>
-        <w:t xml:space="preserve"> the lateral tire force (</w:t>
-      </w:r>
-      <w:proofErr w:type="spellStart"/>
-      <w:r>
-        <w:t>Fy</w:t>
-      </w:r>
-      <w:proofErr w:type="spellEnd"/>
-      <w:r>
-        <w:t>) estimated by the Extended Kalman Filter (EKF), as detailed in Section 2</w:t>
-      </w:r>
-      <w:r>
-        <w:rPr>
-          <w:rFonts w:hint="eastAsia"/>
-        </w:rPr>
-        <w:t xml:space="preserve"> </w:t>
-      </w:r>
     </w:p>
     <w:p>
       <w:pPr>
         <w:pStyle w:val="Body"/>
         <w:ind w:firstLine="0"/>
       </w:pPr>
+      <w:r>
+        <w:rPr>
+          <w:rFonts w:hint="eastAsia"/>
+        </w:rPr>
+        <w:t>3</w:t>
+      </w:r>
+      <w:r>
+        <w:rPr>
+          <w:rFonts w:hint="eastAsia"/>
+        </w:rPr>
+        <w:t>.</w:t>
+      </w:r>
+      <w:r>
+        <w:rPr>
+          <w:rFonts w:hint="eastAsia"/>
+        </w:rPr>
+        <w:t>1</w:t>
+      </w:r>
+      <w:r>
+        <w:rPr>
+          <w:rFonts w:hint="eastAsia"/>
+        </w:rPr>
+        <w:t>. S</w:t>
+      </w:r>
+      <w:r>
+        <w:rPr>
+          <w:rFonts w:hint="eastAsia"/>
+        </w:rPr>
+        <w:t>liding Mode Controller</w:t>
+      </w:r>
     </w:p>
     <w:p>
       <w:pPr>
         <w:pStyle w:val="Body"/>
         <w:ind w:firstLine="0"/>
-        <w:rPr>
-          <w:rFonts w:hint="eastAsia"/>
-        </w:rPr>
-      </w:pPr>
-      <w:r>
-        <w:rPr>
-          <w:rFonts w:hint="eastAsia"/>
-        </w:rPr>
-        <w:t>3</w:t>
-      </w:r>
-      <w:r>
-        <w:rPr>
-          <w:rFonts w:hint="eastAsia"/>
-        </w:rPr>
-        <w:t>.</w:t>
-      </w:r>
-      <w:r>
-        <w:rPr>
-          <w:rFonts w:hint="eastAsia"/>
-        </w:rPr>
-        <w:t>1</w:t>
-      </w:r>
-      <w:r>
-        <w:rPr>
-          <w:rFonts w:hint="eastAsia"/>
-        </w:rPr>
-        <w:t>. S</w:t>
-      </w:r>
-      <w:r>
-        <w:rPr>
-          <w:rFonts w:hint="eastAsia"/>
-        </w:rPr>
-        <w:t>liding Mode Controller</w:t>
-      </w:r>
-    </w:p>
-    <w:p>
-      <w:pPr>
-        <w:pStyle w:val="Body"/>
-        <w:ind w:firstLine="0"/>
-        <w:rPr>
-          <w:rFonts w:hint="eastAsia"/>
-        </w:rPr>
       </w:pPr>
     </w:p>
     <w:p>
@@ -3575,7 +3552,7 @@
                 <v:shape id="_x0000_i1028" type="#_x0000_t75" style="width:147pt;height:104.5pt" o:ole="">
                   <v:imagedata r:id="rId15" o:title=""/>
                 </v:shape>
-                <o:OLEObject Type="Embed" ProgID="Equation.DSMT4" ShapeID="_x0000_i1028" DrawAspect="Content" ObjectID="_1784659355" r:id="rId16"/>
+                <o:OLEObject Type="Embed" ProgID="Equation.DSMT4" ShapeID="_x0000_i1028" DrawAspect="Content" ObjectID="_1785085856" r:id="rId16"/>
               </w:object>
             </w:r>
           </w:p>
@@ -3633,7 +3610,7 @@
           <v:shape id="_x0000_i1029" type="#_x0000_t75" style="width:12pt;height:15pt" o:ole="">
             <v:imagedata r:id="rId17" o:title=""/>
           </v:shape>
-          <o:OLEObject Type="Embed" ProgID="Equation.DSMT4" ShapeID="_x0000_i1029" DrawAspect="Content" ObjectID="_1784659356" r:id="rId18"/>
+          <o:OLEObject Type="Embed" ProgID="Equation.DSMT4" ShapeID="_x0000_i1029" DrawAspect="Content" ObjectID="_1785085857" r:id="rId18"/>
         </w:object>
       </w:r>
       <w:r>
@@ -3657,7 +3634,7 @@
           <v:shape id="_x0000_i1030" type="#_x0000_t75" style="width:13pt;height:15pt" o:ole="">
             <v:imagedata r:id="rId19" o:title=""/>
           </v:shape>
-          <o:OLEObject Type="Embed" ProgID="Equation.DSMT4" ShapeID="_x0000_i1030" DrawAspect="Content" ObjectID="_1784659357" r:id="rId20"/>
+          <o:OLEObject Type="Embed" ProgID="Equation.DSMT4" ShapeID="_x0000_i1030" DrawAspect="Content" ObjectID="_1785085858" r:id="rId20"/>
         </w:object>
       </w:r>
       <w:r>
@@ -3680,7 +3657,7 @@
           <v:shape id="_x0000_i1031" type="#_x0000_t75" style="width:13pt;height:15.5pt" o:ole="">
             <v:imagedata r:id="rId21" o:title=""/>
           </v:shape>
-          <o:OLEObject Type="Embed" ProgID="Equation.DSMT4" ShapeID="_x0000_i1031" DrawAspect="Content" ObjectID="_1784659358" r:id="rId22"/>
+          <o:OLEObject Type="Embed" ProgID="Equation.DSMT4" ShapeID="_x0000_i1031" DrawAspect="Content" ObjectID="_1785085859" r:id="rId22"/>
         </w:object>
       </w:r>
       <w:r>
@@ -3697,7 +3674,7 @@
           <v:shape id="_x0000_i1032" type="#_x0000_t75" style="width:10pt;height:12pt" o:ole="">
             <v:imagedata r:id="rId23" o:title=""/>
           </v:shape>
-          <o:OLEObject Type="Embed" ProgID="Equation.DSMT4" ShapeID="_x0000_i1032" DrawAspect="Content" ObjectID="_1784659359" r:id="rId24"/>
+          <o:OLEObject Type="Embed" ProgID="Equation.DSMT4" ShapeID="_x0000_i1032" DrawAspect="Content" ObjectID="_1785085860" r:id="rId24"/>
         </w:object>
       </w:r>
       <w:r>
@@ -3750,7 +3727,7 @@
           <v:shape id="_x0000_i1033" type="#_x0000_t75" style="width:15pt;height:15pt" o:ole="">
             <v:imagedata r:id="rId25" o:title=""/>
           </v:shape>
-          <o:OLEObject Type="Embed" ProgID="Equation.DSMT4" ShapeID="_x0000_i1033" DrawAspect="Content" ObjectID="_1784659360" r:id="rId26"/>
+          <o:OLEObject Type="Embed" ProgID="Equation.DSMT4" ShapeID="_x0000_i1033" DrawAspect="Content" ObjectID="_1785085861" r:id="rId26"/>
         </w:object>
       </w:r>
       <w:r>
@@ -3767,7 +3744,7 @@
           <v:shape id="_x0000_i1034" type="#_x0000_t75" style="width:14pt;height:15pt" o:ole="">
             <v:imagedata r:id="rId27" o:title=""/>
           </v:shape>
-          <o:OLEObject Type="Embed" ProgID="Equation.DSMT4" ShapeID="_x0000_i1034" DrawAspect="Content" ObjectID="_1784659361" r:id="rId28"/>
+          <o:OLEObject Type="Embed" ProgID="Equation.DSMT4" ShapeID="_x0000_i1034" DrawAspect="Content" ObjectID="_1785085862" r:id="rId28"/>
         </w:object>
       </w:r>
       <w:r>
@@ -3909,7 +3886,7 @@
           <v:shape id="_x0000_i1035" type="#_x0000_t75" style="width:16.5pt;height:15pt" o:ole="">
             <v:imagedata r:id="rId29" o:title=""/>
           </v:shape>
-          <o:OLEObject Type="Embed" ProgID="Equation.DSMT4" ShapeID="_x0000_i1035" DrawAspect="Content" ObjectID="_1784659362" r:id="rId30"/>
+          <o:OLEObject Type="Embed" ProgID="Equation.DSMT4" ShapeID="_x0000_i1035" DrawAspect="Content" ObjectID="_1785085863" r:id="rId30"/>
         </w:object>
       </w:r>
       <w:r>
@@ -3946,7 +3923,7 @@
           <v:shape id="_x0000_i1036" type="#_x0000_t75" style="width:13pt;height:15pt" o:ole="">
             <v:imagedata r:id="rId31" o:title=""/>
           </v:shape>
-          <o:OLEObject Type="Embed" ProgID="Equation.DSMT4" ShapeID="_x0000_i1036" DrawAspect="Content" ObjectID="_1784659363" r:id="rId32"/>
+          <o:OLEObject Type="Embed" ProgID="Equation.DSMT4" ShapeID="_x0000_i1036" DrawAspect="Content" ObjectID="_1785085864" r:id="rId32"/>
         </w:object>
       </w:r>
       <w:r>
@@ -3975,7 +3952,7 @@
           <v:shape id="_x0000_i1037" type="#_x0000_t75" style="width:16.5pt;height:15.5pt" o:ole="">
             <v:imagedata r:id="rId33" o:title=""/>
           </v:shape>
-          <o:OLEObject Type="Embed" ProgID="Equation.DSMT4" ShapeID="_x0000_i1037" DrawAspect="Content" ObjectID="_1784659364" r:id="rId34"/>
+          <o:OLEObject Type="Embed" ProgID="Equation.DSMT4" ShapeID="_x0000_i1037" DrawAspect="Content" ObjectID="_1785085865" r:id="rId34"/>
         </w:object>
       </w:r>
       <w:r>
@@ -4004,7 +3981,7 @@
           <v:shape id="_x0000_i1038" type="#_x0000_t75" style="width:13pt;height:15.5pt" o:ole="">
             <v:imagedata r:id="rId35" o:title=""/>
           </v:shape>
-          <o:OLEObject Type="Embed" ProgID="Equation.DSMT4" ShapeID="_x0000_i1038" DrawAspect="Content" ObjectID="_1784659365" r:id="rId36"/>
+          <o:OLEObject Type="Embed" ProgID="Equation.DSMT4" ShapeID="_x0000_i1038" DrawAspect="Content" ObjectID="_1785085866" r:id="rId36"/>
         </w:object>
       </w:r>
       <w:r>
@@ -4021,7 +3998,7 @@
           <v:shape id="_x0000_i1039" type="#_x0000_t75" style="width:13pt;height:15pt" o:ole="">
             <v:imagedata r:id="rId31" o:title=""/>
           </v:shape>
-          <o:OLEObject Type="Embed" ProgID="Equation.DSMT4" ShapeID="_x0000_i1039" DrawAspect="Content" ObjectID="_1784659366" r:id="rId37"/>
+          <o:OLEObject Type="Embed" ProgID="Equation.DSMT4" ShapeID="_x0000_i1039" DrawAspect="Content" ObjectID="_1785085867" r:id="rId37"/>
         </w:object>
       </w:r>
       <w:r>
@@ -4038,7 +4015,7 @@
           <v:shape id="_x0000_i1040" type="#_x0000_t75" style="width:16.5pt;height:15pt" o:ole="">
             <v:imagedata r:id="rId29" o:title=""/>
           </v:shape>
-          <o:OLEObject Type="Embed" ProgID="Equation.DSMT4" ShapeID="_x0000_i1040" DrawAspect="Content" ObjectID="_1784659367" r:id="rId38"/>
+          <o:OLEObject Type="Embed" ProgID="Equation.DSMT4" ShapeID="_x0000_i1040" DrawAspect="Content" ObjectID="_1785085868" r:id="rId38"/>
         </w:object>
       </w:r>
       <w:r>
@@ -4088,132 +4065,6 @@
           <w:rFonts w:hint="eastAsia"/>
         </w:rPr>
         <w:t>. So we can use this part for the control</w:t>
-      </w:r>
-      <w:r>
-        <w:rPr>
-          <w:rFonts w:hint="eastAsia"/>
-        </w:rPr>
-        <w:t xml:space="preserve">, as </w:t>
-      </w:r>
-      <w:proofErr w:type="spellStart"/>
-      <w:proofErr w:type="gramStart"/>
-      <w:r>
-        <w:rPr>
-          <w:rFonts w:hint="eastAsia"/>
-        </w:rPr>
-        <w:t>dscriben</w:t>
-      </w:r>
-      <w:proofErr w:type="spellEnd"/>
-      <w:r>
-        <w:rPr>
-          <w:rFonts w:hint="eastAsia"/>
-        </w:rPr>
-        <w:t xml:space="preserve">  in</w:t>
-      </w:r>
-      <w:proofErr w:type="gramEnd"/>
-      <w:r>
-        <w:rPr>
-          <w:rFonts w:hint="eastAsia"/>
-        </w:rPr>
-        <w:t xml:space="preserve"> the following:</w:t>
-      </w:r>
-    </w:p>
-    <w:tbl>
-      <w:tblPr>
-        <w:tblW w:w="0" w:type="auto"/>
-        <w:tblLook w:val="04A0" w:firstRow="1" w:lastRow="0" w:firstColumn="1" w:lastColumn="0" w:noHBand="0" w:noVBand="1"/>
-      </w:tblPr>
-      <w:tblGrid>
-        <w:gridCol w:w="4361"/>
-        <w:gridCol w:w="514"/>
-      </w:tblGrid>
-      <w:tr>
-        <w:tc>
-          <w:tcPr>
-            <w:tcW w:w="4361" w:type="dxa"/>
-            <w:shd w:val="clear" w:color="auto" w:fill="auto"/>
-          </w:tcPr>
-          <w:p>
-            <w:pPr>
-              <w:pStyle w:val="Body"/>
-              <w:ind w:firstLine="0"/>
-              <w:rPr>
-                <w:rFonts w:hint="eastAsia"/>
-              </w:rPr>
-            </w:pPr>
-            <w:r>
-              <w:rPr>
-                <w:position w:val="-66"/>
-              </w:rPr>
-              <w:object w:dxaOrig="3100" w:dyaOrig="1400" w14:anchorId="7E64512A">
-                <v:shape id="_x0000_i1065" type="#_x0000_t75" style="width:154.5pt;height:70pt" o:ole="">
-                  <v:imagedata r:id="rId39" o:title=""/>
-                </v:shape>
-                <o:OLEObject Type="Embed" ProgID="Equation.DSMT4" ShapeID="_x0000_i1065" DrawAspect="Content" ObjectID="_1784659368" r:id="rId40"/>
-              </w:object>
-            </w:r>
-          </w:p>
-        </w:tc>
-        <w:tc>
-          <w:tcPr>
-            <w:tcW w:w="514" w:type="dxa"/>
-            <w:shd w:val="clear" w:color="auto" w:fill="auto"/>
-            <w:vAlign w:val="center"/>
-          </w:tcPr>
-          <w:p>
-            <w:pPr>
-              <w:pStyle w:val="Body"/>
-              <w:ind w:firstLine="0"/>
-              <w:jc w:val="right"/>
-            </w:pPr>
-            <w:r>
-              <w:rPr>
-                <w:rFonts w:hint="eastAsia"/>
-              </w:rPr>
-              <w:t>(X)</w:t>
-            </w:r>
-          </w:p>
-        </w:tc>
-      </w:tr>
-    </w:tbl>
-    <w:p>
-      <w:pPr>
-        <w:pStyle w:val="Body"/>
-        <w:ind w:firstLine="0"/>
-      </w:pPr>
-      <w:r>
-        <w:rPr>
-          <w:position w:val="-12"/>
-        </w:rPr>
-        <w:object w:dxaOrig="260" w:dyaOrig="320" w14:anchorId="29035BCE">
-          <v:shape id="_x0000_i1042" type="#_x0000_t75" style="width:13pt;height:15.5pt" o:ole="">
-            <v:imagedata r:id="rId41" o:title=""/>
-          </v:shape>
-          <o:OLEObject Type="Embed" ProgID="Equation.DSMT4" ShapeID="_x0000_i1042" DrawAspect="Content" ObjectID="_1784659369" r:id="rId42"/>
-        </w:object>
-      </w:r>
-      <w:r>
-        <w:rPr>
-          <w:rFonts w:hint="eastAsia"/>
-        </w:rPr>
-        <w:t xml:space="preserve"> of the </w:t>
-      </w:r>
-      <w:r>
-        <w:rPr>
-          <w:position w:val="-12"/>
-        </w:rPr>
-        <w:object w:dxaOrig="340" w:dyaOrig="320" w14:anchorId="00E5AA15">
-          <v:shape id="_x0000_i1043" type="#_x0000_t75" style="width:16.5pt;height:15.5pt" o:ole="">
-            <v:imagedata r:id="rId43" o:title=""/>
-          </v:shape>
-          <o:OLEObject Type="Embed" ProgID="Equation.DSMT4" ShapeID="_x0000_i1043" DrawAspect="Content" ObjectID="_1784659370" r:id="rId44"/>
-        </w:object>
-      </w:r>
-      <w:r>
-        <w:rPr>
-          <w:rFonts w:hint="eastAsia"/>
-        </w:rPr>
-        <w:t>is estimated by the EKF</w:t>
       </w:r>
       <w:r>
         <w:rPr>
@@ -4266,13 +4117,13 @@
             </w:pPr>
             <w:r>
               <w:rPr>
-                <w:position w:val="-46"/>
-              </w:rPr>
-              <w:object w:dxaOrig="3080" w:dyaOrig="1200" w14:anchorId="5A53FED3">
-                <v:shape id="_x0000_i1044" type="#_x0000_t75" style="width:154pt;height:60pt" o:ole="">
-                  <v:imagedata r:id="rId45" o:title=""/>
+                <w:position w:val="-66"/>
+              </w:rPr>
+              <w:object w:dxaOrig="3100" w:dyaOrig="1400" w14:anchorId="7E64512A">
+                <v:shape id="_x0000_i1041" type="#_x0000_t75" style="width:154.5pt;height:70pt" o:ole="">
+                  <v:imagedata r:id="rId39" o:title=""/>
                 </v:shape>
-                <o:OLEObject Type="Embed" ProgID="Equation.DSMT4" ShapeID="_x0000_i1044" DrawAspect="Content" ObjectID="_1784659371" r:id="rId46"/>
+                <o:OLEObject Type="Embed" ProgID="Equation.DSMT4" ShapeID="_x0000_i1041" DrawAspect="Content" ObjectID="_1785085869" r:id="rId40"/>
               </w:object>
             </w:r>
           </w:p>
@@ -4305,13 +4156,72 @@
         <w:ind w:firstLine="0"/>
       </w:pPr>
       <w:r>
-        <w:t>For torque vectoring, a sliding surface is designed to achieve the desired yaw rate as follows</w:t>
-      </w:r>
-      <w:r>
-        <w:rPr>
-          <w:rFonts w:hint="eastAsia"/>
-        </w:rPr>
-        <w:t>.</w:t>
+        <w:rPr>
+          <w:position w:val="-12"/>
+        </w:rPr>
+        <w:object w:dxaOrig="260" w:dyaOrig="320" w14:anchorId="29035BCE">
+          <v:shape id="_x0000_i1042" type="#_x0000_t75" style="width:13pt;height:15.5pt" o:ole="">
+            <v:imagedata r:id="rId41" o:title=""/>
+          </v:shape>
+          <o:OLEObject Type="Embed" ProgID="Equation.DSMT4" ShapeID="_x0000_i1042" DrawAspect="Content" ObjectID="_1785085870" r:id="rId42"/>
+        </w:object>
+      </w:r>
+      <w:r>
+        <w:rPr>
+          <w:rFonts w:hint="eastAsia"/>
+        </w:rPr>
+        <w:t xml:space="preserve"> of the </w:t>
+      </w:r>
+      <w:r>
+        <w:rPr>
+          <w:position w:val="-12"/>
+        </w:rPr>
+        <w:object w:dxaOrig="340" w:dyaOrig="320" w14:anchorId="00E5AA15">
+          <v:shape id="_x0000_i1043" type="#_x0000_t75" style="width:16.5pt;height:15.5pt" o:ole="">
+            <v:imagedata r:id="rId43" o:title=""/>
+          </v:shape>
+          <o:OLEObject Type="Embed" ProgID="Equation.DSMT4" ShapeID="_x0000_i1043" DrawAspect="Content" ObjectID="_1785085871" r:id="rId44"/>
+        </w:object>
+      </w:r>
+      <w:r>
+        <w:rPr>
+          <w:rFonts w:hint="eastAsia"/>
+        </w:rPr>
+        <w:t>is estimated by the EKF</w:t>
+      </w:r>
+      <w:r>
+        <w:rPr>
+          <w:rFonts w:hint="eastAsia"/>
+        </w:rPr>
+        <w:t xml:space="preserve">, as </w:t>
+      </w:r>
+      <w:proofErr w:type="spellStart"/>
+      <w:proofErr w:type="gramStart"/>
+      <w:r>
+        <w:rPr>
+          <w:rFonts w:hint="eastAsia"/>
+        </w:rPr>
+        <w:t>dscribe</w:t>
+      </w:r>
+      <w:r>
+        <w:rPr>
+          <w:rFonts w:hint="eastAsia"/>
+        </w:rPr>
+        <w:t>d</w:t>
+      </w:r>
+      <w:proofErr w:type="spellEnd"/>
+      <w:r>
+        <w:rPr>
+          <w:rFonts w:hint="eastAsia"/>
+        </w:rPr>
+        <w:t xml:space="preserve">  in</w:t>
+      </w:r>
+      <w:proofErr w:type="gramEnd"/>
+      <w:r>
+        <w:rPr>
+          <w:rFonts w:hint="eastAsia"/>
+        </w:rPr>
+        <w:t xml:space="preserve"> the following:</w:t>
       </w:r>
     </w:p>
     <w:tbl>
@@ -4336,13 +4246,13 @@
             </w:pPr>
             <w:r>
               <w:rPr>
-                <w:position w:val="-10"/>
-              </w:rPr>
-              <w:object w:dxaOrig="960" w:dyaOrig="300" w14:anchorId="3465ACCC">
-                <v:shape id="_x0000_i1045" type="#_x0000_t75" style="width:48pt;height:15pt" o:ole="">
-                  <v:imagedata r:id="rId47" o:title=""/>
+                <w:position w:val="-46"/>
+              </w:rPr>
+              <w:object w:dxaOrig="3080" w:dyaOrig="1200" w14:anchorId="5A53FED3">
+                <v:shape id="_x0000_i1044" type="#_x0000_t75" style="width:154pt;height:60pt" o:ole="">
+                  <v:imagedata r:id="rId45" o:title=""/>
                 </v:shape>
-                <o:OLEObject Type="Embed" ProgID="Equation.DSMT4" ShapeID="_x0000_i1045" DrawAspect="Content" ObjectID="_1784659372" r:id="rId48"/>
+                <o:OLEObject Type="Embed" ProgID="Equation.DSMT4" ShapeID="_x0000_i1044" DrawAspect="Content" ObjectID="_1785085872" r:id="rId46"/>
               </w:object>
             </w:r>
           </w:p>
@@ -4375,6 +4285,76 @@
         <w:ind w:firstLine="0"/>
       </w:pPr>
       <w:r>
+        <w:t>For torque vectoring, a sliding surface is designed to achieve the desired yaw rate as follows</w:t>
+      </w:r>
+      <w:r>
+        <w:rPr>
+          <w:rFonts w:hint="eastAsia"/>
+        </w:rPr>
+        <w:t>.</w:t>
+      </w:r>
+    </w:p>
+    <w:tbl>
+      <w:tblPr>
+        <w:tblW w:w="0" w:type="auto"/>
+        <w:tblLook w:val="04A0" w:firstRow="1" w:lastRow="0" w:firstColumn="1" w:lastColumn="0" w:noHBand="0" w:noVBand="1"/>
+      </w:tblPr>
+      <w:tblGrid>
+        <w:gridCol w:w="4361"/>
+        <w:gridCol w:w="514"/>
+      </w:tblGrid>
+      <w:tr>
+        <w:tc>
+          <w:tcPr>
+            <w:tcW w:w="4361" w:type="dxa"/>
+            <w:shd w:val="clear" w:color="auto" w:fill="auto"/>
+          </w:tcPr>
+          <w:p>
+            <w:pPr>
+              <w:pStyle w:val="Body"/>
+              <w:ind w:firstLine="0"/>
+            </w:pPr>
+            <w:r>
+              <w:rPr>
+                <w:position w:val="-10"/>
+              </w:rPr>
+              <w:object w:dxaOrig="960" w:dyaOrig="300" w14:anchorId="3465ACCC">
+                <v:shape id="_x0000_i1045" type="#_x0000_t75" style="width:48pt;height:15pt" o:ole="">
+                  <v:imagedata r:id="rId47" o:title=""/>
+                </v:shape>
+                <o:OLEObject Type="Embed" ProgID="Equation.DSMT4" ShapeID="_x0000_i1045" DrawAspect="Content" ObjectID="_1785085873" r:id="rId48"/>
+              </w:object>
+            </w:r>
+          </w:p>
+        </w:tc>
+        <w:tc>
+          <w:tcPr>
+            <w:tcW w:w="514" w:type="dxa"/>
+            <w:shd w:val="clear" w:color="auto" w:fill="auto"/>
+            <w:vAlign w:val="center"/>
+          </w:tcPr>
+          <w:p>
+            <w:pPr>
+              <w:pStyle w:val="Body"/>
+              <w:ind w:firstLine="0"/>
+              <w:jc w:val="right"/>
+            </w:pPr>
+            <w:r>
+              <w:rPr>
+                <w:rFonts w:hint="eastAsia"/>
+              </w:rPr>
+              <w:t>(X)</w:t>
+            </w:r>
+          </w:p>
+        </w:tc>
+      </w:tr>
+    </w:tbl>
+    <w:p>
+      <w:pPr>
+        <w:pStyle w:val="Body"/>
+        <w:ind w:firstLine="0"/>
+      </w:pPr>
+      <w:r>
         <w:rPr>
           <w:rFonts w:hint="eastAsia"/>
         </w:rPr>
@@ -4498,7 +4478,7 @@
           <v:shape id="_x0000_i1046" type="#_x0000_t75" style="width:24.5pt;height:12pt" o:ole="">
             <v:imagedata r:id="rId49" o:title=""/>
           </v:shape>
-          <o:OLEObject Type="Embed" ProgID="Equation.DSMT4" ShapeID="_x0000_i1046" DrawAspect="Content" ObjectID="_1784659373" r:id="rId50"/>
+          <o:OLEObject Type="Embed" ProgID="Equation.DSMT4" ShapeID="_x0000_i1046" DrawAspect="Content" ObjectID="_1785085874" r:id="rId50"/>
         </w:object>
       </w:r>
       <w:r>
@@ -4553,7 +4533,7 @@
           <v:shape id="_x0000_i1047" type="#_x0000_t75" style="width:24.5pt;height:15pt" o:ole="">
             <v:imagedata r:id="rId51" o:title=""/>
           </v:shape>
-          <o:OLEObject Type="Embed" ProgID="Equation.DSMT4" ShapeID="_x0000_i1047" DrawAspect="Content" ObjectID="_1784659374" r:id="rId52"/>
+          <o:OLEObject Type="Embed" ProgID="Equation.DSMT4" ShapeID="_x0000_i1047" DrawAspect="Content" ObjectID="_1785085875" r:id="rId52"/>
         </w:object>
       </w:r>
       <w:r>
@@ -4604,7 +4584,7 @@
                 <v:shape id="_x0000_i1048" type="#_x0000_t75" style="width:210pt;height:30pt" o:ole="">
                   <v:imagedata r:id="rId53" o:title=""/>
                 </v:shape>
-                <o:OLEObject Type="Embed" ProgID="Equation.DSMT4" ShapeID="_x0000_i1048" DrawAspect="Content" ObjectID="_1784659375" r:id="rId54"/>
+                <o:OLEObject Type="Embed" ProgID="Equation.DSMT4" ShapeID="_x0000_i1048" DrawAspect="Content" ObjectID="_1785085876" r:id="rId54"/>
               </w:object>
             </w:r>
           </w:p>
@@ -4649,7 +4629,7 @@
                 <v:shape id="_x0000_i1049" type="#_x0000_t75" style="width:181pt;height:16pt" o:ole="">
                   <v:imagedata r:id="rId55" o:title=""/>
                 </v:shape>
-                <o:OLEObject Type="Embed" ProgID="Equation.DSMT4" ShapeID="_x0000_i1049" DrawAspect="Content" ObjectID="_1784659376" r:id="rId56"/>
+                <o:OLEObject Type="Embed" ProgID="Equation.DSMT4" ShapeID="_x0000_i1049" DrawAspect="Content" ObjectID="_1785085877" r:id="rId56"/>
               </w:object>
             </w:r>
           </w:p>
@@ -4694,7 +4674,7 @@
                 <v:shape id="_x0000_i1050" type="#_x0000_t75" style="width:115pt;height:16pt" o:ole="">
                   <v:imagedata r:id="rId57" o:title=""/>
                 </v:shape>
-                <o:OLEObject Type="Embed" ProgID="Equation.DSMT4" ShapeID="_x0000_i1050" DrawAspect="Content" ObjectID="_1784659377" r:id="rId58"/>
+                <o:OLEObject Type="Embed" ProgID="Equation.DSMT4" ShapeID="_x0000_i1050" DrawAspect="Content" ObjectID="_1785085878" r:id="rId58"/>
               </w:object>
             </w:r>
           </w:p>
@@ -4743,7 +4723,7 @@
           <v:shape id="_x0000_i1051" type="#_x0000_t75" style="width:12pt;height:10.5pt" o:ole="">
             <v:imagedata r:id="rId59" o:title=""/>
           </v:shape>
-          <o:OLEObject Type="Embed" ProgID="Equation.DSMT4" ShapeID="_x0000_i1051" DrawAspect="Content" ObjectID="_1784659378" r:id="rId60"/>
+          <o:OLEObject Type="Embed" ProgID="Equation.DSMT4" ShapeID="_x0000_i1051" DrawAspect="Content" ObjectID="_1785085879" r:id="rId60"/>
         </w:object>
       </w:r>
       <w:r>
@@ -4792,7 +4772,7 @@
           <v:shape id="_x0000_i1052" type="#_x0000_t75" style="width:17pt;height:15pt" o:ole="">
             <v:imagedata r:id="rId61" o:title=""/>
           </v:shape>
-          <o:OLEObject Type="Embed" ProgID="Equation.DSMT4" ShapeID="_x0000_i1052" DrawAspect="Content" ObjectID="_1784659379" r:id="rId62"/>
+          <o:OLEObject Type="Embed" ProgID="Equation.DSMT4" ShapeID="_x0000_i1052" DrawAspect="Content" ObjectID="_1785085880" r:id="rId62"/>
         </w:object>
       </w:r>
       <w:r>
@@ -4829,7 +4809,7 @@
           <v:shape id="_x0000_i1053" type="#_x0000_t75" style="width:29pt;height:16pt" o:ole="">
             <v:imagedata r:id="rId63" o:title=""/>
           </v:shape>
-          <o:OLEObject Type="Embed" ProgID="Equation.DSMT4" ShapeID="_x0000_i1053" DrawAspect="Content" ObjectID="_1784659380" r:id="rId64"/>
+          <o:OLEObject Type="Embed" ProgID="Equation.DSMT4" ShapeID="_x0000_i1053" DrawAspect="Content" ObjectID="_1785085881" r:id="rId64"/>
         </w:object>
       </w:r>
       <w:r>
@@ -4910,7 +4890,7 @@
           <v:shape id="_x0000_i1054" type="#_x0000_t75" style="width:53pt;height:16pt" o:ole="">
             <v:imagedata r:id="rId65" o:title=""/>
           </v:shape>
-          <o:OLEObject Type="Embed" ProgID="Equation.DSMT4" ShapeID="_x0000_i1054" DrawAspect="Content" ObjectID="_1784659381" r:id="rId66"/>
+          <o:OLEObject Type="Embed" ProgID="Equation.DSMT4" ShapeID="_x0000_i1054" DrawAspect="Content" ObjectID="_1785085882" r:id="rId66"/>
         </w:object>
       </w:r>
       <w:r>
@@ -4949,7 +4929,7 @@
                 <v:shape id="_x0000_i1055" type="#_x0000_t75" style="width:139.5pt;height:138pt" o:ole="">
                   <v:imagedata r:id="rId67" o:title=""/>
                 </v:shape>
-                <o:OLEObject Type="Embed" ProgID="Equation.DSMT4" ShapeID="_x0000_i1055" DrawAspect="Content" ObjectID="_1784659382" r:id="rId68"/>
+                <o:OLEObject Type="Embed" ProgID="Equation.DSMT4" ShapeID="_x0000_i1055" DrawAspect="Content" ObjectID="_1785085883" r:id="rId68"/>
               </w:object>
             </w:r>
           </w:p>
@@ -5040,9 +5020,6 @@
       <w:pPr>
         <w:pStyle w:val="Body"/>
         <w:ind w:firstLineChars="100" w:firstLine="200"/>
-        <w:rPr>
-          <w:rFonts w:hint="eastAsia"/>
-        </w:rPr>
       </w:pPr>
       <w:r>
         <w:rPr>
@@ -5054,6 +5031,12 @@
         <w:rPr>
           <w:rFonts w:hint="eastAsia"/>
         </w:rPr>
+        <w:t xml:space="preserve">desired </w:t>
+      </w:r>
+      <w:r>
+        <w:rPr>
+          <w:rFonts w:hint="eastAsia"/>
+        </w:rPr>
         <w:t>m</w:t>
       </w:r>
       <w:r>
@@ -5066,38 +5049,50 @@
         <w:rPr>
           <w:rFonts w:hint="eastAsia"/>
         </w:rPr>
-        <w:t xml:space="preserve"> for torque distrib</w:t>
-      </w:r>
-      <w:r>
-        <w:rPr>
-          <w:rFonts w:hint="eastAsia"/>
-        </w:rPr>
-        <w:t>ution is apart from the SMC that distract the momentum that can be made by steer.</w:t>
-      </w:r>
-      <w:r>
-        <w:rPr>
-          <w:rFonts w:hint="eastAsia"/>
-        </w:rPr>
         <w:t xml:space="preserve"> </w:t>
       </w:r>
       <w:r>
-        <w:t>T</w:t>
-      </w:r>
-      <w:r>
-        <w:rPr>
-          <w:rFonts w:hint="eastAsia"/>
-        </w:rPr>
-        <w:t xml:space="preserve">he maximum torque is saturated by tire-road frictional force. </w:t>
+        <w:rPr>
+          <w:rFonts w:hint="eastAsia"/>
+        </w:rPr>
+        <w:t>generated by the SMC</w:t>
+      </w:r>
+      <w:r>
+        <w:rPr>
+          <w:rFonts w:hint="eastAsia"/>
+        </w:rPr>
+        <w:t>, b</w:t>
+      </w:r>
+      <w:r>
+        <w:rPr>
+          <w:rFonts w:hint="eastAsia"/>
+        </w:rPr>
+        <w:t>ut</w:t>
+      </w:r>
+      <w:r>
+        <w:rPr>
+          <w:rFonts w:hint="eastAsia"/>
+        </w:rPr>
+        <w:t xml:space="preserve"> it</w:t>
+      </w:r>
+      <w:r>
+        <w:t xml:space="preserve"> is constrained by the tire-road frictional force.</w:t>
+      </w:r>
+      <w:r>
+        <w:t xml:space="preserve"> </w:t>
+      </w:r>
+      <w:r>
+        <w:rPr>
+          <w:rFonts w:hint="eastAsia"/>
+        </w:rPr>
+        <w:t xml:space="preserve">As a </w:t>
       </w:r>
       <w:proofErr w:type="gramStart"/>
       <w:r>
-        <w:t>S</w:t>
-      </w:r>
-      <w:r>
-        <w:rPr>
-          <w:rFonts w:hint="eastAsia"/>
-        </w:rPr>
-        <w:t>o</w:t>
+        <w:rPr>
+          <w:rFonts w:hint="eastAsia"/>
+        </w:rPr>
+        <w:t>result</w:t>
       </w:r>
       <w:proofErr w:type="gramEnd"/>
       <w:r>
@@ -5110,19 +5105,39 @@
         <w:rPr>
           <w:rFonts w:hint="eastAsia"/>
         </w:rPr>
-        <w:t xml:space="preserve">the amount of distribution </w:t>
-      </w:r>
-      <w:r>
-        <w:rPr>
-          <w:rFonts w:hint="eastAsia"/>
-        </w:rPr>
-        <w:t>can be selected</w:t>
-      </w:r>
-      <w:r>
-        <w:rPr>
-          <w:rFonts w:hint="eastAsia"/>
-        </w:rPr>
-        <w:t xml:space="preserve"> in many cases. </w:t>
+        <w:t xml:space="preserve">various </w:t>
+      </w:r>
+      <w:r>
+        <w:rPr>
+          <w:rFonts w:hint="eastAsia"/>
+        </w:rPr>
+        <w:t>distribution</w:t>
+      </w:r>
+      <w:r>
+        <w:rPr>
+          <w:rFonts w:hint="eastAsia"/>
+        </w:rPr>
+        <w:t xml:space="preserve"> </w:t>
+      </w:r>
+      <w:proofErr w:type="spellStart"/>
+      <w:r>
+        <w:rPr>
+          <w:rFonts w:hint="eastAsia"/>
+        </w:rPr>
+        <w:t>startagies</w:t>
+      </w:r>
+      <w:proofErr w:type="spellEnd"/>
+      <w:r>
+        <w:rPr>
+          <w:rFonts w:hint="eastAsia"/>
+        </w:rPr>
+        <w:t xml:space="preserve"> can be </w:t>
+      </w:r>
+      <w:r>
+        <w:rPr>
+          <w:rFonts w:hint="eastAsia"/>
+        </w:rPr>
+        <w:t xml:space="preserve">employed. </w:t>
       </w:r>
       <w:r>
         <w:rPr>
@@ -5164,13 +5179,7 @@
         <w:rPr>
           <w:rFonts w:hint="eastAsia"/>
         </w:rPr>
-        <w:t>, references is here</w:t>
-      </w:r>
-      <w:r>
-        <w:rPr>
-          <w:rFonts w:hint="eastAsia"/>
-        </w:rPr>
-        <w:t>]</w:t>
+        <w:t>, references is here]</w:t>
       </w:r>
       <w:r>
         <w:rPr>
@@ -5185,26 +5194,522 @@
         <w:rPr>
           <w:rFonts w:hint="eastAsia"/>
         </w:rPr>
-        <w:t xml:space="preserve">n this paper basically torque distributes equally, but exception [do not erase </w:t>
+        <w:t>n this paper</w:t>
+      </w:r>
+      <w:r>
+        <w:rPr>
+          <w:rFonts w:hint="eastAsia"/>
+        </w:rPr>
+        <w:t xml:space="preserve">, </w:t>
+      </w:r>
+      <w:r>
+        <w:rPr>
+          <w:rFonts w:hint="eastAsia"/>
+        </w:rPr>
+        <w:t>torque</w:t>
+      </w:r>
+      <w:r>
+        <w:rPr>
+          <w:rFonts w:hint="eastAsia"/>
+        </w:rPr>
+        <w:t xml:space="preserve"> is </w:t>
+      </w:r>
+      <w:proofErr w:type="gramStart"/>
+      <w:r>
+        <w:t>generally</w:t>
+      </w:r>
+      <w:r>
+        <w:rPr>
+          <w:rFonts w:hint="eastAsia"/>
+        </w:rPr>
+        <w:t xml:space="preserve"> </w:t>
+      </w:r>
+      <w:r>
+        <w:rPr>
+          <w:rFonts w:hint="eastAsia"/>
+        </w:rPr>
+        <w:t xml:space="preserve"> distribute</w:t>
+      </w:r>
+      <w:r>
+        <w:rPr>
+          <w:rFonts w:hint="eastAsia"/>
+        </w:rPr>
+        <w:t>d</w:t>
+      </w:r>
+      <w:proofErr w:type="gramEnd"/>
+      <w:r>
+        <w:rPr>
+          <w:rFonts w:hint="eastAsia"/>
+        </w:rPr>
+        <w:t xml:space="preserve"> equall</w:t>
+      </w:r>
+      <w:r>
+        <w:rPr>
+          <w:rFonts w:hint="eastAsia"/>
+        </w:rPr>
+        <w:t>y</w:t>
+      </w:r>
+      <w:r>
+        <w:rPr>
+          <w:rFonts w:hint="eastAsia"/>
+        </w:rPr>
+        <w:t>, but</w:t>
+      </w:r>
+      <w:r>
+        <w:rPr>
+          <w:rFonts w:hint="eastAsia"/>
+        </w:rPr>
+        <w:t xml:space="preserve"> if </w:t>
+      </w:r>
+      <w:r>
+        <w:rPr>
+          <w:rFonts w:hint="eastAsia"/>
+        </w:rPr>
+        <w:t xml:space="preserve">the </w:t>
+      </w:r>
+      <w:r>
+        <w:rPr>
+          <w:rFonts w:hint="eastAsia"/>
+        </w:rPr>
+        <w:t xml:space="preserve">tire force </w:t>
+      </w:r>
+      <w:r>
+        <w:rPr>
+          <w:rFonts w:hint="eastAsia"/>
+        </w:rPr>
+        <w:t>exceeds the maximum force</w:t>
+      </w:r>
+      <w:r>
+        <w:rPr>
+          <w:rFonts w:hint="eastAsia"/>
+        </w:rPr>
+        <w:t xml:space="preserve">, </w:t>
+      </w:r>
+      <w:r>
+        <w:rPr>
+          <w:rFonts w:hint="eastAsia"/>
+        </w:rPr>
+        <w:t xml:space="preserve">the excess value is </w:t>
       </w:r>
       <w:proofErr w:type="spellStart"/>
       <w:r>
-        <w:rPr>
-          <w:rFonts w:hint="eastAsia"/>
-        </w:rPr>
-        <w:t>somethis</w:t>
+        <w:t>edistributed</w:t>
       </w:r>
       <w:proofErr w:type="spellEnd"/>
       <w:r>
-        <w:rPr>
-          <w:rFonts w:hint="eastAsia"/>
-        </w:rPr>
-        <w:t>]</w:t>
-      </w:r>
+        <w:t xml:space="preserve"> to the other motor.</w:t>
+      </w:r>
+      <w:r>
+        <w:rPr>
+          <w:rFonts w:hint="eastAsia"/>
+        </w:rPr>
+        <w:t xml:space="preserve"> </w:t>
+      </w:r>
+      <w:r>
+        <w:t>T</w:t>
+      </w:r>
+      <w:r>
+        <w:rPr>
+          <w:rFonts w:hint="eastAsia"/>
+        </w:rPr>
+        <w:t xml:space="preserve">he maximum force is estimated by </w:t>
+      </w:r>
+      <w:proofErr w:type="spellStart"/>
+      <w:r>
+        <w:t>by</w:t>
+      </w:r>
+      <w:proofErr w:type="spellEnd"/>
+      <w:r>
+        <w:t xml:space="preserve"> Fz​</w:t>
+      </w:r>
+      <w:r>
+        <w:rPr>
+          <w:rFonts w:hint="eastAsia"/>
+        </w:rPr>
+        <w:t xml:space="preserve"> </w:t>
+      </w:r>
+      <w:r>
+        <w:t xml:space="preserve">from </w:t>
+      </w:r>
+      <w:r>
+        <w:rPr>
+          <w:rFonts w:hint="eastAsia"/>
+        </w:rPr>
+        <w:t xml:space="preserve">the </w:t>
+      </w:r>
+      <w:r>
+        <w:t>EKF and frictional coefficients</w:t>
+      </w:r>
+      <w:r>
+        <w:rPr>
+          <w:rFonts w:hint="eastAsia"/>
+        </w:rPr>
+        <w:t>.</w:t>
+      </w:r>
+    </w:p>
+    <w:p>
+      <w:pPr>
+        <w:pStyle w:val="Body"/>
+        <w:ind w:firstLineChars="100" w:firstLine="200"/>
+      </w:pPr>
+    </w:p>
+    <w:p>
+      <w:pPr>
+        <w:pStyle w:val="Body"/>
+        <w:ind w:firstLineChars="100" w:firstLine="200"/>
+      </w:pPr>
     </w:p>
     <w:p>
       <w:pPr>
         <w:pStyle w:val="SectionTitle"/>
+        <w:spacing w:line="240" w:lineRule="auto"/>
+        <w:rPr>
+          <w:rFonts w:hint="eastAsia"/>
+          <w:caps w:val="0"/>
+          <w:sz w:val="20"/>
+        </w:rPr>
+      </w:pPr>
+      <w:r>
+        <w:rPr>
+          <w:sz w:val="20"/>
+        </w:rPr>
+        <w:br w:type="page"/>
+      </w:r>
+      <w:r>
+        <w:rPr>
+          <w:rFonts w:hint="eastAsia"/>
+          <w:sz w:val="20"/>
+        </w:rPr>
+        <w:lastRenderedPageBreak/>
+        <w:t>4</w:t>
+      </w:r>
+      <w:r>
+        <w:rPr>
+          <w:sz w:val="20"/>
+        </w:rPr>
+        <w:t xml:space="preserve">. </w:t>
+      </w:r>
+      <w:r>
+        <w:rPr>
+          <w:rFonts w:hint="eastAsia"/>
+          <w:sz w:val="20"/>
+        </w:rPr>
+        <w:t>Simulation and result</w:t>
+      </w:r>
+    </w:p>
+    <w:p>
+      <w:pPr>
+        <w:pStyle w:val="Body"/>
+        <w:ind w:firstLineChars="100" w:firstLine="200"/>
+      </w:pPr>
+    </w:p>
+    <w:p>
+      <w:pPr>
+        <w:pStyle w:val="Body"/>
+        <w:ind w:firstLine="0"/>
+        <w:rPr>
+          <w:rFonts w:hint="eastAsia"/>
+        </w:rPr>
+      </w:pPr>
+      <w:r>
+        <w:rPr>
+          <w:rFonts w:hint="eastAsia"/>
+        </w:rPr>
+        <w:t>4</w:t>
+      </w:r>
+      <w:r>
+        <w:rPr>
+          <w:rFonts w:hint="eastAsia"/>
+        </w:rPr>
+        <w:t>.</w:t>
+      </w:r>
+      <w:r>
+        <w:rPr>
+          <w:rFonts w:hint="eastAsia"/>
+        </w:rPr>
+        <w:t>1</w:t>
+      </w:r>
+      <w:r>
+        <w:rPr>
+          <w:rFonts w:hint="eastAsia"/>
+        </w:rPr>
+        <w:t xml:space="preserve">. </w:t>
+      </w:r>
+      <w:r>
+        <w:rPr>
+          <w:rFonts w:hint="eastAsia"/>
+        </w:rPr>
+        <w:t>Simulation setup</w:t>
+      </w:r>
+    </w:p>
+    <w:p>
+      <w:pPr>
+        <w:pStyle w:val="Body"/>
+        <w:ind w:firstLineChars="100" w:firstLine="200"/>
+      </w:pPr>
+    </w:p>
+    <w:p>
+      <w:pPr>
+        <w:pStyle w:val="Body"/>
+        <w:ind w:firstLineChars="100" w:firstLine="200"/>
+        <w:rPr>
+          <w:rFonts w:hint="eastAsia"/>
+        </w:rPr>
+      </w:pPr>
+    </w:p>
+    <w:p>
+      <w:pPr>
+        <w:pStyle w:val="Body"/>
+        <w:ind w:firstLineChars="100" w:firstLine="200"/>
+        <w:rPr>
+          <w:rFonts w:hint="eastAsia"/>
+        </w:rPr>
+      </w:pPr>
+      <w:r>
+        <w:rPr>
+          <w:rFonts w:hint="eastAsia"/>
+        </w:rPr>
+        <w:t>Th</w:t>
+      </w:r>
+      <w:r>
+        <w:rPr>
+          <w:rFonts w:hint="eastAsia"/>
+        </w:rPr>
+        <w:t xml:space="preserve">is section </w:t>
+      </w:r>
+      <w:proofErr w:type="spellStart"/>
+      <w:r>
+        <w:t>include</w:t>
+      </w:r>
+      <w:r>
+        <w:rPr>
+          <w:rFonts w:hint="eastAsia"/>
+        </w:rPr>
+        <w:t>ed</w:t>
+      </w:r>
+      <w:proofErr w:type="spellEnd"/>
+      <w:r>
+        <w:rPr>
+          <w:rFonts w:hint="eastAsia"/>
+        </w:rPr>
+        <w:t xml:space="preserve"> Simulation setup and </w:t>
+      </w:r>
+    </w:p>
+    <w:p>
+      <w:pPr>
+        <w:pStyle w:val="Body"/>
+        <w:ind w:firstLineChars="100" w:firstLine="200"/>
+      </w:pPr>
+    </w:p>
+    <w:p>
+      <w:pPr>
+        <w:pStyle w:val="Body"/>
+        <w:ind w:firstLine="0"/>
+        <w:rPr>
+          <w:rFonts w:hint="eastAsia"/>
+        </w:rPr>
+      </w:pPr>
+      <w:r>
+        <w:rPr>
+          <w:rFonts w:hint="eastAsia"/>
+        </w:rPr>
+        <w:t>4</w:t>
+      </w:r>
+      <w:r>
+        <w:rPr>
+          <w:rFonts w:hint="eastAsia"/>
+        </w:rPr>
+        <w:t>.</w:t>
+      </w:r>
+      <w:r>
+        <w:rPr>
+          <w:rFonts w:hint="eastAsia"/>
+        </w:rPr>
+        <w:t>2</w:t>
+      </w:r>
+      <w:r>
+        <w:rPr>
+          <w:rFonts w:hint="eastAsia"/>
+        </w:rPr>
+        <w:t xml:space="preserve">. </w:t>
+      </w:r>
+      <w:r>
+        <w:rPr>
+          <w:rFonts w:hint="eastAsia"/>
+        </w:rPr>
+        <w:t>EKF</w:t>
+      </w:r>
+    </w:p>
+    <w:p>
+      <w:pPr>
+        <w:pStyle w:val="Body"/>
+        <w:ind w:firstLineChars="100" w:firstLine="200"/>
+      </w:pPr>
+    </w:p>
+    <w:p>
+      <w:pPr>
+        <w:pStyle w:val="Body"/>
+        <w:ind w:firstLineChars="100" w:firstLine="200"/>
+        <w:rPr>
+          <w:rFonts w:hint="eastAsia"/>
+        </w:rPr>
+      </w:pPr>
+      <w:r>
+        <w:rPr>
+          <w:rFonts w:hint="eastAsia"/>
+        </w:rPr>
+        <w:t xml:space="preserve">This section </w:t>
+      </w:r>
+      <w:proofErr w:type="spellStart"/>
+      <w:r>
+        <w:t>include</w:t>
+      </w:r>
+      <w:r>
+        <w:rPr>
+          <w:rFonts w:hint="eastAsia"/>
+        </w:rPr>
+        <w:t>ed</w:t>
+      </w:r>
+      <w:proofErr w:type="spellEnd"/>
+      <w:r>
+        <w:rPr>
+          <w:rFonts w:hint="eastAsia"/>
+        </w:rPr>
+        <w:t xml:space="preserve"> </w:t>
+      </w:r>
+      <w:r>
+        <w:rPr>
+          <w:rFonts w:hint="eastAsia"/>
+        </w:rPr>
+        <w:t>EKF setup and results</w:t>
+      </w:r>
+    </w:p>
+    <w:p>
+      <w:pPr>
+        <w:pStyle w:val="Body"/>
+        <w:ind w:firstLineChars="100" w:firstLine="200"/>
+      </w:pPr>
+    </w:p>
+    <w:p>
+      <w:pPr>
+        <w:pStyle w:val="Body"/>
+        <w:ind w:firstLineChars="100" w:firstLine="200"/>
+        <w:rPr>
+          <w:rFonts w:hint="eastAsia"/>
+        </w:rPr>
+      </w:pPr>
+    </w:p>
+    <w:p>
+      <w:pPr>
+        <w:pStyle w:val="Body"/>
+        <w:ind w:firstLine="0"/>
+      </w:pPr>
+      <w:r>
+        <w:rPr>
+          <w:rFonts w:hint="eastAsia"/>
+        </w:rPr>
+        <w:t>4</w:t>
+      </w:r>
+      <w:r>
+        <w:rPr>
+          <w:rFonts w:hint="eastAsia"/>
+        </w:rPr>
+        <w:t>.</w:t>
+      </w:r>
+      <w:r>
+        <w:rPr>
+          <w:rFonts w:hint="eastAsia"/>
+        </w:rPr>
+        <w:t>2</w:t>
+      </w:r>
+      <w:r>
+        <w:rPr>
+          <w:rFonts w:hint="eastAsia"/>
+        </w:rPr>
+        <w:t xml:space="preserve">. </w:t>
+      </w:r>
+      <w:r>
+        <w:rPr>
+          <w:rFonts w:hint="eastAsia"/>
+        </w:rPr>
+        <w:t xml:space="preserve">Torque </w:t>
+      </w:r>
+      <w:r>
+        <w:rPr>
+          <w:rFonts w:hint="eastAsia"/>
+        </w:rPr>
+        <w:t>Vectoring</w:t>
+      </w:r>
+    </w:p>
+    <w:p>
+      <w:pPr>
+        <w:pStyle w:val="Body"/>
+        <w:ind w:firstLineChars="100" w:firstLine="200"/>
+      </w:pPr>
+    </w:p>
+    <w:p>
+      <w:pPr>
+        <w:pStyle w:val="Body"/>
+        <w:ind w:firstLineChars="100" w:firstLine="200"/>
+        <w:rPr>
+          <w:rFonts w:hint="eastAsia"/>
+        </w:rPr>
+      </w:pPr>
+      <w:r>
+        <w:rPr>
+          <w:rFonts w:hint="eastAsia"/>
+        </w:rPr>
+        <w:t xml:space="preserve">This section </w:t>
+      </w:r>
+      <w:proofErr w:type="spellStart"/>
+      <w:r>
+        <w:t>include</w:t>
+      </w:r>
+      <w:r>
+        <w:rPr>
+          <w:rFonts w:hint="eastAsia"/>
+        </w:rPr>
+        <w:t>ed</w:t>
+      </w:r>
+      <w:proofErr w:type="spellEnd"/>
+      <w:r>
+        <w:rPr>
+          <w:rFonts w:hint="eastAsia"/>
+        </w:rPr>
+        <w:t xml:space="preserve"> </w:t>
+      </w:r>
+      <w:r>
+        <w:rPr>
+          <w:rFonts w:hint="eastAsia"/>
+        </w:rPr>
+        <w:t>Torque Vectoring</w:t>
+      </w:r>
+      <w:r>
+        <w:rPr>
+          <w:rFonts w:hint="eastAsia"/>
+        </w:rPr>
+        <w:t xml:space="preserve"> setup and results</w:t>
+      </w:r>
+    </w:p>
+    <w:p>
+      <w:pPr>
+        <w:pStyle w:val="Body"/>
+        <w:ind w:firstLineChars="100" w:firstLine="200"/>
+      </w:pPr>
+    </w:p>
+    <w:p>
+      <w:pPr>
+        <w:pStyle w:val="Body"/>
+        <w:ind w:firstLine="0"/>
+        <w:rPr>
+          <w:rFonts w:hint="eastAsia"/>
+        </w:rPr>
+      </w:pPr>
+    </w:p>
+    <w:p>
+      <w:pPr>
+        <w:pStyle w:val="SectionTitle"/>
+        <w:spacing w:line="240" w:lineRule="auto"/>
         <w:rPr>
           <w:sz w:val="20"/>
         </w:rPr>
@@ -7911,7 +8416,6 @@
   <w:style w:type="character" w:default="1" w:styleId="a1">
     <w:name w:val="Default Paragraph Font"/>
     <w:uiPriority w:val="1"/>
-    <w:semiHidden/>
     <w:unhideWhenUsed/>
   </w:style>
   <w:style w:type="table" w:default="1" w:styleId="a2">

</xml_diff>

<commit_message>
before the leave cafe, saving the check point
</commit_message>
<xml_diff>
--- a/Paper/KSAE_IJAT_Template_MIN.docx
+++ b/Paper/KSAE_IJAT_Template_MIN.docx
@@ -1548,10 +1548,10 @@
                   <v:path o:extrusionok="f" gradientshapeok="t" o:connecttype="rect"/>
                   <o:lock v:ext="edit" aspectratio="t"/>
                 </v:shapetype>
-                <v:shape id="_x0000_i1025" type="#_x0000_t75" style="width:191.25pt;height:61.05pt" o:ole="">
+                <v:shape id="_x0000_i1025" type="#_x0000_t75" style="width:191.2pt;height:61.2pt" o:ole="">
                   <v:imagedata r:id="rId9" o:title=""/>
                 </v:shape>
-                <o:OLEObject Type="Embed" ProgID="Equation.DSMT4" ShapeID="_x0000_i1025" DrawAspect="Content" ObjectID="_1786218879" r:id="rId10"/>
+                <o:OLEObject Type="Embed" ProgID="Equation.DSMT4" ShapeID="_x0000_i1025" DrawAspect="Content" ObjectID="_1786284711" r:id="rId10"/>
               </w:object>
             </w:r>
           </w:p>
@@ -1593,10 +1593,10 @@
                 <w:position w:val="-46"/>
               </w:rPr>
               <w:object w:dxaOrig="3900" w:dyaOrig="1200" w14:anchorId="606D08DE">
-                <v:shape id="_x0000_i1026" type="#_x0000_t75" style="width:195.25pt;height:59.9pt" o:ole="">
+                <v:shape id="_x0000_i1026" type="#_x0000_t75" style="width:195.2pt;height:60pt" o:ole="">
                   <v:imagedata r:id="rId11" o:title=""/>
                 </v:shape>
-                <o:OLEObject Type="Embed" ProgID="Equation.DSMT4" ShapeID="_x0000_i1026" DrawAspect="Content" ObjectID="_1786218880" r:id="rId12"/>
+                <o:OLEObject Type="Embed" ProgID="Equation.DSMT4" ShapeID="_x0000_i1026" DrawAspect="Content" ObjectID="_1786284712" r:id="rId12"/>
               </w:object>
             </w:r>
           </w:p>
@@ -1638,10 +1638,10 @@
                 <w:position w:val="-78"/>
               </w:rPr>
               <w:object w:dxaOrig="3900" w:dyaOrig="1900" w14:anchorId="51FA225C">
-                <v:shape id="_x0000_i1027" type="#_x0000_t75" style="width:194.7pt;height:95.05pt" o:ole="">
+                <v:shape id="_x0000_i1027" type="#_x0000_t75" style="width:194.8pt;height:95.2pt" o:ole="">
                   <v:imagedata r:id="rId13" o:title=""/>
                 </v:shape>
-                <o:OLEObject Type="Embed" ProgID="Equation.DSMT4" ShapeID="_x0000_i1027" DrawAspect="Content" ObjectID="_1786218881" r:id="rId14"/>
+                <o:OLEObject Type="Embed" ProgID="Equation.DSMT4" ShapeID="_x0000_i1027" DrawAspect="Content" ObjectID="_1786284713" r:id="rId14"/>
               </w:object>
             </w:r>
           </w:p>
@@ -1693,10 +1693,10 @@
           <w:position w:val="-12"/>
         </w:rPr>
         <w:object w:dxaOrig="2659" w:dyaOrig="320" w14:anchorId="04050AFA">
-          <v:shape id="_x0000_i1028" type="#_x0000_t75" style="width:133.05pt;height:16.15pt" o:ole="">
+          <v:shape id="_x0000_i1028" type="#_x0000_t75" style="width:133.2pt;height:16pt" o:ole="">
             <v:imagedata r:id="rId15" o:title=""/>
           </v:shape>
-          <o:OLEObject Type="Embed" ProgID="Equation.DSMT4" ShapeID="_x0000_i1028" DrawAspect="Content" ObjectID="_1786218882" r:id="rId16"/>
+          <o:OLEObject Type="Embed" ProgID="Equation.DSMT4" ShapeID="_x0000_i1028" DrawAspect="Content" ObjectID="_1786284714" r:id="rId16"/>
         </w:object>
       </w:r>
       <w:r>
@@ -1728,10 +1728,10 @@
           <w:position w:val="-12"/>
         </w:rPr>
         <w:object w:dxaOrig="320" w:dyaOrig="320" w14:anchorId="5082CD58">
-          <v:shape id="_x0000_i1029" type="#_x0000_t75" style="width:16.15pt;height:16.15pt" o:ole="">
+          <v:shape id="_x0000_i1029" type="#_x0000_t75" style="width:16pt;height:16pt" o:ole="">
             <v:imagedata r:id="rId17" o:title=""/>
           </v:shape>
-          <o:OLEObject Type="Embed" ProgID="Equation.DSMT4" ShapeID="_x0000_i1029" DrawAspect="Content" ObjectID="_1786218883" r:id="rId18"/>
+          <o:OLEObject Type="Embed" ProgID="Equation.DSMT4" ShapeID="_x0000_i1029" DrawAspect="Content" ObjectID="_1786284715" r:id="rId18"/>
         </w:object>
       </w:r>
       <w:r>
@@ -1745,10 +1745,10 @@
           <w:position w:val="-12"/>
         </w:rPr>
         <w:object w:dxaOrig="320" w:dyaOrig="320" w14:anchorId="450C8F78">
-          <v:shape id="_x0000_i1030" type="#_x0000_t75" style="width:16.15pt;height:16.15pt" o:ole="">
+          <v:shape id="_x0000_i1030" type="#_x0000_t75" style="width:16pt;height:16pt" o:ole="">
             <v:imagedata r:id="rId19" o:title=""/>
           </v:shape>
-          <o:OLEObject Type="Embed" ProgID="Equation.DSMT4" ShapeID="_x0000_i1030" DrawAspect="Content" ObjectID="_1786218884" r:id="rId20"/>
+          <o:OLEObject Type="Embed" ProgID="Equation.DSMT4" ShapeID="_x0000_i1030" DrawAspect="Content" ObjectID="_1786284716" r:id="rId20"/>
         </w:object>
       </w:r>
       <w:r>
@@ -1777,10 +1777,10 @@
           <w:position w:val="-10"/>
         </w:rPr>
         <w:object w:dxaOrig="1420" w:dyaOrig="300" w14:anchorId="0DE8DB05">
-          <v:shape id="_x0000_i1031" type="#_x0000_t75" style="width:71.4pt;height:15pt" o:ole="">
+          <v:shape id="_x0000_i1031" type="#_x0000_t75" style="width:71.6pt;height:15.2pt" o:ole="">
             <v:imagedata r:id="rId21" o:title=""/>
           </v:shape>
-          <o:OLEObject Type="Embed" ProgID="Equation.DSMT4" ShapeID="_x0000_i1031" DrawAspect="Content" ObjectID="_1786218885" r:id="rId22"/>
+          <o:OLEObject Type="Embed" ProgID="Equation.DSMT4" ShapeID="_x0000_i1031" DrawAspect="Content" ObjectID="_1786284717" r:id="rId22"/>
         </w:object>
       </w:r>
       <w:r>
@@ -1802,7 +1802,7 @@
           <w:noProof/>
         </w:rPr>
         <w:pict w14:anchorId="3926FBED">
-          <v:shape id="그림 1" o:spid="_x0000_i1032" type="#_x0000_t75" style="width:116.35pt;height:2in;visibility:visible;mso-wrap-style:square">
+          <v:shape id="그림 1" o:spid="_x0000_i1032" type="#_x0000_t75" style="width:116.4pt;height:2in;visibility:visible;mso-wrap-style:square">
             <v:imagedata r:id="rId23" o:title=""/>
           </v:shape>
         </w:pict>
@@ -1954,10 +1954,10 @@
                 <w:position w:val="-118"/>
               </w:rPr>
               <w:object w:dxaOrig="2180" w:dyaOrig="2460" w14:anchorId="279B73EA">
-                <v:shape id="_x0000_i1033" type="#_x0000_t75" style="width:108.3pt;height:123.25pt" o:ole="">
+                <v:shape id="_x0000_i1033" type="#_x0000_t75" style="width:108.4pt;height:123.2pt" o:ole="">
                   <v:imagedata r:id="rId24" o:title=""/>
                 </v:shape>
-                <o:OLEObject Type="Embed" ProgID="Equation.DSMT4" ShapeID="_x0000_i1033" DrawAspect="Content" ObjectID="_1786218886" r:id="rId25"/>
+                <o:OLEObject Type="Embed" ProgID="Equation.DSMT4" ShapeID="_x0000_i1033" DrawAspect="Content" ObjectID="_1786284718" r:id="rId25"/>
               </w:object>
             </w:r>
           </w:p>
@@ -2006,10 +2006,10 @@
           <w:position w:val="-10"/>
         </w:rPr>
         <w:object w:dxaOrig="660" w:dyaOrig="300" w14:anchorId="11BA900F">
-          <v:shape id="_x0000_i1034" type="#_x0000_t75" style="width:32.85pt;height:15pt" o:ole="">
+          <v:shape id="_x0000_i1034" type="#_x0000_t75" style="width:32.8pt;height:15.2pt" o:ole="">
             <v:imagedata r:id="rId26" o:title=""/>
           </v:shape>
-          <o:OLEObject Type="Embed" ProgID="Equation.DSMT4" ShapeID="_x0000_i1034" DrawAspect="Content" ObjectID="_1786218887" r:id="rId27"/>
+          <o:OLEObject Type="Embed" ProgID="Equation.DSMT4" ShapeID="_x0000_i1034" DrawAspect="Content" ObjectID="_1786284719" r:id="rId27"/>
         </w:object>
       </w:r>
       <w:r>
@@ -2023,10 +2023,10 @@
           <w:position w:val="-12"/>
         </w:rPr>
         <w:object w:dxaOrig="260" w:dyaOrig="320" w14:anchorId="3D353DD5">
-          <v:shape id="_x0000_i1035" type="#_x0000_t75" style="width:12.65pt;height:16.15pt" o:ole="">
+          <v:shape id="_x0000_i1035" type="#_x0000_t75" style="width:12.8pt;height:16pt" o:ole="">
             <v:imagedata r:id="rId28" o:title=""/>
           </v:shape>
-          <o:OLEObject Type="Embed" ProgID="Equation.DSMT4" ShapeID="_x0000_i1035" DrawAspect="Content" ObjectID="_1786218888" r:id="rId29"/>
+          <o:OLEObject Type="Embed" ProgID="Equation.DSMT4" ShapeID="_x0000_i1035" DrawAspect="Content" ObjectID="_1786284720" r:id="rId29"/>
         </w:object>
       </w:r>
       <w:r>
@@ -2040,10 +2040,10 @@
           <w:position w:val="-10"/>
         </w:rPr>
         <w:object w:dxaOrig="260" w:dyaOrig="300" w14:anchorId="3E91D890">
-          <v:shape id="_x0000_i1036" type="#_x0000_t75" style="width:12.65pt;height:15pt" o:ole="">
+          <v:shape id="_x0000_i1036" type="#_x0000_t75" style="width:12.8pt;height:15.2pt" o:ole="">
             <v:imagedata r:id="rId30" o:title=""/>
           </v:shape>
-          <o:OLEObject Type="Embed" ProgID="Equation.DSMT4" ShapeID="_x0000_i1036" DrawAspect="Content" ObjectID="_1786218889" r:id="rId31"/>
+          <o:OLEObject Type="Embed" ProgID="Equation.DSMT4" ShapeID="_x0000_i1036" DrawAspect="Content" ObjectID="_1786284721" r:id="rId31"/>
         </w:object>
       </w:r>
       <w:r>
@@ -2057,10 +2057,10 @@
           <w:position w:val="-12"/>
         </w:rPr>
         <w:object w:dxaOrig="260" w:dyaOrig="320" w14:anchorId="7C2DF163">
-          <v:shape id="_x0000_i1037" type="#_x0000_t75" style="width:12.65pt;height:16.15pt" o:ole="">
+          <v:shape id="_x0000_i1037" type="#_x0000_t75" style="width:12.8pt;height:16pt" o:ole="">
             <v:imagedata r:id="rId28" o:title=""/>
           </v:shape>
-          <o:OLEObject Type="Embed" ProgID="Equation.DSMT4" ShapeID="_x0000_i1037" DrawAspect="Content" ObjectID="_1786218890" r:id="rId32"/>
+          <o:OLEObject Type="Embed" ProgID="Equation.DSMT4" ShapeID="_x0000_i1037" DrawAspect="Content" ObjectID="_1786284722" r:id="rId32"/>
         </w:object>
       </w:r>
       <w:r>
@@ -2143,10 +2143,10 @@
           <w:position w:val="-10"/>
         </w:rPr>
         <w:object w:dxaOrig="400" w:dyaOrig="300" w14:anchorId="09926472">
-          <v:shape id="_x0000_i1038" type="#_x0000_t75" style="width:20.75pt;height:15pt" o:ole="">
+          <v:shape id="_x0000_i1038" type="#_x0000_t75" style="width:20.8pt;height:15.2pt" o:ole="">
             <v:imagedata r:id="rId33" o:title=""/>
           </v:shape>
-          <o:OLEObject Type="Embed" ProgID="Equation.DSMT4" ShapeID="_x0000_i1038" DrawAspect="Content" ObjectID="_1786218891" r:id="rId34"/>
+          <o:OLEObject Type="Embed" ProgID="Equation.DSMT4" ShapeID="_x0000_i1038" DrawAspect="Content" ObjectID="_1786284723" r:id="rId34"/>
         </w:object>
       </w:r>
       <w:r>
@@ -2168,10 +2168,10 @@
           <w:position w:val="-10"/>
         </w:rPr>
         <w:object w:dxaOrig="240" w:dyaOrig="300" w14:anchorId="50241818">
-          <v:shape id="_x0000_i1039" type="#_x0000_t75" style="width:12.1pt;height:15pt" o:ole="">
+          <v:shape id="_x0000_i1039" type="#_x0000_t75" style="width:12pt;height:15.2pt" o:ole="">
             <v:imagedata r:id="rId35" o:title=""/>
           </v:shape>
-          <o:OLEObject Type="Embed" ProgID="Equation.DSMT4" ShapeID="_x0000_i1039" DrawAspect="Content" ObjectID="_1786218892" r:id="rId36"/>
+          <o:OLEObject Type="Embed" ProgID="Equation.DSMT4" ShapeID="_x0000_i1039" DrawAspect="Content" ObjectID="_1786284724" r:id="rId36"/>
         </w:object>
       </w:r>
       <w:r>
@@ -2397,10 +2397,10 @@
                 <w:position w:val="-104"/>
               </w:rPr>
               <w:object w:dxaOrig="2880" w:dyaOrig="2180" w14:anchorId="13BD30C8">
-                <v:shape id="_x0000_i1040" type="#_x0000_t75" style="width:144.6pt;height:108.85pt" o:ole="">
+                <v:shape id="_x0000_i1040" type="#_x0000_t75" style="width:144.4pt;height:108.8pt" o:ole="">
                   <v:imagedata r:id="rId37" o:title=""/>
                 </v:shape>
-                <o:OLEObject Type="Embed" ProgID="Equation.DSMT4" ShapeID="_x0000_i1040" DrawAspect="Content" ObjectID="_1786218893" r:id="rId38"/>
+                <o:OLEObject Type="Embed" ProgID="Equation.DSMT4" ShapeID="_x0000_i1040" DrawAspect="Content" ObjectID="_1786284725" r:id="rId38"/>
               </w:object>
             </w:r>
           </w:p>
@@ -2458,10 +2458,10 @@
           <w:position w:val="-12"/>
         </w:rPr>
         <w:object w:dxaOrig="1420" w:dyaOrig="320" w14:anchorId="5C0516E3">
-          <v:shape id="_x0000_i1041" type="#_x0000_t75" style="width:71.4pt;height:16.15pt" o:ole="">
+          <v:shape id="_x0000_i1041" type="#_x0000_t75" style="width:71.6pt;height:16pt" o:ole="">
             <v:imagedata r:id="rId39" o:title=""/>
           </v:shape>
-          <o:OLEObject Type="Embed" ProgID="Equation.DSMT4" ShapeID="_x0000_i1041" DrawAspect="Content" ObjectID="_1786218894" r:id="rId40"/>
+          <o:OLEObject Type="Embed" ProgID="Equation.DSMT4" ShapeID="_x0000_i1041" DrawAspect="Content" ObjectID="_1786284726" r:id="rId40"/>
         </w:object>
       </w:r>
       <w:r>
@@ -2634,10 +2634,10 @@
                 <w:position w:val="-20"/>
               </w:rPr>
               <w:object w:dxaOrig="940" w:dyaOrig="560" w14:anchorId="4A4BDF13">
-                <v:shape id="_x0000_i1042" type="#_x0000_t75" style="width:47.25pt;height:29.4pt" o:ole="">
+                <v:shape id="_x0000_i1042" type="#_x0000_t75" style="width:47.2pt;height:29.6pt" o:ole="">
                   <v:imagedata r:id="rId41" o:title=""/>
                 </v:shape>
-                <o:OLEObject Type="Embed" ProgID="Equation.DSMT4" ShapeID="_x0000_i1042" DrawAspect="Content" ObjectID="_1786218895" r:id="rId42"/>
+                <o:OLEObject Type="Embed" ProgID="Equation.DSMT4" ShapeID="_x0000_i1042" DrawAspect="Content" ObjectID="_1786284727" r:id="rId42"/>
               </w:object>
             </w:r>
           </w:p>
@@ -2734,10 +2734,10 @@
                 <w:position w:val="-122"/>
               </w:rPr>
               <w:object w:dxaOrig="2000" w:dyaOrig="2540" w14:anchorId="5BB9C939">
-                <v:shape id="_x0000_i1043" type="#_x0000_t75" style="width:101.4pt;height:127.85pt" o:ole="">
+                <v:shape id="_x0000_i1043" type="#_x0000_t75" style="width:101.6pt;height:128pt" o:ole="">
                   <v:imagedata r:id="rId43" o:title=""/>
                 </v:shape>
-                <o:OLEObject Type="Embed" ProgID="Equation.DSMT4" ShapeID="_x0000_i1043" DrawAspect="Content" ObjectID="_1786218896" r:id="rId44"/>
+                <o:OLEObject Type="Embed" ProgID="Equation.DSMT4" ShapeID="_x0000_i1043" DrawAspect="Content" ObjectID="_1786284728" r:id="rId44"/>
               </w:object>
             </w:r>
           </w:p>
@@ -2779,10 +2779,10 @@
                 <w:position w:val="-20"/>
               </w:rPr>
               <w:object w:dxaOrig="2040" w:dyaOrig="520" w14:anchorId="01696A13">
-                <v:shape id="_x0000_i1044" type="#_x0000_t75" style="width:101.95pt;height:25.9pt" o:ole="">
+                <v:shape id="_x0000_i1044" type="#_x0000_t75" style="width:102pt;height:26pt" o:ole="">
                   <v:imagedata r:id="rId45" o:title=""/>
                 </v:shape>
-                <o:OLEObject Type="Embed" ProgID="Equation.DSMT4" ShapeID="_x0000_i1044" DrawAspect="Content" ObjectID="_1786218897" r:id="rId46"/>
+                <o:OLEObject Type="Embed" ProgID="Equation.DSMT4" ShapeID="_x0000_i1044" DrawAspect="Content" ObjectID="_1786284729" r:id="rId46"/>
               </w:object>
             </w:r>
           </w:p>
@@ -2829,10 +2829,10 @@
           <w:position w:val="-12"/>
         </w:rPr>
         <w:object w:dxaOrig="340" w:dyaOrig="360" w14:anchorId="441710A0">
-          <v:shape id="_x0000_i1045" type="#_x0000_t75" style="width:17.3pt;height:17.85pt" o:ole="">
+          <v:shape id="_x0000_i1045" type="#_x0000_t75" style="width:17.2pt;height:18pt" o:ole="">
             <v:imagedata r:id="rId47" o:title=""/>
           </v:shape>
-          <o:OLEObject Type="Embed" ProgID="Equation.DSMT4" ShapeID="_x0000_i1045" DrawAspect="Content" ObjectID="_1786218898" r:id="rId48"/>
+          <o:OLEObject Type="Embed" ProgID="Equation.DSMT4" ShapeID="_x0000_i1045" DrawAspect="Content" ObjectID="_1786284730" r:id="rId48"/>
         </w:object>
       </w:r>
       <w:r>
@@ -2846,10 +2846,10 @@
           <w:position w:val="-12"/>
         </w:rPr>
         <w:object w:dxaOrig="380" w:dyaOrig="320" w14:anchorId="43E5AD08">
-          <v:shape id="_x0000_i1046" type="#_x0000_t75" style="width:19pt;height:16.15pt" o:ole="">
+          <v:shape id="_x0000_i1046" type="#_x0000_t75" style="width:19.2pt;height:16pt" o:ole="">
             <v:imagedata r:id="rId49" o:title=""/>
           </v:shape>
-          <o:OLEObject Type="Embed" ProgID="Equation.DSMT4" ShapeID="_x0000_i1046" DrawAspect="Content" ObjectID="_1786218899" r:id="rId50"/>
+          <o:OLEObject Type="Embed" ProgID="Equation.DSMT4" ShapeID="_x0000_i1046" DrawAspect="Content" ObjectID="_1786284731" r:id="rId50"/>
         </w:object>
       </w:r>
       <w:r>
@@ -2863,10 +2863,10 @@
           <w:position w:val="-12"/>
         </w:rPr>
         <w:object w:dxaOrig="380" w:dyaOrig="320" w14:anchorId="5D2BE837">
-          <v:shape id="_x0000_i1047" type="#_x0000_t75" style="width:19pt;height:16.15pt" o:ole="">
+          <v:shape id="_x0000_i1047" type="#_x0000_t75" style="width:19.2pt;height:16pt" o:ole="">
             <v:imagedata r:id="rId51" o:title=""/>
           </v:shape>
-          <o:OLEObject Type="Embed" ProgID="Equation.DSMT4" ShapeID="_x0000_i1047" DrawAspect="Content" ObjectID="_1786218900" r:id="rId52"/>
+          <o:OLEObject Type="Embed" ProgID="Equation.DSMT4" ShapeID="_x0000_i1047" DrawAspect="Content" ObjectID="_1786284732" r:id="rId52"/>
         </w:object>
       </w:r>
       <w:r>
@@ -2943,10 +2943,10 @@
                 <w:position w:val="-10"/>
               </w:rPr>
               <w:object w:dxaOrig="2079" w:dyaOrig="320" w14:anchorId="78787DCA">
-                <v:shape id="_x0000_i1048" type="#_x0000_t75" style="width:104.85pt;height:16.15pt" o:ole="">
+                <v:shape id="_x0000_i1048" type="#_x0000_t75" style="width:104.8pt;height:16pt" o:ole="">
                   <v:imagedata r:id="rId53" o:title=""/>
                 </v:shape>
-                <o:OLEObject Type="Embed" ProgID="Equation.DSMT4" ShapeID="_x0000_i1048" DrawAspect="Content" ObjectID="_1786218901" r:id="rId54"/>
+                <o:OLEObject Type="Embed" ProgID="Equation.DSMT4" ShapeID="_x0000_i1048" DrawAspect="Content" ObjectID="_1786284733" r:id="rId54"/>
               </w:object>
             </w:r>
           </w:p>
@@ -3032,10 +3032,10 @@
           <w:position w:val="-10"/>
         </w:rPr>
         <w:object w:dxaOrig="360" w:dyaOrig="300" w14:anchorId="417E993B">
-          <v:shape id="_x0000_i1049" type="#_x0000_t75" style="width:17.85pt;height:15pt" o:ole="">
+          <v:shape id="_x0000_i1049" type="#_x0000_t75" style="width:18pt;height:15.2pt" o:ole="">
             <v:imagedata r:id="rId55" o:title=""/>
           </v:shape>
-          <o:OLEObject Type="Embed" ProgID="Equation.DSMT4" ShapeID="_x0000_i1049" DrawAspect="Content" ObjectID="_1786218902" r:id="rId56"/>
+          <o:OLEObject Type="Embed" ProgID="Equation.DSMT4" ShapeID="_x0000_i1049" DrawAspect="Content" ObjectID="_1786284734" r:id="rId56"/>
         </w:object>
       </w:r>
       <w:r>
@@ -3085,10 +3085,10 @@
                 <w:position w:val="-24"/>
               </w:rPr>
               <w:object w:dxaOrig="3360" w:dyaOrig="480" w14:anchorId="30C9472C">
-                <v:shape id="_x0000_i1050" type="#_x0000_t75" style="width:168.75pt;height:24.2pt" o:ole="">
+                <v:shape id="_x0000_i1050" type="#_x0000_t75" style="width:168.8pt;height:24pt" o:ole="">
                   <v:imagedata r:id="rId57" o:title=""/>
                 </v:shape>
-                <o:OLEObject Type="Embed" ProgID="Equation.DSMT4" ShapeID="_x0000_i1050" DrawAspect="Content" ObjectID="_1786218903" r:id="rId58"/>
+                <o:OLEObject Type="Embed" ProgID="Equation.DSMT4" ShapeID="_x0000_i1050" DrawAspect="Content" ObjectID="_1786284735" r:id="rId58"/>
               </w:object>
             </w:r>
           </w:p>
@@ -3356,10 +3356,10 @@
                 <w:position w:val="-90"/>
               </w:rPr>
               <w:object w:dxaOrig="2500" w:dyaOrig="1620" w14:anchorId="34BC3B8D">
-                <v:shape id="_x0000_i1051" type="#_x0000_t75" style="width:125.55pt;height:81.8pt" o:ole="">
+                <v:shape id="_x0000_i1051" type="#_x0000_t75" style="width:125.6pt;height:82pt" o:ole="">
                   <v:imagedata r:id="rId59" o:title=""/>
                 </v:shape>
-                <o:OLEObject Type="Embed" ProgID="Equation.DSMT4" ShapeID="_x0000_i1051" DrawAspect="Content" ObjectID="_1786218904" r:id="rId60"/>
+                <o:OLEObject Type="Embed" ProgID="Equation.DSMT4" ShapeID="_x0000_i1051" DrawAspect="Content" ObjectID="_1786284736" r:id="rId60"/>
               </w:object>
             </w:r>
           </w:p>
@@ -3411,10 +3411,10 @@
           <w:position w:val="-12"/>
         </w:rPr>
         <w:object w:dxaOrig="360" w:dyaOrig="320" w14:anchorId="34455E86">
-          <v:shape id="_x0000_i1052" type="#_x0000_t75" style="width:17.85pt;height:16.15pt" o:ole="">
+          <v:shape id="_x0000_i1052" type="#_x0000_t75" style="width:18pt;height:16pt" o:ole="">
             <v:imagedata r:id="rId61" o:title=""/>
           </v:shape>
-          <o:OLEObject Type="Embed" ProgID="Equation.DSMT4" ShapeID="_x0000_i1052" DrawAspect="Content" ObjectID="_1786218905" r:id="rId62"/>
+          <o:OLEObject Type="Embed" ProgID="Equation.DSMT4" ShapeID="_x0000_i1052" DrawAspect="Content" ObjectID="_1786284737" r:id="rId62"/>
         </w:object>
       </w:r>
       <w:r>
@@ -3442,10 +3442,10 @@
           <w:position w:val="-10"/>
         </w:rPr>
         <w:object w:dxaOrig="220" w:dyaOrig="240" w14:anchorId="64480D66">
-          <v:shape id="_x0000_i1053" type="#_x0000_t75" style="width:10.95pt;height:12.1pt" o:ole="">
+          <v:shape id="_x0000_i1053" type="#_x0000_t75" style="width:10.8pt;height:12pt" o:ole="">
             <v:imagedata r:id="rId63" o:title=""/>
           </v:shape>
-          <o:OLEObject Type="Embed" ProgID="Equation.DSMT4" ShapeID="_x0000_i1053" DrawAspect="Content" ObjectID="_1786218906" r:id="rId64"/>
+          <o:OLEObject Type="Embed" ProgID="Equation.DSMT4" ShapeID="_x0000_i1053" DrawAspect="Content" ObjectID="_1786284738" r:id="rId64"/>
         </w:object>
       </w:r>
       <w:r>
@@ -3500,10 +3500,10 @@
                 <w:position w:val="-26"/>
               </w:rPr>
               <w:object w:dxaOrig="1740" w:dyaOrig="580" w14:anchorId="3B36F046">
-                <v:shape id="_x0000_i1054" type="#_x0000_t75" style="width:87pt;height:29.4pt" o:ole="">
+                <v:shape id="_x0000_i1054" type="#_x0000_t75" style="width:87.2pt;height:29.6pt" o:ole="">
                   <v:imagedata r:id="rId65" o:title=""/>
                 </v:shape>
-                <o:OLEObject Type="Embed" ProgID="Equation.DSMT4" ShapeID="_x0000_i1054" DrawAspect="Content" ObjectID="_1786218907" r:id="rId66"/>
+                <o:OLEObject Type="Embed" ProgID="Equation.DSMT4" ShapeID="_x0000_i1054" DrawAspect="Content" ObjectID="_1786284739" r:id="rId66"/>
               </w:object>
             </w:r>
           </w:p>
@@ -3555,10 +3555,10 @@
           <w:position w:val="-6"/>
         </w:rPr>
         <w:object w:dxaOrig="220" w:dyaOrig="200" w14:anchorId="45AC8EB0">
-          <v:shape id="_x0000_i1055" type="#_x0000_t75" style="width:10.95pt;height:9.8pt" o:ole="">
+          <v:shape id="_x0000_i1055" type="#_x0000_t75" style="width:10.8pt;height:10pt" o:ole="">
             <v:imagedata r:id="rId67" o:title=""/>
           </v:shape>
-          <o:OLEObject Type="Embed" ProgID="Equation.DSMT4" ShapeID="_x0000_i1055" DrawAspect="Content" ObjectID="_1786218908" r:id="rId68"/>
+          <o:OLEObject Type="Embed" ProgID="Equation.DSMT4" ShapeID="_x0000_i1055" DrawAspect="Content" ObjectID="_1786284740" r:id="rId68"/>
         </w:object>
       </w:r>
       <w:r>
@@ -3662,10 +3662,10 @@
           <w:position w:val="-10"/>
         </w:rPr>
         <w:object w:dxaOrig="240" w:dyaOrig="300" w14:anchorId="07EAC6F0">
-          <v:shape id="_x0000_i1056" type="#_x0000_t75" style="width:12.1pt;height:15pt" o:ole="">
+          <v:shape id="_x0000_i1056" type="#_x0000_t75" style="width:12pt;height:15.2pt" o:ole="">
             <v:imagedata r:id="rId69" o:title=""/>
           </v:shape>
-          <o:OLEObject Type="Embed" ProgID="Equation.DSMT4" ShapeID="_x0000_i1056" DrawAspect="Content" ObjectID="_1786218909" r:id="rId70"/>
+          <o:OLEObject Type="Embed" ProgID="Equation.DSMT4" ShapeID="_x0000_i1056" DrawAspect="Content" ObjectID="_1786284741" r:id="rId70"/>
         </w:object>
       </w:r>
       <w:r>
@@ -3688,10 +3688,10 @@
           <w:position w:val="-10"/>
         </w:rPr>
         <w:object w:dxaOrig="240" w:dyaOrig="300" w14:anchorId="54DEA639">
-          <v:shape id="_x0000_i1057" type="#_x0000_t75" style="width:12.1pt;height:15pt" o:ole="">
+          <v:shape id="_x0000_i1057" type="#_x0000_t75" style="width:12pt;height:15.2pt" o:ole="">
             <v:imagedata r:id="rId71" o:title=""/>
           </v:shape>
-          <o:OLEObject Type="Embed" ProgID="Equation.DSMT4" ShapeID="_x0000_i1057" DrawAspect="Content" ObjectID="_1786218910" r:id="rId72"/>
+          <o:OLEObject Type="Embed" ProgID="Equation.DSMT4" ShapeID="_x0000_i1057" DrawAspect="Content" ObjectID="_1786284742" r:id="rId72"/>
         </w:object>
       </w:r>
       <w:r>
@@ -3731,10 +3731,10 @@
                 <w:position w:val="-12"/>
               </w:rPr>
               <w:object w:dxaOrig="3019" w:dyaOrig="340" w14:anchorId="7C9BCC05">
-                <v:shape id="_x0000_i1058" type="#_x0000_t75" style="width:151.5pt;height:17.3pt" o:ole="">
+                <v:shape id="_x0000_i1058" type="#_x0000_t75" style="width:151.6pt;height:17.2pt" o:ole="">
                   <v:imagedata r:id="rId73" o:title=""/>
                 </v:shape>
-                <o:OLEObject Type="Embed" ProgID="Equation.DSMT4" ShapeID="_x0000_i1058" DrawAspect="Content" ObjectID="_1786218911" r:id="rId74"/>
+                <o:OLEObject Type="Embed" ProgID="Equation.DSMT4" ShapeID="_x0000_i1058" DrawAspect="Content" ObjectID="_1786284743" r:id="rId74"/>
               </w:object>
             </w:r>
           </w:p>
@@ -3748,10 +3748,10 @@
                 <w:position w:val="-20"/>
               </w:rPr>
               <w:object w:dxaOrig="3600" w:dyaOrig="520" w14:anchorId="7FEECA8F">
-                <v:shape id="_x0000_i1059" type="#_x0000_t75" style="width:180.3pt;height:25.9pt" o:ole="">
+                <v:shape id="_x0000_i1059" type="#_x0000_t75" style="width:180.4pt;height:26pt" o:ole="">
                   <v:imagedata r:id="rId75" o:title=""/>
                 </v:shape>
-                <o:OLEObject Type="Embed" ProgID="Equation.DSMT4" ShapeID="_x0000_i1059" DrawAspect="Content" ObjectID="_1786218912" r:id="rId76"/>
+                <o:OLEObject Type="Embed" ProgID="Equation.DSMT4" ShapeID="_x0000_i1059" DrawAspect="Content" ObjectID="_1786284744" r:id="rId76"/>
               </w:object>
             </w:r>
           </w:p>
@@ -3793,10 +3793,10 @@
                 <w:position w:val="-20"/>
               </w:rPr>
               <w:object w:dxaOrig="1219" w:dyaOrig="540" w14:anchorId="06DDBBC6">
-                <v:shape id="_x0000_i1060" type="#_x0000_t75" style="width:61.05pt;height:27.05pt" o:ole="">
+                <v:shape id="_x0000_i1060" type="#_x0000_t75" style="width:61.2pt;height:27.2pt" o:ole="">
                   <v:imagedata r:id="rId77" o:title=""/>
                 </v:shape>
-                <o:OLEObject Type="Embed" ProgID="Equation.DSMT4" ShapeID="_x0000_i1060" DrawAspect="Content" ObjectID="_1786218913" r:id="rId78"/>
+                <o:OLEObject Type="Embed" ProgID="Equation.DSMT4" ShapeID="_x0000_i1060" DrawAspect="Content" ObjectID="_1786284745" r:id="rId78"/>
               </w:object>
             </w:r>
           </w:p>
@@ -3866,10 +3866,10 @@
           <w:position w:val="-12"/>
         </w:rPr>
         <w:object w:dxaOrig="780" w:dyaOrig="320" w14:anchorId="03795D18">
-          <v:shape id="_x0000_i1061" type="#_x0000_t75" style="width:39.15pt;height:16.15pt" o:ole="">
+          <v:shape id="_x0000_i1061" type="#_x0000_t75" style="width:39.2pt;height:16pt" o:ole="">
             <v:imagedata r:id="rId79" o:title=""/>
           </v:shape>
-          <o:OLEObject Type="Embed" ProgID="Equation.DSMT4" ShapeID="_x0000_i1061" DrawAspect="Content" ObjectID="_1786218914" r:id="rId80"/>
+          <o:OLEObject Type="Embed" ProgID="Equation.DSMT4" ShapeID="_x0000_i1061" DrawAspect="Content" ObjectID="_1786284746" r:id="rId80"/>
         </w:object>
       </w:r>
       <w:r>
@@ -3932,10 +3932,10 @@
                 <w:position w:val="-12"/>
               </w:rPr>
               <w:object w:dxaOrig="1740" w:dyaOrig="340" w14:anchorId="61F5241A">
-                <v:shape id="_x0000_i1062" type="#_x0000_t75" style="width:87pt;height:17.3pt" o:ole="">
+                <v:shape id="_x0000_i1062" type="#_x0000_t75" style="width:87.2pt;height:17.2pt" o:ole="">
                   <v:imagedata r:id="rId81" o:title=""/>
                 </v:shape>
-                <o:OLEObject Type="Embed" ProgID="Equation.DSMT4" ShapeID="_x0000_i1062" DrawAspect="Content" ObjectID="_1786218915" r:id="rId82"/>
+                <o:OLEObject Type="Embed" ProgID="Equation.DSMT4" ShapeID="_x0000_i1062" DrawAspect="Content" ObjectID="_1786284747" r:id="rId82"/>
               </w:object>
             </w:r>
           </w:p>
@@ -4006,10 +4006,10 @@
                 <w:position w:val="-94"/>
               </w:rPr>
               <w:object w:dxaOrig="2940" w:dyaOrig="1980" w14:anchorId="1476F71A">
-                <v:shape id="_x0000_i1063" type="#_x0000_t75" style="width:147.45pt;height:99.05pt" o:ole="">
+                <v:shape id="_x0000_i1063" type="#_x0000_t75" style="width:147.6pt;height:99.2pt" o:ole="">
                   <v:imagedata r:id="rId83" o:title=""/>
                 </v:shape>
-                <o:OLEObject Type="Embed" ProgID="Equation.DSMT4" ShapeID="_x0000_i1063" DrawAspect="Content" ObjectID="_1786218916" r:id="rId84"/>
+                <o:OLEObject Type="Embed" ProgID="Equation.DSMT4" ShapeID="_x0000_i1063" DrawAspect="Content" ObjectID="_1786284748" r:id="rId84"/>
               </w:object>
             </w:r>
           </w:p>
@@ -4058,10 +4058,10 @@
           <w:position w:val="-10"/>
         </w:rPr>
         <w:object w:dxaOrig="740" w:dyaOrig="300" w14:anchorId="32F26B60">
-          <v:shape id="_x0000_i1064" type="#_x0000_t75" style="width:36.85pt;height:15pt" o:ole="">
+          <v:shape id="_x0000_i1064" type="#_x0000_t75" style="width:36.8pt;height:15.2pt" o:ole="">
             <v:imagedata r:id="rId85" o:title=""/>
           </v:shape>
-          <o:OLEObject Type="Embed" ProgID="Equation.DSMT4" ShapeID="_x0000_i1064" DrawAspect="Content" ObjectID="_1786218917" r:id="rId86"/>
+          <o:OLEObject Type="Embed" ProgID="Equation.DSMT4" ShapeID="_x0000_i1064" DrawAspect="Content" ObjectID="_1786284749" r:id="rId86"/>
         </w:object>
       </w:r>
       <w:r>
@@ -4077,7 +4077,7 @@
         <w:tblLook w:val="04A0" w:firstRow="1" w:lastRow="0" w:firstColumn="1" w:lastColumn="0" w:noHBand="0" w:noVBand="1"/>
       </w:tblPr>
       <w:tblGrid>
-        <w:gridCol w:w="4590"/>
+        <w:gridCol w:w="4594"/>
         <w:gridCol w:w="550"/>
       </w:tblGrid>
       <w:tr>
@@ -4096,10 +4096,10 @@
                 <w:position w:val="-72"/>
               </w:rPr>
               <w:object w:dxaOrig="4360" w:dyaOrig="6660" w14:anchorId="190E0DEE">
-                <v:shape id="_x0000_i1065" type="#_x0000_t75" style="width:218.9pt;height:331.8pt" o:ole="">
+                <v:shape id="_x0000_i1065" type="#_x0000_t75" style="width:218.8pt;height:331.6pt" o:ole="">
                   <v:imagedata r:id="rId87" o:title=""/>
                 </v:shape>
-                <o:OLEObject Type="Embed" ProgID="Equation.DSMT4" ShapeID="_x0000_i1065" DrawAspect="Content" ObjectID="_1786218918" r:id="rId88"/>
+                <o:OLEObject Type="Embed" ProgID="Equation.DSMT4" ShapeID="_x0000_i1065" DrawAspect="Content" ObjectID="_1786284750" r:id="rId88"/>
               </w:object>
             </w:r>
           </w:p>
@@ -4141,10 +4141,10 @@
                 <w:position w:val="-144"/>
               </w:rPr>
               <w:object w:dxaOrig="4300" w:dyaOrig="2980" w14:anchorId="4B3924F3">
-                <v:shape id="_x0000_i1066" type="#_x0000_t75" style="width:215.4pt;height:149.2pt" o:ole="">
+                <v:shape id="_x0000_i1066" type="#_x0000_t75" style="width:215.6pt;height:149.2pt" o:ole="">
                   <v:imagedata r:id="rId89" o:title=""/>
                 </v:shape>
-                <o:OLEObject Type="Embed" ProgID="Equation.DSMT4" ShapeID="_x0000_i1066" DrawAspect="Content" ObjectID="_1786218919" r:id="rId90"/>
+                <o:OLEObject Type="Embed" ProgID="Equation.DSMT4" ShapeID="_x0000_i1066" DrawAspect="Content" ObjectID="_1786284751" r:id="rId90"/>
               </w:object>
             </w:r>
           </w:p>
@@ -4194,10 +4194,10 @@
           <w:position w:val="-10"/>
         </w:rPr>
         <w:object w:dxaOrig="740" w:dyaOrig="300" w14:anchorId="6A4B4EAC">
-          <v:shape id="_x0000_i1067" type="#_x0000_t75" style="width:36.85pt;height:15pt" o:ole="">
+          <v:shape id="_x0000_i1067" type="#_x0000_t75" style="width:36.8pt;height:15.2pt" o:ole="">
             <v:imagedata r:id="rId85" o:title=""/>
           </v:shape>
-          <o:OLEObject Type="Embed" ProgID="Equation.DSMT4" ShapeID="_x0000_i1067" DrawAspect="Content" ObjectID="_1786218920" r:id="rId91"/>
+          <o:OLEObject Type="Embed" ProgID="Equation.DSMT4" ShapeID="_x0000_i1067" DrawAspect="Content" ObjectID="_1786284752" r:id="rId91"/>
         </w:object>
       </w:r>
       <w:r>
@@ -4222,7 +4222,7 @@
     <w:p>
       <w:pPr>
         <w:pStyle w:val="Body"/>
-        <w:ind w:firstLineChars="100" w:firstLine="200"/>
+        <w:ind w:firstLine="0"/>
       </w:pPr>
     </w:p>
     <w:p>
@@ -4230,132 +4230,90 @@
         <w:pStyle w:val="Body"/>
         <w:ind w:firstLineChars="100" w:firstLine="200"/>
       </w:pPr>
-    </w:p>
-    <w:p>
-      <w:pPr>
-        <w:pStyle w:val="Body"/>
-        <w:ind w:firstLineChars="100" w:firstLine="200"/>
-      </w:pPr>
-    </w:p>
-    <w:p>
-      <w:pPr>
-        <w:pStyle w:val="Body"/>
-        <w:ind w:firstLineChars="100" w:firstLine="200"/>
-      </w:pPr>
-    </w:p>
-    <w:p>
-      <w:pPr>
-        <w:pStyle w:val="Body"/>
-        <w:ind w:firstLineChars="100" w:firstLine="200"/>
-      </w:pPr>
+      <w:r>
+        <w:br w:type="page"/>
+      </w:r>
+    </w:p>
+    <w:p>
+      <w:pPr>
+        <w:pStyle w:val="SectionTitle"/>
+        <w:spacing w:line="240" w:lineRule="auto"/>
+        <w:rPr>
+          <w:b/>
+          <w:sz w:val="20"/>
+        </w:rPr>
+      </w:pPr>
+      <w:r>
+        <w:rPr>
+          <w:rFonts w:hint="eastAsia"/>
+          <w:sz w:val="20"/>
+        </w:rPr>
+        <w:t xml:space="preserve">3. </w:t>
+      </w:r>
+      <w:r>
+        <w:rPr>
+          <w:rFonts w:hint="eastAsia"/>
+          <w:sz w:val="20"/>
+        </w:rPr>
+        <w:t>Torque-vectoring</w:t>
+      </w:r>
     </w:p>
     <w:p>
       <w:pPr>
         <w:pStyle w:val="Body"/>
         <w:ind w:firstLine="0"/>
       </w:pPr>
-      <w:r>
-        <w:t>The implementation of Torque Vectoring requires a control strategy capable of accurately distributing torque between individual wheels to achieve the desired yaw rate. A typical driving environment is subject to various disturbances, and due to the inability to fully sense some aspects of driving dynamics in real time, these parts remain uncertain. Therefore, the controller must ensure robustness to maintain performance under these conditions. To satisfy these requirements, this paper employs a Sliding Mode Controller (SMC) to calculate the yaw moment.</w:t>
-      </w:r>
-    </w:p>
-    <w:p>
-      <w:pPr>
-        <w:pStyle w:val="Body"/>
-        <w:ind w:firstLineChars="100" w:firstLine="200"/>
-        <w:rPr>
-          <w:rFonts w:hint="eastAsia"/>
-        </w:rPr>
-      </w:pPr>
-    </w:p>
-    <w:p>
-      <w:pPr>
-        <w:pStyle w:val="Body"/>
-        <w:ind w:firstLineChars="100" w:firstLine="200"/>
-      </w:pPr>
-      <w:r>
-        <w:br w:type="page"/>
-      </w:r>
-    </w:p>
-    <w:p>
-      <w:pPr>
-        <w:pStyle w:val="SectionTitle"/>
-        <w:spacing w:line="240" w:lineRule="auto"/>
-        <w:rPr>
-          <w:b/>
-          <w:sz w:val="20"/>
-        </w:rPr>
-      </w:pPr>
-      <w:r>
-        <w:rPr>
-          <w:rFonts w:hint="eastAsia"/>
-          <w:sz w:val="20"/>
-        </w:rPr>
-        <w:t xml:space="preserve">3. </w:t>
-      </w:r>
-      <w:r>
-        <w:rPr>
-          <w:rFonts w:hint="eastAsia"/>
-          <w:sz w:val="20"/>
-        </w:rPr>
-        <w:t>Torque-vectoring</w:t>
-      </w:r>
     </w:p>
     <w:p>
       <w:pPr>
         <w:pStyle w:val="Body"/>
         <w:ind w:firstLine="0"/>
       </w:pPr>
+      <w:r>
+        <w:rPr>
+          <w:rFonts w:hint="eastAsia"/>
+        </w:rPr>
+        <w:t>3</w:t>
+      </w:r>
+      <w:r>
+        <w:rPr>
+          <w:rFonts w:hint="eastAsia"/>
+        </w:rPr>
+        <w:t>.</w:t>
+      </w:r>
+      <w:r>
+        <w:rPr>
+          <w:rFonts w:hint="eastAsia"/>
+        </w:rPr>
+        <w:t>1</w:t>
+      </w:r>
+      <w:r>
+        <w:rPr>
+          <w:rFonts w:hint="eastAsia"/>
+        </w:rPr>
+        <w:t>. S</w:t>
+      </w:r>
+      <w:r>
+        <w:rPr>
+          <w:rFonts w:hint="eastAsia"/>
+        </w:rPr>
+        <w:t>liding Mode Controller</w:t>
+      </w:r>
+      <w:r>
+        <w:rPr>
+          <w:rFonts w:hint="eastAsia"/>
+        </w:rPr>
+        <w:t xml:space="preserve"> Design</w:t>
+      </w:r>
+      <w:r>
+        <w:tab/>
+      </w:r>
     </w:p>
     <w:p>
       <w:pPr>
         <w:pStyle w:val="Body"/>
         <w:ind w:firstLine="0"/>
       </w:pPr>
-      <w:r>
-        <w:rPr>
-          <w:rFonts w:hint="eastAsia"/>
-        </w:rPr>
-        <w:t>3</w:t>
-      </w:r>
-      <w:r>
-        <w:rPr>
-          <w:rFonts w:hint="eastAsia"/>
-        </w:rPr>
-        <w:t>.</w:t>
-      </w:r>
-      <w:r>
-        <w:rPr>
-          <w:rFonts w:hint="eastAsia"/>
-        </w:rPr>
-        <w:t>1</w:t>
-      </w:r>
-      <w:r>
-        <w:rPr>
-          <w:rFonts w:hint="eastAsia"/>
-        </w:rPr>
-        <w:t>. S</w:t>
-      </w:r>
-      <w:r>
-        <w:rPr>
-          <w:rFonts w:hint="eastAsia"/>
-        </w:rPr>
-        <w:t>liding Mode Controller</w:t>
-      </w:r>
-      <w:r>
-        <w:rPr>
-          <w:rFonts w:hint="eastAsia"/>
-        </w:rPr>
-        <w:t xml:space="preserve"> Design</w:t>
-      </w:r>
-      <w:r>
-        <w:tab/>
-      </w:r>
-    </w:p>
-    <w:p>
-      <w:pPr>
-        <w:pStyle w:val="Body"/>
-        <w:ind w:firstLine="0"/>
-      </w:pPr>
     </w:p>
     <w:p>
       <w:pPr>
@@ -4659,7 +4617,19 @@
         <w:rPr>
           <w:rFonts w:hint="eastAsia"/>
         </w:rPr>
-        <w:t>[x1]</w:t>
+        <w:t xml:space="preserve"> (</w:t>
+      </w:r>
+      <w:r>
+        <w:rPr>
+          <w:rFonts w:hint="eastAsia"/>
+        </w:rPr>
+        <w:t>Liang</w:t>
+      </w:r>
+      <w:r>
+        <w:rPr>
+          <w:rFonts w:hint="eastAsia"/>
+        </w:rPr>
+        <w:t>, 2020)</w:t>
       </w:r>
       <w:r>
         <w:rPr>
@@ -4856,7 +4826,28 @@
         <w:rPr>
           <w:rFonts w:hint="eastAsia"/>
         </w:rPr>
-        <w:t xml:space="preserve">[x2]. </w:t>
+        <w:t xml:space="preserve"> (</w:t>
+      </w:r>
+      <w:r>
+        <w:rPr>
+          <w:rFonts w:hint="eastAsia"/>
+        </w:rPr>
+        <w:t>d</w:t>
+      </w:r>
+      <w:r>
+        <w:t>e Carvalho Pinheiro</w:t>
+      </w:r>
+      <w:r>
+        <w:rPr>
+          <w:rFonts w:hint="eastAsia"/>
+        </w:rPr>
+        <w:t>, 2023)</w:t>
+      </w:r>
+      <w:r>
+        <w:rPr>
+          <w:rFonts w:hint="eastAsia"/>
+        </w:rPr>
+        <w:t xml:space="preserve">. </w:t>
       </w:r>
       <w:r>
         <w:rPr>
@@ -4887,9 +4878,6 @@
       <w:pPr>
         <w:pStyle w:val="Body"/>
         <w:ind w:firstLineChars="50" w:firstLine="100"/>
-        <w:rPr>
-          <w:rFonts w:hint="eastAsia"/>
-        </w:rPr>
       </w:pPr>
     </w:p>
     <w:p>
@@ -5012,10 +5000,10 @@
                 <w:position w:val="-10"/>
               </w:rPr>
               <w:object w:dxaOrig="960" w:dyaOrig="300" w14:anchorId="09C4E4D0">
-                <v:shape id="_x0000_i1087" type="#_x0000_t75" style="width:47.8pt;height:15pt" o:ole="">
+                <v:shape id="_x0000_i1068" type="#_x0000_t75" style="width:48pt;height:15.2pt" o:ole="">
                   <v:imagedata r:id="rId92" o:title=""/>
                 </v:shape>
-                <o:OLEObject Type="Embed" ProgID="Equation.DSMT4" ShapeID="_x0000_i1087" DrawAspect="Content" ObjectID="_1786218921" r:id="rId93"/>
+                <o:OLEObject Type="Embed" ProgID="Equation.DSMT4" ShapeID="_x0000_i1068" DrawAspect="Content" ObjectID="_1786284753" r:id="rId93"/>
               </w:object>
             </w:r>
           </w:p>
@@ -5046,18 +5034,170 @@
       <w:pPr>
         <w:pStyle w:val="Body"/>
         <w:ind w:firstLine="0"/>
-        <w:rPr>
-          <w:rFonts w:hint="eastAsia"/>
-        </w:rPr>
-      </w:pPr>
+      </w:pPr>
+    </w:p>
+    <w:p>
+      <w:pPr>
+        <w:pStyle w:val="Body"/>
+        <w:ind w:firstLine="0"/>
+      </w:pPr>
+      <w:r>
+        <w:rPr>
+          <w:rFonts w:hint="eastAsia"/>
+        </w:rPr>
+        <w:t xml:space="preserve">The process of setting the control input involves following two steps. First, establish the </w:t>
+      </w:r>
+      <w:proofErr w:type="spellStart"/>
+      <w:r>
+        <w:rPr>
+          <w:rFonts w:hint="eastAsia"/>
+        </w:rPr>
+        <w:t>equivalnt</w:t>
+      </w:r>
+      <w:proofErr w:type="spellEnd"/>
+      <w:r>
+        <w:rPr>
+          <w:rFonts w:hint="eastAsia"/>
+        </w:rPr>
+        <w:t xml:space="preserve"> control, which ensures </w:t>
+      </w:r>
+      <w:r>
+        <w:rPr>
+          <w:position w:val="-6"/>
+        </w:rPr>
+        <w:object w:dxaOrig="499" w:dyaOrig="240" w14:anchorId="7D01C310">
+          <v:shape id="_x0000_i1069" type="#_x0000_t75" style="width:24.4pt;height:12pt" o:ole="">
+            <v:imagedata r:id="rId94" o:title=""/>
+          </v:shape>
+          <o:OLEObject Type="Embed" ProgID="Equation.DSMT4" ShapeID="_x0000_i1069" DrawAspect="Content" ObjectID="_1786284754" r:id="rId95"/>
+        </w:object>
+      </w:r>
+      <w:r>
+        <w:rPr>
+          <w:rFonts w:hint="eastAsia"/>
+        </w:rPr>
+        <w:t xml:space="preserve"> under the </w:t>
+      </w:r>
+      <w:proofErr w:type="spellStart"/>
+      <w:r>
+        <w:rPr>
+          <w:rFonts w:hint="eastAsia"/>
+        </w:rPr>
+        <w:t>assumtion</w:t>
+      </w:r>
+      <w:proofErr w:type="spellEnd"/>
+      <w:r>
+        <w:rPr>
+          <w:rFonts w:hint="eastAsia"/>
+        </w:rPr>
+        <w:t xml:space="preserve"> of no disturbances and can be determined by imposing </w:t>
+      </w:r>
+      <w:r>
+        <w:rPr>
+          <w:position w:val="-6"/>
+        </w:rPr>
+        <w:object w:dxaOrig="499" w:dyaOrig="300" w14:anchorId="47A52809">
+          <v:shape id="_x0000_i1070" type="#_x0000_t75" style="width:24.4pt;height:15.2pt" o:ole="">
+            <v:imagedata r:id="rId96" o:title=""/>
+          </v:shape>
+          <o:OLEObject Type="Embed" ProgID="Equation.DSMT4" ShapeID="_x0000_i1070" DrawAspect="Content" ObjectID="_1786284755" r:id="rId97"/>
+        </w:object>
+      </w:r>
+      <w:r>
+        <w:rPr>
+          <w:rFonts w:hint="eastAsia"/>
+        </w:rPr>
+        <w:t>.</w:t>
+      </w:r>
     </w:p>
     <w:p>
       <w:pPr>
         <w:pStyle w:val="Body"/>
         <w:ind w:firstLineChars="50" w:firstLine="100"/>
       </w:pPr>
-      <w:r>
-        <w:t xml:space="preserve">based on the </w:t>
+    </w:p>
+    <w:tbl>
+      <w:tblPr>
+        <w:tblW w:w="0" w:type="auto"/>
+        <w:tblLook w:val="04A0" w:firstRow="1" w:lastRow="0" w:firstColumn="1" w:lastColumn="0" w:noHBand="0" w:noVBand="1"/>
+      </w:tblPr>
+      <w:tblGrid>
+        <w:gridCol w:w="4425"/>
+        <w:gridCol w:w="494"/>
+      </w:tblGrid>
+      <w:tr>
+        <w:tc>
+          <w:tcPr>
+            <w:tcW w:w="4361" w:type="dxa"/>
+            <w:shd w:val="clear" w:color="auto" w:fill="auto"/>
+          </w:tcPr>
+          <w:p>
+            <w:pPr>
+              <w:pStyle w:val="Body"/>
+              <w:ind w:firstLine="0"/>
+            </w:pPr>
+            <w:r>
+              <w:rPr>
+                <w:position w:val="-26"/>
+              </w:rPr>
+              <w:object w:dxaOrig="4200" w:dyaOrig="600" w14:anchorId="0BE09E43">
+                <v:shape id="_x0000_i1071" type="#_x0000_t75" style="width:210.4pt;height:30pt" o:ole="">
+                  <v:imagedata r:id="rId98" o:title=""/>
+                </v:shape>
+                <o:OLEObject Type="Embed" ProgID="Equation.DSMT4" ShapeID="_x0000_i1071" DrawAspect="Content" ObjectID="_1786284756" r:id="rId99"/>
+              </w:object>
+            </w:r>
+          </w:p>
+        </w:tc>
+        <w:tc>
+          <w:tcPr>
+            <w:tcW w:w="514" w:type="dxa"/>
+            <w:shd w:val="clear" w:color="auto" w:fill="auto"/>
+            <w:vAlign w:val="center"/>
+          </w:tcPr>
+          <w:p>
+            <w:pPr>
+              <w:pStyle w:val="Body"/>
+              <w:ind w:firstLine="0"/>
+              <w:jc w:val="right"/>
+            </w:pPr>
+            <w:r>
+              <w:rPr>
+                <w:rFonts w:hint="eastAsia"/>
+              </w:rPr>
+              <w:t>(X)</w:t>
+            </w:r>
+          </w:p>
+        </w:tc>
+      </w:tr>
+    </w:tbl>
+    <w:p>
+      <w:pPr>
+        <w:pStyle w:val="Body"/>
+        <w:ind w:firstLineChars="50" w:firstLine="100"/>
+      </w:pPr>
+    </w:p>
+    <w:p>
+      <w:pPr>
+        <w:pStyle w:val="Body"/>
+        <w:ind w:firstLine="0"/>
+      </w:pPr>
+      <w:proofErr w:type="spellStart"/>
+      <w:r>
+        <w:t>D</w:t>
+      </w:r>
+      <w:r>
+        <w:rPr>
+          <w:rFonts w:hint="eastAsia"/>
+        </w:rPr>
+        <w:t>erivration</w:t>
+      </w:r>
+      <w:proofErr w:type="spellEnd"/>
+      <w:r>
+        <w:rPr>
+          <w:rFonts w:hint="eastAsia"/>
+        </w:rPr>
+        <w:t xml:space="preserve"> of yaw rate is defined in </w:t>
       </w:r>
       <w:proofErr w:type="gramStart"/>
       <w:r>
@@ -5162,10 +5302,10 @@
           <w:position w:val="-10"/>
         </w:rPr>
         <w:object w:dxaOrig="340" w:dyaOrig="300" w14:anchorId="5C243897">
-          <v:shape id="_x0000_i1068" type="#_x0000_t75" style="width:17.3pt;height:15pt" o:ole="">
-            <v:imagedata r:id="rId94" o:title=""/>
+          <v:shape id="_x0000_i1072" type="#_x0000_t75" style="width:17.2pt;height:15.2pt" o:ole="">
+            <v:imagedata r:id="rId100" o:title=""/>
           </v:shape>
-          <o:OLEObject Type="Embed" ProgID="Equation.DSMT4" ShapeID="_x0000_i1068" DrawAspect="Content" ObjectID="_1786218922" r:id="rId95"/>
+          <o:OLEObject Type="Embed" ProgID="Equation.DSMT4" ShapeID="_x0000_i1072" DrawAspect="Content" ObjectID="_1786284757" r:id="rId101"/>
         </w:object>
       </w:r>
       <w:r>
@@ -5199,10 +5339,10 @@
           <w:position w:val="-10"/>
         </w:rPr>
         <w:object w:dxaOrig="260" w:dyaOrig="300" w14:anchorId="0F4A013E">
-          <v:shape id="_x0000_i1069" type="#_x0000_t75" style="width:12.65pt;height:15pt" o:ole="">
-            <v:imagedata r:id="rId96" o:title=""/>
+          <v:shape id="_x0000_i1073" type="#_x0000_t75" style="width:12.8pt;height:15.2pt" o:ole="">
+            <v:imagedata r:id="rId102" o:title=""/>
           </v:shape>
-          <o:OLEObject Type="Embed" ProgID="Equation.DSMT4" ShapeID="_x0000_i1069" DrawAspect="Content" ObjectID="_1786218923" r:id="rId97"/>
+          <o:OLEObject Type="Embed" ProgID="Equation.DSMT4" ShapeID="_x0000_i1073" DrawAspect="Content" ObjectID="_1786284758" r:id="rId103"/>
         </w:object>
       </w:r>
       <w:r>
@@ -5264,10 +5404,10 @@
                 <w:position w:val="-66"/>
               </w:rPr>
               <w:object w:dxaOrig="3100" w:dyaOrig="1400" w14:anchorId="7E64512A">
-                <v:shape id="_x0000_i1070" type="#_x0000_t75" style="width:154.95pt;height:69.7pt" o:ole="">
-                  <v:imagedata r:id="rId98" o:title=""/>
+                <v:shape id="_x0000_i1074" type="#_x0000_t75" style="width:155.2pt;height:69.6pt" o:ole="">
+                  <v:imagedata r:id="rId104" o:title=""/>
                 </v:shape>
-                <o:OLEObject Type="Embed" ProgID="Equation.DSMT4" ShapeID="_x0000_i1070" DrawAspect="Content" ObjectID="_1786218924" r:id="rId99"/>
+                <o:OLEObject Type="Embed" ProgID="Equation.DSMT4" ShapeID="_x0000_i1074" DrawAspect="Content" ObjectID="_1786284759" r:id="rId105"/>
               </w:object>
             </w:r>
           </w:p>
@@ -5316,10 +5456,10 @@
           <w:position w:val="-12"/>
         </w:rPr>
         <w:object w:dxaOrig="340" w:dyaOrig="320" w14:anchorId="1981751D">
-          <v:shape id="_x0000_i1071" type="#_x0000_t75" style="width:17.3pt;height:15.55pt" o:ole="">
-            <v:imagedata r:id="rId100" o:title=""/>
+          <v:shape id="_x0000_i1075" type="#_x0000_t75" style="width:17.2pt;height:15.6pt" o:ole="">
+            <v:imagedata r:id="rId106" o:title=""/>
           </v:shape>
-          <o:OLEObject Type="Embed" ProgID="Equation.DSMT4" ShapeID="_x0000_i1071" DrawAspect="Content" ObjectID="_1786218925" r:id="rId101"/>
+          <o:OLEObject Type="Embed" ProgID="Equation.DSMT4" ShapeID="_x0000_i1075" DrawAspect="Content" ObjectID="_1786284760" r:id="rId107"/>
         </w:object>
       </w:r>
       <w:r>
@@ -5333,10 +5473,10 @@
           <w:position w:val="-12"/>
         </w:rPr>
         <w:object w:dxaOrig="260" w:dyaOrig="320" w14:anchorId="1676AB6F">
-          <v:shape id="_x0000_i1072" type="#_x0000_t75" style="width:12.65pt;height:15.55pt" o:ole="">
-            <v:imagedata r:id="rId102" o:title=""/>
+          <v:shape id="_x0000_i1076" type="#_x0000_t75" style="width:12.8pt;height:15.6pt" o:ole="">
+            <v:imagedata r:id="rId108" o:title=""/>
           </v:shape>
-          <o:OLEObject Type="Embed" ProgID="Equation.DSMT4" ShapeID="_x0000_i1072" DrawAspect="Content" ObjectID="_1786218926" r:id="rId103"/>
+          <o:OLEObject Type="Embed" ProgID="Equation.DSMT4" ShapeID="_x0000_i1076" DrawAspect="Content" ObjectID="_1786284761" r:id="rId109"/>
         </w:object>
       </w:r>
       <w:r>
@@ -5411,10 +5551,10 @@
                 <w:position w:val="-46"/>
               </w:rPr>
               <w:object w:dxaOrig="3080" w:dyaOrig="1200" w14:anchorId="5A53FED3">
-                <v:shape id="_x0000_i1073" type="#_x0000_t75" style="width:153.8pt;height:59.9pt" o:ole="">
-                  <v:imagedata r:id="rId104" o:title=""/>
+                <v:shape id="_x0000_i1077" type="#_x0000_t75" style="width:154pt;height:60pt" o:ole="">
+                  <v:imagedata r:id="rId110" o:title=""/>
                 </v:shape>
-                <o:OLEObject Type="Embed" ProgID="Equation.DSMT4" ShapeID="_x0000_i1073" DrawAspect="Content" ObjectID="_1786218927" r:id="rId105"/>
+                <o:OLEObject Type="Embed" ProgID="Equation.DSMT4" ShapeID="_x0000_i1077" DrawAspect="Content" ObjectID="_1786284762" r:id="rId111"/>
               </w:object>
             </w:r>
           </w:p>
@@ -5452,240 +5592,61 @@
         <w:pStyle w:val="Body"/>
         <w:ind w:firstLine="0"/>
       </w:pPr>
+      <w:r>
+        <w:rPr>
+          <w:rFonts w:hint="eastAsia"/>
+        </w:rPr>
+        <w:t>Using th</w:t>
+      </w:r>
+      <w:r>
+        <w:rPr>
+          <w:rFonts w:hint="eastAsia"/>
+        </w:rPr>
+        <w:t>e above equations</w:t>
+      </w:r>
+      <w:r>
+        <w:rPr>
+          <w:rFonts w:hint="eastAsia"/>
+        </w:rPr>
+        <w:t xml:space="preserve">, </w:t>
+      </w:r>
+      <w:r>
+        <w:rPr>
+          <w:rFonts w:hint="eastAsia"/>
+        </w:rPr>
+        <w:t>eq.(X) can be substituted as</w:t>
+      </w:r>
+      <w:r>
+        <w:rPr>
+          <w:rFonts w:hint="eastAsia"/>
+        </w:rPr>
+        <w:t xml:space="preserve"> follows:</w:t>
+      </w:r>
     </w:p>
     <w:p>
       <w:pPr>
         <w:pStyle w:val="Body"/>
         <w:ind w:firstLine="0"/>
       </w:pPr>
-      <w:r>
-        <w:rPr>
-          <w:rFonts w:hint="eastAsia"/>
-        </w:rPr>
-        <w:t>The process of setting the</w:t>
-      </w:r>
-      <w:r>
-        <w:rPr>
-          <w:rFonts w:hint="eastAsia"/>
-        </w:rPr>
-        <w:t xml:space="preserve"> control input</w:t>
-      </w:r>
-      <w:r>
-        <w:rPr>
-          <w:rFonts w:hint="eastAsia"/>
-        </w:rPr>
-        <w:t xml:space="preserve"> involves</w:t>
-      </w:r>
-      <w:r>
-        <w:rPr>
-          <w:rFonts w:hint="eastAsia"/>
-        </w:rPr>
-        <w:t xml:space="preserve"> following</w:t>
-      </w:r>
-      <w:r>
-        <w:rPr>
-          <w:rFonts w:hint="eastAsia"/>
-        </w:rPr>
-        <w:t xml:space="preserve"> two</w:t>
-      </w:r>
-      <w:r>
-        <w:rPr>
-          <w:rFonts w:hint="eastAsia"/>
-        </w:rPr>
-        <w:t xml:space="preserve"> step</w:t>
-      </w:r>
-      <w:r>
-        <w:rPr>
-          <w:rFonts w:hint="eastAsia"/>
-        </w:rPr>
-        <w:t>s</w:t>
-      </w:r>
-      <w:r>
-        <w:rPr>
-          <w:rFonts w:hint="eastAsia"/>
-        </w:rPr>
-        <w:t>.</w:t>
-      </w:r>
-      <w:r>
-        <w:rPr>
-          <w:rFonts w:hint="eastAsia"/>
-        </w:rPr>
-        <w:t xml:space="preserve"> </w:t>
-      </w:r>
-      <w:r>
-        <w:rPr>
-          <w:rFonts w:hint="eastAsia"/>
-        </w:rPr>
-        <w:t>F</w:t>
-      </w:r>
-      <w:r>
-        <w:rPr>
-          <w:rFonts w:hint="eastAsia"/>
-        </w:rPr>
-        <w:t>irst,</w:t>
-      </w:r>
-      <w:r>
-        <w:rPr>
-          <w:rFonts w:hint="eastAsia"/>
-        </w:rPr>
-        <w:t xml:space="preserve"> </w:t>
-      </w:r>
-      <w:r>
-        <w:rPr>
-          <w:rFonts w:hint="eastAsia"/>
-        </w:rPr>
-        <w:t>establish</w:t>
-      </w:r>
-      <w:r>
-        <w:rPr>
-          <w:rFonts w:hint="eastAsia"/>
-        </w:rPr>
-        <w:t xml:space="preserve"> the </w:t>
-      </w:r>
-      <w:proofErr w:type="spellStart"/>
-      <w:r>
-        <w:rPr>
-          <w:rFonts w:hint="eastAsia"/>
-        </w:rPr>
-        <w:t>equivalnt</w:t>
-      </w:r>
-      <w:proofErr w:type="spellEnd"/>
-      <w:r>
-        <w:rPr>
-          <w:rFonts w:hint="eastAsia"/>
-        </w:rPr>
-        <w:t xml:space="preserve"> control</w:t>
-      </w:r>
-      <w:r>
-        <w:rPr>
-          <w:rFonts w:hint="eastAsia"/>
-        </w:rPr>
-        <w:t>, which</w:t>
-      </w:r>
-      <w:r>
-        <w:rPr>
-          <w:rFonts w:hint="eastAsia"/>
-        </w:rPr>
-        <w:t xml:space="preserve"> </w:t>
-      </w:r>
-      <w:r>
-        <w:rPr>
-          <w:rFonts w:hint="eastAsia"/>
-        </w:rPr>
-        <w:t xml:space="preserve">ensures </w:t>
-      </w:r>
-      <w:r>
-        <w:rPr>
-          <w:position w:val="-6"/>
-        </w:rPr>
-        <w:object w:dxaOrig="499" w:dyaOrig="240" w14:anchorId="6DA9201D">
-          <v:shape id="_x0000_i1075" type="#_x0000_t75" style="width:24.2pt;height:12.1pt" o:ole="">
-            <v:imagedata r:id="rId106" o:title=""/>
-          </v:shape>
-          <o:OLEObject Type="Embed" ProgID="Equation.DSMT4" ShapeID="_x0000_i1075" DrawAspect="Content" ObjectID="_1786218928" r:id="rId107"/>
-        </w:object>
-      </w:r>
-      <w:r>
-        <w:rPr>
-          <w:rFonts w:hint="eastAsia"/>
-        </w:rPr>
-        <w:t xml:space="preserve"> under the </w:t>
-      </w:r>
-      <w:proofErr w:type="spellStart"/>
-      <w:r>
-        <w:rPr>
-          <w:rFonts w:hint="eastAsia"/>
-        </w:rPr>
-        <w:t>assumtion</w:t>
-      </w:r>
-      <w:proofErr w:type="spellEnd"/>
-      <w:r>
-        <w:rPr>
-          <w:rFonts w:hint="eastAsia"/>
-        </w:rPr>
-        <w:t xml:space="preserve"> of no </w:t>
-      </w:r>
-      <w:r>
-        <w:rPr>
-          <w:rFonts w:hint="eastAsia"/>
-        </w:rPr>
-        <w:t>disturbances</w:t>
-      </w:r>
-      <w:r>
-        <w:rPr>
-          <w:rFonts w:hint="eastAsia"/>
-        </w:rPr>
-        <w:t xml:space="preserve"> and </w:t>
-      </w:r>
-      <w:r>
-        <w:rPr>
-          <w:rFonts w:hint="eastAsia"/>
-        </w:rPr>
-        <w:t>can be determined</w:t>
-      </w:r>
-      <w:r>
-        <w:rPr>
-          <w:rFonts w:hint="eastAsia"/>
-        </w:rPr>
-        <w:t xml:space="preserve"> by</w:t>
-      </w:r>
-      <w:r>
-        <w:rPr>
-          <w:rFonts w:hint="eastAsia"/>
-        </w:rPr>
-        <w:t xml:space="preserve"> imposing </w:t>
-      </w:r>
-      <w:r>
-        <w:rPr>
-          <w:position w:val="-6"/>
-        </w:rPr>
-        <w:object w:dxaOrig="499" w:dyaOrig="300" w14:anchorId="5C546ED8">
-          <v:shape id="_x0000_i1076" type="#_x0000_t75" style="width:24.2pt;height:15pt" o:ole="">
-            <v:imagedata r:id="rId108" o:title=""/>
-          </v:shape>
-          <o:OLEObject Type="Embed" ProgID="Equation.DSMT4" ShapeID="_x0000_i1076" DrawAspect="Content" ObjectID="_1786218929" r:id="rId109"/>
-        </w:object>
-      </w:r>
-      <w:r>
-        <w:rPr>
-          <w:rFonts w:hint="eastAsia"/>
-        </w:rPr>
-        <w:t>.</w:t>
-      </w:r>
-      <w:r>
-        <w:rPr>
-          <w:rFonts w:hint="eastAsia"/>
-        </w:rPr>
-        <w:t xml:space="preserve"> </w:t>
-      </w:r>
-      <w:r>
-        <w:rPr>
-          <w:rFonts w:hint="eastAsia"/>
-        </w:rPr>
-        <w:t>Next, add a switching term to eliminate disturbances</w:t>
-      </w:r>
-    </w:p>
-    <w:p>
-      <w:pPr>
-        <w:pStyle w:val="Body"/>
-        <w:ind w:firstLine="0"/>
-      </w:pPr>
     </w:p>
     <w:tbl>
       <w:tblPr>
-        <w:tblW w:w="5404" w:type="dxa"/>
-        <w:tblLayout w:type="fixed"/>
+        <w:tblW w:w="5409" w:type="dxa"/>
         <w:tblLook w:val="04A0" w:firstRow="1" w:lastRow="0" w:firstColumn="1" w:lastColumn="0" w:noHBand="0" w:noVBand="1"/>
       </w:tblPr>
       <w:tblGrid>
-        <w:gridCol w:w="4416"/>
+        <w:gridCol w:w="4425"/>
         <w:gridCol w:w="494"/>
-        <w:gridCol w:w="494"/>
+        <w:gridCol w:w="490"/>
       </w:tblGrid>
       <w:tr>
+        <w:trPr>
+          <w:gridAfter w:val="1"/>
+          <w:wAfter w:w="494" w:type="dxa"/>
+        </w:trPr>
         <w:tc>
           <w:tcPr>
-            <w:tcW w:w="4416" w:type="dxa"/>
+            <w:tcW w:w="4421" w:type="dxa"/>
             <w:shd w:val="clear" w:color="auto" w:fill="auto"/>
           </w:tcPr>
           <w:p>
@@ -5697,11 +5658,11 @@
               <w:rPr>
                 <w:position w:val="-26"/>
               </w:rPr>
-              <w:object w:dxaOrig="4200" w:dyaOrig="600" w14:anchorId="79A833A7">
-                <v:shape id="_x0000_i1077" type="#_x0000_t75" style="width:210.25pt;height:29.95pt" o:ole="">
-                  <v:imagedata r:id="rId110" o:title=""/>
+              <w:object w:dxaOrig="4200" w:dyaOrig="600" w14:anchorId="5F2F0BFE">
+                <v:shape id="_x0000_i1078" type="#_x0000_t75" style="width:210.4pt;height:30pt" o:ole="">
+                  <v:imagedata r:id="rId98" o:title=""/>
                 </v:shape>
-                <o:OLEObject Type="Embed" ProgID="Equation.DSMT4" ShapeID="_x0000_i1077" DrawAspect="Content" ObjectID="_1786218930" r:id="rId111"/>
+                <o:OLEObject Type="Embed" ProgID="Equation.DSMT4" ShapeID="_x0000_i1078" DrawAspect="Content" ObjectID="_1786284763" r:id="rId112"/>
               </w:object>
             </w:r>
           </w:p>
@@ -5709,12 +5670,364 @@
         <w:tc>
           <w:tcPr>
             <w:tcW w:w="494" w:type="dxa"/>
+            <w:shd w:val="clear" w:color="auto" w:fill="auto"/>
+            <w:vAlign w:val="center"/>
           </w:tcPr>
           <w:p>
             <w:pPr>
               <w:pStyle w:val="Body"/>
               <w:ind w:firstLine="0"/>
               <w:jc w:val="right"/>
+            </w:pPr>
+            <w:r>
+              <w:rPr>
+                <w:rFonts w:hint="eastAsia"/>
+              </w:rPr>
+              <w:t>(X)</w:t>
+            </w:r>
+          </w:p>
+        </w:tc>
+      </w:tr>
+      <w:tr>
+        <w:trPr>
+          <w:gridAfter w:val="1"/>
+          <w:wAfter w:w="494" w:type="dxa"/>
+        </w:trPr>
+        <w:tc>
+          <w:tcPr>
+            <w:tcW w:w="4421" w:type="dxa"/>
+            <w:shd w:val="clear" w:color="auto" w:fill="auto"/>
+          </w:tcPr>
+          <w:p>
+            <w:pPr>
+              <w:pStyle w:val="Body"/>
+              <w:ind w:firstLine="0"/>
+            </w:pPr>
+            <w:r>
+              <w:rPr>
+                <w:rFonts w:hint="eastAsia"/>
+              </w:rPr>
+              <w:t>Where Md is added to re</w:t>
+            </w:r>
+            <w:r>
+              <w:t>present</w:t>
+            </w:r>
+            <w:r>
+              <w:rPr>
+                <w:rFonts w:hint="eastAsia"/>
+              </w:rPr>
+              <w:t xml:space="preserve"> disturbances. </w:t>
+            </w:r>
+            <w:r>
+              <w:t>T</w:t>
+            </w:r>
+            <w:r>
+              <w:rPr>
+                <w:rFonts w:hint="eastAsia"/>
+              </w:rPr>
+              <w:t>he term Mx, which can be controlled using brak</w:t>
+            </w:r>
+            <w:r>
+              <w:rPr>
+                <w:rFonts w:hint="eastAsia"/>
+              </w:rPr>
+              <w:t>ing</w:t>
+            </w:r>
+            <w:r>
+              <w:rPr>
+                <w:rFonts w:hint="eastAsia"/>
+              </w:rPr>
+              <w:t xml:space="preserve"> and acceleration, is treated as </w:t>
+            </w:r>
+            <w:proofErr w:type="gramStart"/>
+            <w:r>
+              <w:rPr>
+                <w:rFonts w:hint="eastAsia"/>
+              </w:rPr>
+              <w:t>an</w:t>
+            </w:r>
+            <w:proofErr w:type="gramEnd"/>
+            <w:r>
+              <w:rPr>
+                <w:rFonts w:hint="eastAsia"/>
+              </w:rPr>
+              <w:t xml:space="preserve"> control input. my is </w:t>
+            </w:r>
+            <w:r>
+              <w:rPr>
+                <w:rFonts w:hint="eastAsia"/>
+              </w:rPr>
+              <w:t>associated</w:t>
+            </w:r>
+            <w:r>
+              <w:rPr>
+                <w:rFonts w:hint="eastAsia"/>
+              </w:rPr>
+              <w:t xml:space="preserve"> with lateral forces that</w:t>
+            </w:r>
+            <w:r>
+              <w:rPr>
+                <w:rFonts w:hint="eastAsia"/>
+              </w:rPr>
+              <w:t xml:space="preserve"> are</w:t>
+            </w:r>
+            <w:r>
+              <w:rPr>
+                <w:rFonts w:hint="eastAsia"/>
+              </w:rPr>
+              <w:t xml:space="preserve"> difficult to achieve.</w:t>
+            </w:r>
+            <w:r>
+              <w:rPr>
+                <w:rFonts w:hint="eastAsia"/>
+              </w:rPr>
+              <w:t xml:space="preserve"> </w:t>
+            </w:r>
+            <w:r>
+              <w:rPr>
+                <w:rFonts w:hint="eastAsia"/>
+              </w:rPr>
+              <w:t>To address this term, many researches</w:t>
+            </w:r>
+            <w:r>
+              <w:rPr>
+                <w:rFonts w:hint="eastAsia"/>
+              </w:rPr>
+              <w:t xml:space="preserve"> </w:t>
+            </w:r>
+            <w:proofErr w:type="gramStart"/>
+            <w:r>
+              <w:rPr>
+                <w:rFonts w:hint="eastAsia"/>
+              </w:rPr>
+              <w:t xml:space="preserve">have </w:t>
+            </w:r>
+            <w:r>
+              <w:rPr>
+                <w:rFonts w:hint="eastAsia"/>
+              </w:rPr>
+              <w:t xml:space="preserve"> designed</w:t>
+            </w:r>
+            <w:proofErr w:type="gramEnd"/>
+            <w:r>
+              <w:rPr>
+                <w:rFonts w:hint="eastAsia"/>
+              </w:rPr>
+              <w:t xml:space="preserve"> observer</w:t>
+            </w:r>
+            <w:r>
+              <w:rPr>
+                <w:rFonts w:hint="eastAsia"/>
+              </w:rPr>
+              <w:t>s</w:t>
+            </w:r>
+            <w:r>
+              <w:rPr>
+                <w:rFonts w:hint="eastAsia"/>
+              </w:rPr>
+              <w:t xml:space="preserve"> or treat</w:t>
+            </w:r>
+            <w:r>
+              <w:rPr>
+                <w:rFonts w:hint="eastAsia"/>
+              </w:rPr>
+              <w:t>ed</w:t>
+            </w:r>
+            <w:r>
+              <w:rPr>
+                <w:rFonts w:hint="eastAsia"/>
+              </w:rPr>
+              <w:t xml:space="preserve"> it as</w:t>
+            </w:r>
+            <w:r>
+              <w:rPr>
+                <w:rFonts w:hint="eastAsia"/>
+              </w:rPr>
+              <w:t xml:space="preserve"> an</w:t>
+            </w:r>
+            <w:r>
+              <w:rPr>
+                <w:rFonts w:hint="eastAsia"/>
+              </w:rPr>
+              <w:t xml:space="preserve"> </w:t>
+            </w:r>
+            <w:r>
+              <w:t>uncertainty</w:t>
+            </w:r>
+            <w:r>
+              <w:rPr>
+                <w:rFonts w:hint="eastAsia"/>
+              </w:rPr>
+              <w:t xml:space="preserve">. this paper </w:t>
+            </w:r>
+            <w:proofErr w:type="spellStart"/>
+            <w:r>
+              <w:rPr>
+                <w:rFonts w:hint="eastAsia"/>
+              </w:rPr>
+              <w:t>empolys</w:t>
+            </w:r>
+            <w:proofErr w:type="spellEnd"/>
+            <w:r>
+              <w:rPr>
+                <w:rFonts w:hint="eastAsia"/>
+              </w:rPr>
+              <w:t xml:space="preserve"> an AEKF as the observer.</w:t>
+            </w:r>
+            <w:r>
+              <w:rPr>
+                <w:rFonts w:hint="eastAsia"/>
+              </w:rPr>
+              <w:t xml:space="preserve"> </w:t>
+            </w:r>
+            <w:r>
+              <w:rPr>
+                <w:rFonts w:hint="eastAsia"/>
+              </w:rPr>
+              <w:t xml:space="preserve">for getting </w:t>
+            </w:r>
+            <w:proofErr w:type="spellStart"/>
+            <w:r>
+              <w:rPr>
+                <w:rFonts w:hint="eastAsia"/>
+              </w:rPr>
+              <w:t>equivanlt</w:t>
+            </w:r>
+            <w:proofErr w:type="spellEnd"/>
+            <w:r>
+              <w:rPr>
+                <w:rFonts w:hint="eastAsia"/>
+              </w:rPr>
+              <w:t xml:space="preserve"> control input, neglecting Md,</w:t>
+            </w:r>
+            <w:r>
+              <w:rPr>
+                <w:rFonts w:hint="eastAsia"/>
+              </w:rPr>
+              <w:t xml:space="preserve"> </w:t>
+            </w:r>
+            <w:r>
+              <w:rPr>
+                <w:rFonts w:hint="eastAsia"/>
+              </w:rPr>
+              <w:t xml:space="preserve">the </w:t>
+            </w:r>
+            <w:proofErr w:type="spellStart"/>
+            <w:r>
+              <w:rPr>
+                <w:rFonts w:hint="eastAsia"/>
+              </w:rPr>
+              <w:t>equivalnt</w:t>
+            </w:r>
+            <w:proofErr w:type="spellEnd"/>
+            <w:r>
+              <w:rPr>
+                <w:rFonts w:hint="eastAsia"/>
+              </w:rPr>
+              <w:t xml:space="preserve"> </w:t>
+            </w:r>
+            <w:r>
+              <w:rPr>
+                <w:rFonts w:hint="eastAsia"/>
+              </w:rPr>
+              <w:t>contro</w:t>
+            </w:r>
+            <w:r>
+              <w:rPr>
+                <w:rFonts w:hint="eastAsia"/>
+              </w:rPr>
+              <w:t>l</w:t>
+            </w:r>
+            <w:r>
+              <w:rPr>
+                <w:rFonts w:hint="eastAsia"/>
+              </w:rPr>
+              <w:t xml:space="preserve"> input defined </w:t>
+            </w:r>
+            <w:r>
+              <w:rPr>
+                <w:rFonts w:hint="eastAsia"/>
+              </w:rPr>
+              <w:t>Eq.(X</w:t>
+            </w:r>
+            <w:proofErr w:type="gramStart"/>
+            <w:r>
+              <w:rPr>
+                <w:rFonts w:hint="eastAsia"/>
+              </w:rPr>
+              <w:t xml:space="preserve">)  </w:t>
+            </w:r>
+            <w:r>
+              <w:rPr>
+                <w:rFonts w:hint="eastAsia"/>
+              </w:rPr>
+              <w:t>(</w:t>
+            </w:r>
+            <w:proofErr w:type="gramEnd"/>
+            <w:r>
+              <w:rPr>
+                <w:rFonts w:hint="eastAsia"/>
+              </w:rPr>
+              <w:t>Liang</w:t>
+            </w:r>
+            <w:r>
+              <w:rPr>
+                <w:rFonts w:hint="eastAsia"/>
+              </w:rPr>
+              <w:t xml:space="preserve">, 2020; </w:t>
+            </w:r>
+            <w:r>
+              <w:rPr>
+                <w:rFonts w:hint="eastAsia"/>
+              </w:rPr>
+              <w:t>d</w:t>
+            </w:r>
+            <w:r>
+              <w:t>e Carvalho Pinheiro</w:t>
+            </w:r>
+            <w:r>
+              <w:rPr>
+                <w:rFonts w:hint="eastAsia"/>
+              </w:rPr>
+              <w:t xml:space="preserve">, 2023; </w:t>
+            </w:r>
+            <w:r>
+              <w:t>Zhang</w:t>
+            </w:r>
+            <w:r>
+              <w:rPr>
+                <w:rFonts w:hint="eastAsia"/>
+              </w:rPr>
+              <w:t xml:space="preserve">, 2020; </w:t>
+            </w:r>
+            <w:proofErr w:type="spellStart"/>
+            <w:r>
+              <w:t>Goggia</w:t>
+            </w:r>
+            <w:proofErr w:type="spellEnd"/>
+            <w:r>
+              <w:rPr>
+                <w:rFonts w:hint="eastAsia"/>
+              </w:rPr>
+              <w:t>, 2014</w:t>
+            </w:r>
+            <w:r>
+              <w:rPr>
+                <w:rFonts w:hint="eastAsia"/>
+              </w:rPr>
+              <w:t>)</w:t>
+            </w:r>
+            <w:r>
+              <w:rPr>
+                <w:rFonts w:hint="eastAsia"/>
+              </w:rPr>
+              <w:t>.</w:t>
+            </w:r>
+          </w:p>
+          <w:p>
+            <w:pPr>
+              <w:pStyle w:val="Body"/>
+              <w:ind w:firstLine="0"/>
             </w:pPr>
           </w:p>
         </w:tc>
@@ -5730,19 +6043,13 @@
               <w:ind w:firstLine="0"/>
               <w:jc w:val="right"/>
             </w:pPr>
-            <w:r>
-              <w:rPr>
-                <w:rFonts w:hint="eastAsia"/>
-              </w:rPr>
-              <w:t>(X)</w:t>
-            </w:r>
           </w:p>
         </w:tc>
       </w:tr>
       <w:tr>
         <w:tc>
           <w:tcPr>
-            <w:tcW w:w="4416" w:type="dxa"/>
+            <w:tcW w:w="4421" w:type="dxa"/>
             <w:shd w:val="clear" w:color="auto" w:fill="auto"/>
           </w:tcPr>
           <w:p>
@@ -5754,11 +6061,11 @@
               <w:rPr>
                 <w:position w:val="-12"/>
               </w:rPr>
-              <w:object w:dxaOrig="3620" w:dyaOrig="320" w14:anchorId="44D28C39">
-                <v:shape id="_x0000_i1078" type="#_x0000_t75" style="width:180.85pt;height:16.15pt" o:ole="">
-                  <v:imagedata r:id="rId112" o:title=""/>
+              <w:object w:dxaOrig="2299" w:dyaOrig="320" w14:anchorId="1B46C26E">
+                <v:shape id="_x0000_i1079" type="#_x0000_t75" style="width:114.8pt;height:16pt" o:ole="">
+                  <v:imagedata r:id="rId113" o:title=""/>
                 </v:shape>
-                <o:OLEObject Type="Embed" ProgID="Equation.DSMT4" ShapeID="_x0000_i1078" DrawAspect="Content" ObjectID="_1786218931" r:id="rId113"/>
+                <o:OLEObject Type="Embed" ProgID="Equation.DSMT4" ShapeID="_x0000_i1079" DrawAspect="Content" ObjectID="_1786284764" r:id="rId114"/>
               </w:object>
             </w:r>
           </w:p>
@@ -5773,6 +6080,12 @@
               <w:ind w:firstLine="0"/>
               <w:jc w:val="right"/>
             </w:pPr>
+            <w:r>
+              <w:rPr>
+                <w:rFonts w:hint="eastAsia"/>
+              </w:rPr>
+              <w:t>(X)</w:t>
+            </w:r>
           </w:p>
         </w:tc>
         <w:tc>
@@ -5784,22 +6097,125 @@
           <w:p>
             <w:pPr>
               <w:pStyle w:val="Body"/>
-              <w:ind w:firstLine="0"/>
-              <w:jc w:val="right"/>
+              <w:ind w:right="400" w:firstLine="0"/>
             </w:pPr>
-            <w:r>
-              <w:rPr>
-                <w:rFonts w:hint="eastAsia"/>
-              </w:rPr>
-              <w:t>(X)</w:t>
-            </w:r>
           </w:p>
         </w:tc>
       </w:tr>
+    </w:tbl>
+    <w:p>
+      <w:pPr>
+        <w:pStyle w:val="Body"/>
+        <w:ind w:firstLine="0"/>
+      </w:pPr>
+    </w:p>
+    <w:p>
+      <w:pPr>
+        <w:pStyle w:val="Body"/>
+        <w:ind w:firstLine="0"/>
+      </w:pPr>
+      <w:r>
+        <w:rPr>
+          <w:rFonts w:hint="eastAsia"/>
+        </w:rPr>
+        <w:t xml:space="preserve">Originally, </w:t>
+      </w:r>
+      <w:proofErr w:type="spellStart"/>
+      <w:r>
+        <w:rPr>
+          <w:rFonts w:hint="eastAsia"/>
+        </w:rPr>
+        <w:t>sigum</w:t>
+      </w:r>
+      <w:proofErr w:type="spellEnd"/>
+      <w:r>
+        <w:rPr>
+          <w:rFonts w:hint="eastAsia"/>
+        </w:rPr>
+        <w:t xml:space="preserve"> function </w:t>
+      </w:r>
+      <w:r>
+        <w:rPr>
+          <w:rFonts w:hint="eastAsia"/>
+        </w:rPr>
+        <w:t>is incorporated into the control input as a</w:t>
+      </w:r>
+      <w:r>
+        <w:rPr>
+          <w:rFonts w:hint="eastAsia"/>
+        </w:rPr>
+        <w:t xml:space="preserve"> switching term. However, </w:t>
+      </w:r>
+      <w:r>
+        <w:rPr>
+          <w:rFonts w:hint="eastAsia"/>
+        </w:rPr>
+        <w:t xml:space="preserve">to </w:t>
+      </w:r>
+      <w:r>
+        <w:rPr>
+          <w:rFonts w:hint="eastAsia"/>
+        </w:rPr>
+        <w:t>reduce the</w:t>
+      </w:r>
+      <w:r>
+        <w:rPr>
+          <w:rFonts w:hint="eastAsia"/>
+        </w:rPr>
+        <w:t xml:space="preserve"> chattering phenomenon, the signum function can be replaced by </w:t>
+      </w:r>
+      <w:r>
+        <w:rPr>
+          <w:rFonts w:hint="eastAsia"/>
+        </w:rPr>
+        <w:t>a</w:t>
+      </w:r>
+      <w:r>
+        <w:rPr>
+          <w:rFonts w:hint="eastAsia"/>
+        </w:rPr>
+        <w:t xml:space="preserve"> saturation </w:t>
+      </w:r>
+      <w:proofErr w:type="gramStart"/>
+      <w:r>
+        <w:rPr>
+          <w:rFonts w:hint="eastAsia"/>
+        </w:rPr>
+        <w:t>function.</w:t>
+      </w:r>
+      <w:r>
+        <w:rPr>
+          <w:rFonts w:hint="eastAsia"/>
+        </w:rPr>
+        <w:t>[</w:t>
+      </w:r>
+      <w:proofErr w:type="gramEnd"/>
+      <w:r>
+        <w:rPr>
+          <w:rFonts w:hint="eastAsia"/>
+        </w:rPr>
+        <w:t>x5]</w:t>
+      </w:r>
+    </w:p>
+    <w:p>
+      <w:pPr>
+        <w:pStyle w:val="Body"/>
+        <w:ind w:firstLine="0"/>
+      </w:pPr>
+    </w:p>
+    <w:tbl>
+      <w:tblPr>
+        <w:tblW w:w="5409" w:type="dxa"/>
+        <w:tblLook w:val="04A0" w:firstRow="1" w:lastRow="0" w:firstColumn="1" w:lastColumn="0" w:noHBand="0" w:noVBand="1"/>
+      </w:tblPr>
+      <w:tblGrid>
+        <w:gridCol w:w="4865"/>
+        <w:gridCol w:w="544"/>
+      </w:tblGrid>
       <w:tr>
         <w:tc>
           <w:tcPr>
-            <w:tcW w:w="4416" w:type="dxa"/>
+            <w:tcW w:w="4421" w:type="dxa"/>
             <w:shd w:val="clear" w:color="auto" w:fill="auto"/>
           </w:tcPr>
           <w:p>
@@ -5811,11 +6227,11 @@
               <w:rPr>
                 <w:position w:val="-12"/>
               </w:rPr>
-              <w:object w:dxaOrig="2299" w:dyaOrig="320" w14:anchorId="1B46C26E">
-                <v:shape id="_x0000_i1079" type="#_x0000_t75" style="width:114.6pt;height:16.15pt" o:ole="">
-                  <v:imagedata r:id="rId114" o:title=""/>
+              <w:object w:dxaOrig="2299" w:dyaOrig="320" w14:anchorId="3804A24D">
+                <v:shape id="_x0000_i1080" type="#_x0000_t75" style="width:114.8pt;height:16pt" o:ole="">
+                  <v:imagedata r:id="rId113" o:title=""/>
                 </v:shape>
-                <o:OLEObject Type="Embed" ProgID="Equation.DSMT4" ShapeID="_x0000_i1079" DrawAspect="Content" ObjectID="_1786218932" r:id="rId115"/>
+                <o:OLEObject Type="Embed" ProgID="Equation.DSMT4" ShapeID="_x0000_i1080" DrawAspect="Content" ObjectID="_1786284765" r:id="rId115"/>
               </w:object>
             </w:r>
           </w:p>
@@ -5830,20 +6246,6 @@
               <w:ind w:firstLine="0"/>
               <w:jc w:val="right"/>
             </w:pPr>
-          </w:p>
-        </w:tc>
-        <w:tc>
-          <w:tcPr>
-            <w:tcW w:w="494" w:type="dxa"/>
-            <w:shd w:val="clear" w:color="auto" w:fill="auto"/>
-            <w:vAlign w:val="center"/>
-          </w:tcPr>
-          <w:p>
-            <w:pPr>
-              <w:pStyle w:val="Body"/>
-              <w:ind w:firstLine="0"/>
-              <w:jc w:val="right"/>
-            </w:pPr>
             <w:r>
               <w:rPr>
                 <w:rFonts w:hint="eastAsia"/>
@@ -5879,10 +6281,10 @@
           <w:position w:val="-4"/>
         </w:rPr>
         <w:object w:dxaOrig="240" w:dyaOrig="220" w14:anchorId="0EE45910">
-          <v:shape id="_x0000_i1080" type="#_x0000_t75" style="width:12.1pt;height:10.95pt" o:ole="">
+          <v:shape id="_x0000_i1081" type="#_x0000_t75" style="width:12pt;height:10.8pt" o:ole="">
             <v:imagedata r:id="rId116" o:title=""/>
           </v:shape>
-          <o:OLEObject Type="Embed" ProgID="Equation.DSMT4" ShapeID="_x0000_i1080" DrawAspect="Content" ObjectID="_1786218933" r:id="rId117"/>
+          <o:OLEObject Type="Embed" ProgID="Equation.DSMT4" ShapeID="_x0000_i1081" DrawAspect="Content" ObjectID="_1786284766" r:id="rId117"/>
         </w:object>
       </w:r>
       <w:r>
@@ -5928,10 +6330,10 @@
           <w:position w:val="-10"/>
         </w:rPr>
         <w:object w:dxaOrig="340" w:dyaOrig="300" w14:anchorId="7A465B62">
-          <v:shape id="_x0000_i1081" type="#_x0000_t75" style="width:17.3pt;height:15pt" o:ole="">
+          <v:shape id="_x0000_i1082" type="#_x0000_t75" style="width:17.2pt;height:15.2pt" o:ole="">
             <v:imagedata r:id="rId118" o:title=""/>
           </v:shape>
-          <o:OLEObject Type="Embed" ProgID="Equation.DSMT4" ShapeID="_x0000_i1081" DrawAspect="Content" ObjectID="_1786218934" r:id="rId119"/>
+          <o:OLEObject Type="Embed" ProgID="Equation.DSMT4" ShapeID="_x0000_i1082" DrawAspect="Content" ObjectID="_1786284767" r:id="rId119"/>
         </w:object>
       </w:r>
       <w:r>
@@ -5965,10 +6367,10 @@
           <w:position w:val="-12"/>
         </w:rPr>
         <w:object w:dxaOrig="580" w:dyaOrig="320" w14:anchorId="692E0339">
-          <v:shape id="_x0000_i1082" type="#_x0000_t75" style="width:29.4pt;height:16.15pt" o:ole="">
+          <v:shape id="_x0000_i1083" type="#_x0000_t75" style="width:29.6pt;height:16pt" o:ole="">
             <v:imagedata r:id="rId120" o:title=""/>
           </v:shape>
-          <o:OLEObject Type="Embed" ProgID="Equation.DSMT4" ShapeID="_x0000_i1082" DrawAspect="Content" ObjectID="_1786218935" r:id="rId121"/>
+          <o:OLEObject Type="Embed" ProgID="Equation.DSMT4" ShapeID="_x0000_i1083" DrawAspect="Content" ObjectID="_1786284768" r:id="rId121"/>
         </w:object>
       </w:r>
       <w:r>
@@ -6046,10 +6448,10 @@
           <w:position w:val="-12"/>
         </w:rPr>
         <w:object w:dxaOrig="1060" w:dyaOrig="320" w14:anchorId="186A3765">
-          <v:shape id="_x0000_i1083" type="#_x0000_t75" style="width:53pt;height:16.15pt" o:ole="">
+          <v:shape id="_x0000_i1084" type="#_x0000_t75" style="width:53.2pt;height:16pt" o:ole="">
             <v:imagedata r:id="rId122" o:title=""/>
           </v:shape>
-          <o:OLEObject Type="Embed" ProgID="Equation.DSMT4" ShapeID="_x0000_i1083" DrawAspect="Content" ObjectID="_1786218936" r:id="rId123"/>
+          <o:OLEObject Type="Embed" ProgID="Equation.DSMT4" ShapeID="_x0000_i1084" DrawAspect="Content" ObjectID="_1786284769" r:id="rId123"/>
         </w:object>
       </w:r>
       <w:r>
@@ -6085,10 +6487,10 @@
                 <w:position w:val="-148"/>
               </w:rPr>
               <w:object w:dxaOrig="3100" w:dyaOrig="3060" w14:anchorId="03E34EE2">
-                <v:shape id="_x0000_i1084" type="#_x0000_t75" style="width:139.95pt;height:138.25pt" o:ole="">
+                <v:shape id="_x0000_i1085" type="#_x0000_t75" style="width:140pt;height:138.4pt" o:ole="">
                   <v:imagedata r:id="rId124" o:title=""/>
                 </v:shape>
-                <o:OLEObject Type="Embed" ProgID="Equation.DSMT4" ShapeID="_x0000_i1084" DrawAspect="Content" ObjectID="_1786218937" r:id="rId125"/>
+                <o:OLEObject Type="Embed" ProgID="Equation.DSMT4" ShapeID="_x0000_i1085" DrawAspect="Content" ObjectID="_1786284770" r:id="rId125"/>
               </w:object>
             </w:r>
           </w:p>
@@ -6184,13 +6586,26 @@
         <w:rPr>
           <w:rFonts w:hint="eastAsia"/>
         </w:rPr>
+        <w:lastRenderedPageBreak/>
         <w:t xml:space="preserve">In </w:t>
       </w:r>
       <w:r>
         <w:rPr>
           <w:rFonts w:hint="eastAsia"/>
         </w:rPr>
-        <w:t>Section 2.1</w:t>
+        <w:t xml:space="preserve">Section </w:t>
+      </w:r>
+      <w:r>
+        <w:rPr>
+          <w:rFonts w:hint="eastAsia"/>
+        </w:rPr>
+        <w:t>3</w:t>
+      </w:r>
+      <w:r>
+        <w:rPr>
+          <w:rFonts w:hint="eastAsia"/>
+        </w:rPr>
+        <w:t>.1</w:t>
       </w:r>
       <w:r>
         <w:rPr>
@@ -6202,7 +6617,13 @@
         <w:rPr>
           <w:rFonts w:hint="eastAsia"/>
         </w:rPr>
-        <w:t xml:space="preserve"> desired momentum is generated by SMC</w:t>
+        <w:t xml:space="preserve"> desired momentum is generated by </w:t>
+      </w:r>
+      <w:r>
+        <w:rPr>
+          <w:rFonts w:hint="eastAsia"/>
+        </w:rPr>
+        <w:t>FOSM</w:t>
       </w:r>
       <w:r>
         <w:rPr>
@@ -6217,7 +6638,19 @@
         <w:rPr>
           <w:rFonts w:hint="eastAsia"/>
         </w:rPr>
-        <w:t>o achieve this</w:t>
+        <w:t>he vehicle, t</w:t>
+      </w:r>
+      <w:r>
+        <w:rPr>
+          <w:rFonts w:hint="eastAsia"/>
+        </w:rPr>
+        <w:t xml:space="preserve">o achieve </w:t>
+      </w:r>
+      <w:r>
+        <w:rPr>
+          <w:rFonts w:hint="eastAsia"/>
+        </w:rPr>
+        <w:t>this</w:t>
       </w:r>
       <w:r>
         <w:rPr>
@@ -6238,10 +6671,19 @@
         <w:rPr>
           <w:rFonts w:hint="eastAsia"/>
         </w:rPr>
-        <w:t xml:space="preserve"> the </w:t>
-      </w:r>
-      <w:r>
-        <w:t>vehicle</w:t>
+        <w:t xml:space="preserve"> utili</w:t>
+      </w:r>
+      <w:r>
+        <w:rPr>
+          <w:rFonts w:hint="eastAsia"/>
+        </w:rPr>
+        <w:t>z</w:t>
+      </w:r>
+      <w:r>
+        <w:rPr>
+          <w:rFonts w:hint="eastAsia"/>
+        </w:rPr>
+        <w:t>es</w:t>
       </w:r>
       <w:r>
         <w:rPr>
@@ -6253,19 +6695,25 @@
         <w:rPr>
           <w:rFonts w:hint="eastAsia"/>
         </w:rPr>
-        <w:t>utili</w:t>
-      </w:r>
-      <w:r>
-        <w:rPr>
-          <w:rFonts w:hint="eastAsia"/>
-        </w:rPr>
-        <w:t>z</w:t>
-      </w:r>
-      <w:r>
-        <w:rPr>
-          <w:rFonts w:hint="eastAsia"/>
-        </w:rPr>
-        <w:t>es</w:t>
+        <w:t xml:space="preserve">both </w:t>
+      </w:r>
+      <w:r>
+        <w:rPr>
+          <w:rFonts w:hint="eastAsia"/>
+        </w:rPr>
+        <w:t>steering and torque distributio</w:t>
+      </w:r>
+      <w:r>
+        <w:rPr>
+          <w:rFonts w:hint="eastAsia"/>
+        </w:rPr>
+        <w:t>n</w:t>
+      </w:r>
+      <w:r>
+        <w:rPr>
+          <w:rFonts w:hint="eastAsia"/>
+        </w:rPr>
+        <w:t>.</w:t>
       </w:r>
       <w:r>
         <w:rPr>
@@ -6274,28 +6722,16 @@
         <w:t xml:space="preserve"> </w:t>
       </w:r>
       <w:r>
-        <w:rPr>
-          <w:rFonts w:hint="eastAsia"/>
-        </w:rPr>
-        <w:t xml:space="preserve">both </w:t>
-      </w:r>
-      <w:r>
-        <w:rPr>
-          <w:rFonts w:hint="eastAsia"/>
-        </w:rPr>
-        <w:t>steering and torque distributio</w:t>
-      </w:r>
-      <w:r>
-        <w:rPr>
-          <w:rFonts w:hint="eastAsia"/>
-        </w:rPr>
-        <w:t>n</w:t>
-      </w:r>
-      <w:r>
-        <w:rPr>
-          <w:rFonts w:hint="eastAsia"/>
-        </w:rPr>
-        <w:t>.</w:t>
+        <w:t xml:space="preserve">However, the maximum momentum is </w:t>
+      </w:r>
+      <w:r>
+        <w:rPr>
+          <w:rFonts w:hint="eastAsia"/>
+        </w:rPr>
+        <w:t>limited</w:t>
+      </w:r>
+      <w:r>
+        <w:t xml:space="preserve"> by the frictional force between the tires and the road, which is determined by the frictional coefficient and the normal force.</w:t>
       </w:r>
       <w:r>
         <w:rPr>
@@ -6304,16 +6740,13 @@
         <w:t xml:space="preserve"> </w:t>
       </w:r>
       <w:r>
-        <w:t xml:space="preserve">However, the maximum momentum is </w:t>
-      </w:r>
-      <w:r>
-        <w:rPr>
-          <w:rFonts w:hint="eastAsia"/>
-        </w:rPr>
-        <w:t>limited</w:t>
-      </w:r>
-      <w:r>
-        <w:t xml:space="preserve"> by the frictional force between the tires and the road, which is determined by the frictional coefficient and the normal force.</w:t>
+        <w:t>T</w:t>
+      </w:r>
+      <w:r>
+        <w:rPr>
+          <w:rFonts w:hint="eastAsia"/>
+        </w:rPr>
+        <w:t>herefore,</w:t>
       </w:r>
       <w:r>
         <w:rPr>
@@ -6325,79 +6758,47 @@
         <w:rPr>
           <w:rFonts w:hint="eastAsia"/>
         </w:rPr>
-        <w:t xml:space="preserve">As a </w:t>
-      </w:r>
-      <w:proofErr w:type="gramStart"/>
-      <w:r>
-        <w:rPr>
-          <w:rFonts w:hint="eastAsia"/>
-        </w:rPr>
-        <w:t>result</w:t>
-      </w:r>
-      <w:proofErr w:type="gramEnd"/>
+        <w:t>t</w:t>
+      </w:r>
+      <w:r>
+        <w:rPr>
+          <w:rFonts w:hint="eastAsia"/>
+        </w:rPr>
+        <w:t xml:space="preserve">orque </w:t>
+      </w:r>
+      <w:proofErr w:type="spellStart"/>
+      <w:r>
+        <w:rPr>
+          <w:rFonts w:hint="eastAsia"/>
+        </w:rPr>
+        <w:t>distirubtion</w:t>
+      </w:r>
+      <w:proofErr w:type="spellEnd"/>
       <w:r>
         <w:rPr>
           <w:rFonts w:hint="eastAsia"/>
         </w:rPr>
         <w:t xml:space="preserve"> </w:t>
       </w:r>
-      <w:r>
-        <w:rPr>
-          <w:rFonts w:hint="eastAsia"/>
-        </w:rPr>
-        <w:t xml:space="preserve">various </w:t>
-      </w:r>
-      <w:r>
-        <w:rPr>
-          <w:rFonts w:hint="eastAsia"/>
-        </w:rPr>
-        <w:t>distribution</w:t>
-      </w:r>
-      <w:r>
-        <w:rPr>
-          <w:rFonts w:hint="eastAsia"/>
-        </w:rPr>
-        <w:t xml:space="preserve"> </w:t>
-      </w:r>
       <w:proofErr w:type="spellStart"/>
       <w:r>
         <w:rPr>
           <w:rFonts w:hint="eastAsia"/>
         </w:rPr>
-        <w:t>startagies</w:t>
+        <w:t>startg</w:t>
+      </w:r>
+      <w:r>
+        <w:rPr>
+          <w:rFonts w:hint="eastAsia"/>
+        </w:rPr>
+        <w:t>ies</w:t>
       </w:r>
       <w:proofErr w:type="spellEnd"/>
       <w:r>
         <w:rPr>
           <w:rFonts w:hint="eastAsia"/>
         </w:rPr>
-        <w:t xml:space="preserve"> can be </w:t>
-      </w:r>
-      <w:r>
-        <w:rPr>
-          <w:rFonts w:hint="eastAsia"/>
-        </w:rPr>
-        <w:t xml:space="preserve">employed. </w:t>
-      </w:r>
-      <w:r>
-        <w:rPr>
-          <w:rFonts w:hint="eastAsia"/>
-        </w:rPr>
-        <w:t xml:space="preserve">[who </w:t>
-      </w:r>
-      <w:proofErr w:type="spellStart"/>
-      <w:r>
-        <w:rPr>
-          <w:rFonts w:hint="eastAsia"/>
-        </w:rPr>
-        <w:t>gonna</w:t>
-      </w:r>
-      <w:proofErr w:type="spellEnd"/>
-      <w:r>
-        <w:rPr>
-          <w:rFonts w:hint="eastAsia"/>
-        </w:rPr>
-        <w:t xml:space="preserve"> same, who </w:t>
+        <w:t xml:space="preserve"> has been </w:t>
       </w:r>
       <w:proofErr w:type="spellStart"/>
       <w:proofErr w:type="gramStart"/>
@@ -6405,36 +6806,163 @@
         <w:rPr>
           <w:rFonts w:hint="eastAsia"/>
         </w:rPr>
-        <w:t>gonna</w:t>
+        <w:t>development</w:t>
+      </w:r>
+      <w:r>
+        <w:rPr>
+          <w:rFonts w:hint="eastAsia"/>
+        </w:rPr>
+        <w:t>.using</w:t>
       </w:r>
       <w:proofErr w:type="spellEnd"/>
-      <w:r>
-        <w:rPr>
-          <w:rFonts w:hint="eastAsia"/>
-        </w:rPr>
-        <w:t xml:space="preserve">  adaptive</w:t>
-      </w:r>
       <w:proofErr w:type="gramEnd"/>
       <w:r>
         <w:rPr>
           <w:rFonts w:hint="eastAsia"/>
         </w:rPr>
-        <w:t>, references is here]</w:t>
-      </w:r>
-      <w:r>
-        <w:rPr>
-          <w:rFonts w:hint="eastAsia"/>
-        </w:rPr>
-        <w:t xml:space="preserve">. </w:t>
-      </w:r>
-      <w:r>
-        <w:t>I</w:t>
-      </w:r>
-      <w:r>
-        <w:rPr>
-          <w:rFonts w:hint="eastAsia"/>
-        </w:rPr>
-        <w:t>n this paper</w:t>
+        <w:t xml:space="preserve"> </w:t>
+      </w:r>
+      <w:r>
+        <w:rPr>
+          <w:rFonts w:hint="eastAsia"/>
+        </w:rPr>
+        <w:t>optimization-based control</w:t>
+      </w:r>
+      <w:r>
+        <w:rPr>
+          <w:rFonts w:hint="eastAsia"/>
+        </w:rPr>
+        <w:t>-</w:t>
+      </w:r>
+      <w:r>
+        <w:rPr>
+          <w:rFonts w:hint="eastAsia"/>
+        </w:rPr>
+        <w:t>allocation</w:t>
+      </w:r>
+      <w:r>
+        <w:rPr>
+          <w:rFonts w:hint="eastAsia"/>
+        </w:rPr>
+        <w:t xml:space="preserve">, it can be designed to achieve </w:t>
+      </w:r>
+      <w:r>
+        <w:t>a particular purpose</w:t>
+      </w:r>
+      <w:r>
+        <w:rPr>
+          <w:rFonts w:hint="eastAsia"/>
+        </w:rPr>
+        <w:t>.</w:t>
+      </w:r>
+      <w:r>
+        <w:rPr>
+          <w:rFonts w:hint="eastAsia"/>
+        </w:rPr>
+        <w:t xml:space="preserve"> </w:t>
+      </w:r>
+      <w:r>
+        <w:t>H</w:t>
+      </w:r>
+      <w:r>
+        <w:rPr>
+          <w:rFonts w:hint="eastAsia"/>
+        </w:rPr>
+        <w:t xml:space="preserve">owever, this paper distributes </w:t>
+      </w:r>
+      <w:r>
+        <w:rPr>
+          <w:rFonts w:hint="eastAsia"/>
+        </w:rPr>
+        <w:t>torque</w:t>
+      </w:r>
+      <w:r>
+        <w:rPr>
+          <w:rFonts w:hint="eastAsia"/>
+        </w:rPr>
+        <w:t xml:space="preserve"> </w:t>
+      </w:r>
+      <w:r>
+        <w:rPr>
+          <w:rFonts w:hint="eastAsia"/>
+        </w:rPr>
+        <w:t>equall</w:t>
+      </w:r>
+      <w:r>
+        <w:rPr>
+          <w:rFonts w:hint="eastAsia"/>
+        </w:rPr>
+        <w:t>y</w:t>
+      </w:r>
+      <w:r>
+        <w:rPr>
+          <w:rFonts w:hint="eastAsia"/>
+        </w:rPr>
+        <w:t xml:space="preserve"> for saving extra </w:t>
+      </w:r>
+      <w:proofErr w:type="spellStart"/>
+      <w:r>
+        <w:rPr>
+          <w:rFonts w:hint="eastAsia"/>
+        </w:rPr>
+        <w:t>computional</w:t>
+      </w:r>
+      <w:proofErr w:type="spellEnd"/>
+      <w:r>
+        <w:rPr>
+          <w:rFonts w:hint="eastAsia"/>
+        </w:rPr>
+        <w:t xml:space="preserve"> </w:t>
+      </w:r>
+      <w:proofErr w:type="gramStart"/>
+      <w:r>
+        <w:rPr>
+          <w:rFonts w:hint="eastAsia"/>
+        </w:rPr>
+        <w:t>power</w:t>
+      </w:r>
+      <w:r>
+        <w:rPr>
+          <w:rFonts w:hint="eastAsia"/>
+        </w:rPr>
+        <w:t>,</w:t>
+      </w:r>
+      <w:r>
+        <w:rPr>
+          <w:rFonts w:hint="eastAsia"/>
+        </w:rPr>
+        <w:t xml:space="preserve"> but</w:t>
+      </w:r>
+      <w:proofErr w:type="gramEnd"/>
+      <w:r>
+        <w:rPr>
+          <w:rFonts w:hint="eastAsia"/>
+        </w:rPr>
+        <w:t xml:space="preserve"> avoid the saturation part if</w:t>
+      </w:r>
+      <w:r>
+        <w:rPr>
+          <w:rFonts w:hint="eastAsia"/>
+        </w:rPr>
+        <w:t xml:space="preserve"> </w:t>
+      </w:r>
+      <w:r>
+        <w:rPr>
+          <w:rFonts w:hint="eastAsia"/>
+        </w:rPr>
+        <w:t xml:space="preserve">the </w:t>
+      </w:r>
+      <w:r>
+        <w:rPr>
+          <w:rFonts w:hint="eastAsia"/>
+        </w:rPr>
+        <w:t xml:space="preserve">tire force </w:t>
+      </w:r>
+      <w:r>
+        <w:rPr>
+          <w:rFonts w:hint="eastAsia"/>
+        </w:rPr>
+        <w:t>exceeds the maximum force</w:t>
       </w:r>
       <w:r>
         <w:rPr>
@@ -6446,122 +6974,53 @@
         <w:rPr>
           <w:rFonts w:hint="eastAsia"/>
         </w:rPr>
-        <w:t>torque</w:t>
-      </w:r>
-      <w:r>
-        <w:rPr>
-          <w:rFonts w:hint="eastAsia"/>
-        </w:rPr>
-        <w:t xml:space="preserve"> is </w:t>
+        <w:t xml:space="preserve">the excess value is </w:t>
+      </w:r>
+      <w:proofErr w:type="spellStart"/>
+      <w:r>
+        <w:t>edistributed</w:t>
+      </w:r>
+      <w:proofErr w:type="spellEnd"/>
+      <w:r>
+        <w:t xml:space="preserve"> to the other motor.</w:t>
+      </w:r>
+      <w:r>
+        <w:rPr>
+          <w:rFonts w:hint="eastAsia"/>
+        </w:rPr>
+        <w:t xml:space="preserve"> </w:t>
+      </w:r>
+      <w:r>
+        <w:t>T</w:t>
+      </w:r>
+      <w:r>
+        <w:rPr>
+          <w:rFonts w:hint="eastAsia"/>
+        </w:rPr>
+        <w:t xml:space="preserve">he maximum force is estimated </w:t>
+      </w:r>
+      <w:r>
+        <w:rPr>
+          <w:rFonts w:hint="eastAsia"/>
+        </w:rPr>
+        <w:t>using</w:t>
+      </w:r>
+      <w:r>
+        <w:t xml:space="preserve"> </w:t>
       </w:r>
       <w:proofErr w:type="gramStart"/>
       <w:r>
-        <w:t>generally</w:t>
-      </w:r>
-      <w:r>
-        <w:rPr>
-          <w:rFonts w:hint="eastAsia"/>
-        </w:rPr>
-        <w:t xml:space="preserve"> </w:t>
-      </w:r>
-      <w:r>
-        <w:rPr>
-          <w:rFonts w:hint="eastAsia"/>
-        </w:rPr>
-        <w:t xml:space="preserve"> distribute</w:t>
-      </w:r>
-      <w:r>
-        <w:rPr>
-          <w:rFonts w:hint="eastAsia"/>
-        </w:rPr>
-        <w:t>d</w:t>
+        <w:rPr>
+          <w:rFonts w:hint="eastAsia"/>
+        </w:rPr>
+        <w:t>Eq.(</w:t>
       </w:r>
       <w:proofErr w:type="gramEnd"/>
       <w:r>
         <w:rPr>
           <w:rFonts w:hint="eastAsia"/>
         </w:rPr>
-        <w:t xml:space="preserve"> equall</w:t>
-      </w:r>
-      <w:r>
-        <w:rPr>
-          <w:rFonts w:hint="eastAsia"/>
-        </w:rPr>
-        <w:t>y</w:t>
-      </w:r>
-      <w:r>
-        <w:rPr>
-          <w:rFonts w:hint="eastAsia"/>
-        </w:rPr>
-        <w:t>, but</w:t>
-      </w:r>
-      <w:r>
-        <w:rPr>
-          <w:rFonts w:hint="eastAsia"/>
-        </w:rPr>
-        <w:t xml:space="preserve"> if </w:t>
-      </w:r>
-      <w:r>
-        <w:rPr>
-          <w:rFonts w:hint="eastAsia"/>
-        </w:rPr>
-        <w:t xml:space="preserve">the </w:t>
-      </w:r>
-      <w:r>
-        <w:rPr>
-          <w:rFonts w:hint="eastAsia"/>
-        </w:rPr>
-        <w:t xml:space="preserve">tire force </w:t>
-      </w:r>
-      <w:r>
-        <w:rPr>
-          <w:rFonts w:hint="eastAsia"/>
-        </w:rPr>
-        <w:t>exceeds the maximum force</w:t>
-      </w:r>
-      <w:r>
-        <w:rPr>
-          <w:rFonts w:hint="eastAsia"/>
-        </w:rPr>
-        <w:t xml:space="preserve">, </w:t>
-      </w:r>
-      <w:r>
-        <w:rPr>
-          <w:rFonts w:hint="eastAsia"/>
-        </w:rPr>
-        <w:t xml:space="preserve">the excess value is </w:t>
-      </w:r>
-      <w:proofErr w:type="spellStart"/>
-      <w:r>
-        <w:t>edistributed</w:t>
-      </w:r>
-      <w:proofErr w:type="spellEnd"/>
-      <w:r>
-        <w:t xml:space="preserve"> to the other motor.</w:t>
-      </w:r>
-      <w:r>
-        <w:rPr>
-          <w:rFonts w:hint="eastAsia"/>
-        </w:rPr>
-        <w:t xml:space="preserve"> </w:t>
-      </w:r>
-      <w:r>
-        <w:t>T</w:t>
-      </w:r>
-      <w:r>
-        <w:rPr>
-          <w:rFonts w:hint="eastAsia"/>
-        </w:rPr>
-        <w:t xml:space="preserve">he maximum force is estimated </w:t>
-      </w:r>
-      <w:r>
-        <w:rPr>
-          <w:rFonts w:hint="eastAsia"/>
-        </w:rPr>
-        <w:t>using</w:t>
-      </w:r>
-      <w:r>
-        <w:t xml:space="preserve"> Fz</w:t>
+        <w:t>5)</w:t>
       </w:r>
       <w:r>
         <w:rPr>
@@ -6943,9 +7402,6 @@
         </w:rPr>
       </w:pPr>
       <w:r>
-        <w:rPr>
-          <w:sz w:val="20"/>
-        </w:rPr>
         <w:br w:type="page"/>
       </w:r>
       <w:r>
@@ -6966,31 +7422,7 @@
         <w:rPr>
           <w:rFonts w:hint="eastAsia"/>
         </w:rPr>
-        <w:t>Type the contents of the conclusion here.</w:t>
-      </w:r>
-      <w:r>
-        <w:rPr>
-          <w:rFonts w:hint="eastAsia"/>
-        </w:rPr>
-        <w:t xml:space="preserve"> </w:t>
-      </w:r>
-      <w:r>
-        <w:rPr>
-          <w:rFonts w:hint="eastAsia"/>
-        </w:rPr>
-        <w:t>Type the contents of the conclusion here. Type the contents of the conclusion here. Type the contents of the conclusion here. Type the contents of the conclusion here. Type the co</w:t>
-      </w:r>
-      <w:r>
-        <w:rPr>
-          <w:rFonts w:hint="eastAsia"/>
-        </w:rPr>
-        <w:t xml:space="preserve">ntents of the conclusion here. </w:t>
-      </w:r>
-      <w:r>
-        <w:rPr>
-          <w:rFonts w:hint="eastAsia"/>
-        </w:rPr>
-        <w:t>Type the contents of the conclusion here. Type the contents of the conclusion here. Type the contents of the conclusion here. Type the contents of the conclusion here. Type the contents of the conclusion here.</w:t>
+        <w:t>Type the contents of the conclusion here. Type the contents of the conclusion here. Type the contents of the conclusion here. Type the contents of the conclusion here. Type the contents of the conclusion here. Type the contents of the conclusion here. Type the contents of the conclusion here. Type the contents of the conclusion here. Type the contents of the conclusion here. Type the contents of the conclusion here. Type the contents of the conclusion here.</w:t>
       </w:r>
     </w:p>
     <w:p>
@@ -7032,25 +7464,7 @@
         <w:rPr>
           <w:rFonts w:hint="eastAsia"/>
         </w:rPr>
-        <w:t xml:space="preserve"> </w:t>
-      </w:r>
-      <w:r>
-        <w:rPr>
-          <w:rFonts w:hint="eastAsia"/>
-        </w:rPr>
-        <w:t>(MSIT)</w:t>
-      </w:r>
-      <w:r>
-        <w:rPr>
-          <w:rFonts w:hint="eastAsia"/>
-        </w:rPr>
-        <w:t xml:space="preserve"> </w:t>
-      </w:r>
-      <w:r>
-        <w:rPr>
-          <w:rFonts w:hint="eastAsia"/>
-        </w:rPr>
-        <w:t>(No.2022-0-01053, Development of Network Load Balancing Techniques Based on Multiple Communication/Computing/Storage Resources)</w:t>
+        <w:t xml:space="preserve"> (MSIT) (No.2022-0-01053, Development of Network Load Balancing Techniques Based on Multiple Communication/Computing/Storage Resources)</w:t>
       </w:r>
     </w:p>
     <w:p>
@@ -7076,7 +7490,7 @@
         <w:autoSpaceDN w:val="0"/>
         <w:adjustRightInd w:val="0"/>
         <w:rPr>
-          <w:rFonts w:ascii="Times New Roman" w:eastAsia="맑은 고딕" w:hAnsi="Times New Roman" w:hint="eastAsia"/>
+          <w:rFonts w:ascii="Times New Roman" w:eastAsia="맑은 고딕" w:hAnsi="Times New Roman"/>
           <w:color w:val="0000FF"/>
         </w:rPr>
       </w:pPr>
@@ -7084,9 +7498,6 @@
     <w:p>
       <w:pPr>
         <w:pStyle w:val="Reference"/>
-        <w:rPr>
-          <w:rFonts w:hint="eastAsia"/>
-        </w:rPr>
       </w:pPr>
       <w:r>
         <w:rPr>
@@ -7104,13 +7515,284 @@
         <w:t xml:space="preserve"> J.,</w:t>
       </w:r>
       <w:r>
-        <w:t xml:space="preserve"> Zhao,</w:t>
+        <w:t xml:space="preserve"> Zhao, J.</w:t>
+      </w:r>
+      <w:r>
+        <w:rPr>
+          <w:rFonts w:hint="eastAsia"/>
+        </w:rPr>
+        <w:t xml:space="preserve">, </w:t>
+      </w:r>
+      <w:r>
+        <w:t>Dong, Z.</w:t>
+      </w:r>
+      <w:r>
+        <w:rPr>
+          <w:rFonts w:hint="eastAsia"/>
+        </w:rPr>
+        <w:t>,</w:t>
+      </w:r>
+      <w:r>
+        <w:t xml:space="preserve"> Wang</w:t>
+      </w:r>
+      <w:r>
+        <w:rPr>
+          <w:rFonts w:hint="eastAsia"/>
+        </w:rPr>
+        <w:t>,</w:t>
+      </w:r>
+      <w:r>
+        <w:t xml:space="preserve"> Y. and Ding</w:t>
+      </w:r>
+      <w:r>
+        <w:rPr>
+          <w:rFonts w:hint="eastAsia"/>
+        </w:rPr>
+        <w:t>,</w:t>
       </w:r>
       <w:r>
         <w:t xml:space="preserve"> </w:t>
       </w:r>
-      <w:r>
-        <w:t>J.</w:t>
+      <w:proofErr w:type="gramStart"/>
+      <w:r>
+        <w:t>Z.</w:t>
+      </w:r>
+      <w:r>
+        <w:rPr>
+          <w:rFonts w:hint="eastAsia"/>
+        </w:rPr>
+        <w:t>(</w:t>
+      </w:r>
+      <w:proofErr w:type="gramEnd"/>
+      <w:r>
+        <w:rPr>
+          <w:rFonts w:hint="eastAsia"/>
+        </w:rPr>
+        <w:t xml:space="preserve">2020). </w:t>
+      </w:r>
+      <w:r>
+        <w:t>Torque Vectoring and Rear-Wheel-Steering Control for Vehicle's Uncertain Slips on Soft and Slope Terrain Using Sliding Mode Algorithm</w:t>
+      </w:r>
+      <w:r>
+        <w:rPr>
+          <w:rFonts w:hint="eastAsia"/>
+        </w:rPr>
+        <w:t xml:space="preserve">. </w:t>
+      </w:r>
+      <w:r>
+        <w:t>IEEE Transactions on Vehicular Technology</w:t>
+      </w:r>
+      <w:r>
+        <w:rPr>
+          <w:rFonts w:hint="eastAsia"/>
+        </w:rPr>
+        <w:t xml:space="preserve"> 69, 4, 3805-3815.</w:t>
+      </w:r>
+    </w:p>
+    <w:p>
+      <w:pPr>
+        <w:pStyle w:val="Reference"/>
+      </w:pPr>
+      <w:r>
+        <w:rPr>
+          <w:rFonts w:hint="eastAsia"/>
+        </w:rPr>
+        <w:t>[x2]</w:t>
+      </w:r>
+      <w:r>
+        <w:rPr>
+          <w:rFonts w:ascii="Arial" w:hAnsi="Arial" w:cs="Arial"/>
+          <w:color w:val="222222"/>
+          <w:shd w:val="clear" w:color="auto" w:fill="FFFFFF"/>
+        </w:rPr>
+        <w:t xml:space="preserve"> </w:t>
+      </w:r>
+      <w:r>
+        <w:rPr>
+          <w:rFonts w:hint="eastAsia"/>
+        </w:rPr>
+        <w:t>d</w:t>
+      </w:r>
+      <w:r>
+        <w:t xml:space="preserve">e Carvalho Pinheiro, H., Carello, M., </w:t>
+      </w:r>
+      <w:r>
+        <w:rPr>
+          <w:rFonts w:hint="eastAsia"/>
+        </w:rPr>
+        <w:t>and</w:t>
+      </w:r>
+      <w:r>
+        <w:t xml:space="preserve"> Punta, E. (2023). Torque vectoring control strategies comparison for hybrid vehicles with two rear electric motors.</w:t>
+      </w:r>
+      <w:r>
+        <w:rPr>
+          <w:rFonts w:hint="eastAsia"/>
+        </w:rPr>
+        <w:t xml:space="preserve"> Applied Sciences 13, 14, 8109.</w:t>
+      </w:r>
+    </w:p>
+    <w:p>
+      <w:pPr>
+        <w:pStyle w:val="Reference"/>
+      </w:pPr>
+      <w:r>
+        <w:rPr>
+          <w:rFonts w:hint="eastAsia"/>
+        </w:rPr>
+        <w:t xml:space="preserve">[x3] </w:t>
+      </w:r>
+      <w:r>
+        <w:t xml:space="preserve">Zhang, L., Ding, H., Shi, J., Huang, Y., Chen, H., Guo, K., </w:t>
+      </w:r>
+      <w:r>
+        <w:rPr>
+          <w:rFonts w:hint="eastAsia"/>
+        </w:rPr>
+        <w:t>and</w:t>
+      </w:r>
+      <w:r>
+        <w:t xml:space="preserve"> Li, Q. (2020). An adaptive backstepping sliding mode controller to improve vehicle maneuverability and stability via torque vectoring control. IEEE Transactions on Vehicular Technology, 69,</w:t>
+      </w:r>
+      <w:r>
+        <w:rPr>
+          <w:rFonts w:hint="eastAsia"/>
+        </w:rPr>
+        <w:t xml:space="preserve"> 3, </w:t>
+      </w:r>
+      <w:r>
+        <w:t>2598-2612.</w:t>
+      </w:r>
+    </w:p>
+    <w:p>
+      <w:pPr>
+        <w:pStyle w:val="Reference"/>
+      </w:pPr>
+      <w:r>
+        <w:rPr>
+          <w:rFonts w:hint="eastAsia"/>
+        </w:rPr>
+        <w:t xml:space="preserve">[x4] </w:t>
+      </w:r>
+      <w:proofErr w:type="spellStart"/>
+      <w:r>
+        <w:t>Goggia</w:t>
+      </w:r>
+      <w:proofErr w:type="spellEnd"/>
+      <w:r>
+        <w:t xml:space="preserve">, T., </w:t>
+      </w:r>
+      <w:proofErr w:type="spellStart"/>
+      <w:r>
+        <w:t>Sorniotti</w:t>
+      </w:r>
+      <w:proofErr w:type="spellEnd"/>
+      <w:r>
+        <w:t xml:space="preserve">, A., De </w:t>
+      </w:r>
+      <w:proofErr w:type="spellStart"/>
+      <w:r>
+        <w:t>Novellis</w:t>
+      </w:r>
+      <w:proofErr w:type="spellEnd"/>
+      <w:r>
+        <w:t>, L., Ferrara, A., Gruber, P., Theunissen, J.,</w:t>
+      </w:r>
+      <w:r>
+        <w:rPr>
+          <w:rFonts w:hint="eastAsia"/>
+        </w:rPr>
+        <w:t xml:space="preserve"> </w:t>
+      </w:r>
+      <w:proofErr w:type="spellStart"/>
+      <w:r>
+        <w:rPr>
+          <w:rFonts w:hint="eastAsia"/>
+        </w:rPr>
+        <w:t>Steenbeke</w:t>
+      </w:r>
+      <w:proofErr w:type="spellEnd"/>
+      <w:r>
+        <w:rPr>
+          <w:rFonts w:hint="eastAsia"/>
+        </w:rPr>
+        <w:t>, D.,</w:t>
+      </w:r>
+      <w:r>
+        <w:t xml:space="preserve"> </w:t>
+      </w:r>
+      <w:proofErr w:type="spellStart"/>
+      <w:proofErr w:type="gramStart"/>
+      <w:r>
+        <w:rPr>
+          <w:rFonts w:hint="eastAsia"/>
+        </w:rPr>
+        <w:t>Knauder,B</w:t>
+      </w:r>
+      <w:proofErr w:type="spellEnd"/>
+      <w:r>
+        <w:rPr>
+          <w:rFonts w:hint="eastAsia"/>
+        </w:rPr>
+        <w:t>.</w:t>
+      </w:r>
+      <w:proofErr w:type="gramEnd"/>
+      <w:r>
+        <w:rPr>
+          <w:rFonts w:hint="eastAsia"/>
+        </w:rPr>
+        <w:t xml:space="preserve"> and</w:t>
+      </w:r>
+      <w:r>
+        <w:t xml:space="preserve"> Zehetner, J. (2014). Integral sliding mode for the torque-vectoring control of fully electric vehicles: Theoretical design and experimental assessment. IEEE Transactions on Vehicular Technology, 64(5), 1701-1715.</w:t>
+      </w:r>
+    </w:p>
+    <w:p>
+      <w:pPr>
+        <w:pStyle w:val="Reference"/>
+      </w:pPr>
+      <w:r>
+        <w:rPr>
+          <w:rFonts w:hint="eastAsia"/>
+        </w:rPr>
+        <w:t xml:space="preserve">[x5] </w:t>
+      </w:r>
+      <w:r>
+        <w:t xml:space="preserve">Truong, D. T., </w:t>
+      </w:r>
+      <w:proofErr w:type="spellStart"/>
+      <w:r>
+        <w:t>Meywerk</w:t>
+      </w:r>
+      <w:proofErr w:type="spellEnd"/>
+      <w:r>
+        <w:t xml:space="preserve">, M., </w:t>
+      </w:r>
+      <w:r>
+        <w:rPr>
+          <w:rFonts w:hint="eastAsia"/>
+        </w:rPr>
+        <w:t>and</w:t>
+      </w:r>
+      <w:r>
+        <w:t xml:space="preserve"> </w:t>
+      </w:r>
+      <w:proofErr w:type="spellStart"/>
+      <w:r>
+        <w:t>Tomaske</w:t>
+      </w:r>
+      <w:proofErr w:type="spellEnd"/>
+      <w:r>
+        <w:t>, W. (2013</w:t>
+      </w:r>
+      <w:r>
+        <w:rPr>
+          <w:rFonts w:hint="eastAsia"/>
+        </w:rPr>
+        <w:t>)</w:t>
+      </w:r>
+      <w:r>
+        <w:t>. Torque vectoring for rear axle using Adaptive Sliding Mode Control. 2013 international conference on control, automation and information sciences (ICCAIS)</w:t>
       </w:r>
       <w:r>
         <w:rPr>
@@ -7119,155 +7801,13 @@
         <w:t xml:space="preserve">, </w:t>
       </w:r>
       <w:r>
-        <w:t>Dong,</w:t>
-      </w:r>
-      <w:r>
-        <w:t xml:space="preserve"> </w:t>
-      </w:r>
-      <w:r>
-        <w:t>Z.</w:t>
-      </w:r>
-      <w:r>
-        <w:rPr>
-          <w:rFonts w:hint="eastAsia"/>
-        </w:rPr>
-        <w:t>,</w:t>
-      </w:r>
-      <w:r>
-        <w:t xml:space="preserve"> Wang</w:t>
-      </w:r>
-      <w:r>
-        <w:rPr>
-          <w:rFonts w:hint="eastAsia"/>
-        </w:rPr>
-        <w:t>,</w:t>
-      </w:r>
-      <w:r>
-        <w:t xml:space="preserve"> </w:t>
-      </w:r>
-      <w:r>
-        <w:t>Y. and Ding</w:t>
-      </w:r>
-      <w:r>
-        <w:rPr>
-          <w:rFonts w:hint="eastAsia"/>
-        </w:rPr>
-        <w:t>,</w:t>
-      </w:r>
-      <w:r>
-        <w:t xml:space="preserve"> </w:t>
-      </w:r>
-      <w:proofErr w:type="gramStart"/>
-      <w:r>
-        <w:t>Z.</w:t>
-      </w:r>
-      <w:r>
-        <w:rPr>
-          <w:rFonts w:hint="eastAsia"/>
-        </w:rPr>
-        <w:t>(</w:t>
-      </w:r>
-      <w:proofErr w:type="gramEnd"/>
-      <w:r>
-        <w:rPr>
-          <w:rFonts w:hint="eastAsia"/>
-        </w:rPr>
-        <w:t xml:space="preserve">2020). </w:t>
-      </w:r>
-      <w:r>
-        <w:t>Torque Vectoring and Rear-Wheel-Steering Control for Vehicle's Uncertain Slips on Soft and Slope Terrain Using Sliding Mode Algorithm</w:t>
-      </w:r>
-      <w:r>
-        <w:rPr>
-          <w:rFonts w:hint="eastAsia"/>
-        </w:rPr>
-        <w:t xml:space="preserve">. </w:t>
-      </w:r>
-      <w:r>
-        <w:t>IEEE Transactions on Vehicular Technology</w:t>
-      </w:r>
-      <w:r>
-        <w:rPr>
-          <w:rFonts w:hint="eastAsia"/>
-        </w:rPr>
-        <w:t xml:space="preserve"> 69, 4, 3805-3815.</w:t>
-      </w:r>
-    </w:p>
-    <w:p>
-      <w:pPr>
-        <w:pStyle w:val="Reference"/>
-        <w:rPr>
-          <w:rFonts w:hint="eastAsia"/>
-        </w:rPr>
-      </w:pPr>
-    </w:p>
-    <w:p>
-      <w:pPr>
-        <w:pStyle w:val="Reference"/>
-        <w:rPr>
-          <w:rFonts w:hint="eastAsia"/>
-        </w:rPr>
-      </w:pPr>
-    </w:p>
-    <w:p>
-      <w:pPr>
-        <w:pStyle w:val="Reference"/>
-        <w:rPr>
-          <w:rFonts w:hint="eastAsia"/>
-        </w:rPr>
-      </w:pPr>
-    </w:p>
-    <w:p>
-      <w:pPr>
-        <w:pStyle w:val="Reference"/>
-        <w:spacing w:before="240"/>
-        <w:ind w:left="0" w:firstLine="0"/>
-        <w:rPr>
-          <w:rFonts w:eastAsia="맑은 고딕"/>
-          <w:i/>
-          <w:color w:val="0000FF"/>
-        </w:rPr>
-      </w:pPr>
-    </w:p>
-    <w:p>
-      <w:pPr>
-        <w:pStyle w:val="Reference"/>
-        <w:spacing w:before="240"/>
-        <w:ind w:left="0" w:firstLine="0"/>
-        <w:rPr>
-          <w:rFonts w:eastAsia="맑은 고딕"/>
-          <w:i/>
-          <w:color w:val="0000FF"/>
-        </w:rPr>
-      </w:pPr>
-    </w:p>
-    <w:p>
-      <w:pPr>
-        <w:pStyle w:val="Reference"/>
-        <w:spacing w:before="240"/>
-        <w:ind w:left="0" w:firstLine="0"/>
-        <w:rPr>
-          <w:rFonts w:eastAsia="맑은 고딕"/>
-          <w:i/>
-          <w:color w:val="0000FF"/>
-        </w:rPr>
-      </w:pPr>
-    </w:p>
-    <w:p>
-      <w:pPr>
-        <w:pStyle w:val="Reference"/>
-        <w:spacing w:before="240"/>
-        <w:ind w:left="0" w:firstLine="0"/>
-        <w:rPr>
-          <w:rFonts w:ascii="TimesNewRoman" w:hAnsi="TimesNewRoman" w:cs="TimesNewRoman" w:hint="eastAsia"/>
-        </w:rPr>
-      </w:pPr>
-    </w:p>
-    <w:p>
-      <w:pPr>
-        <w:pStyle w:val="Reference"/>
-        <w:ind w:leftChars="149" w:left="298" w:firstLine="0"/>
-        <w:jc w:val="left"/>
+        <w:t>pp. 328-333.</w:t>
+      </w:r>
+    </w:p>
+    <w:p>
+      <w:pPr>
+        <w:pStyle w:val="SectionTitle"/>
+        <w:spacing w:line="240" w:lineRule="auto"/>
         <w:sectPr>
           <w:headerReference w:type="default" r:id="rId126"/>
           <w:footerReference w:type="default" r:id="rId127"/>
@@ -7278,6 +7818,12 @@
           <w:docGrid w:linePitch="271"/>
         </w:sectPr>
       </w:pPr>
+      <w:r>
+        <w:rPr>
+          <w:sz w:val="20"/>
+        </w:rPr>
+        <w:br w:type="page"/>
+      </w:r>
     </w:p>
     <w:p>
       <w:pPr>

</xml_diff>